<commit_message>
adding more info to papers
</commit_message>
<xml_diff>
--- a/CS-6222/Fall_2018/project/Draft_Content.docx
+++ b/CS-6222/Fall_2018/project/Draft_Content.docx
@@ -629,8 +629,18 @@
           <w:b/>
           <w:sz w:val="24"/>
         </w:rPr>
-        <w:t xml:space="preserve">Main point: </w:t>
-      </w:r>
+        <w:t>Main point:</w:t>
+      </w:r>
+      <w:r>
+        <w:rPr>
+          <w:rFonts w:ascii="Times New Roman" w:hAnsi="Times New Roman" w:cs="Times New Roman"/>
+          <w:b/>
+          <w:sz w:val="24"/>
+        </w:rPr>
+        <w:t xml:space="preserve"> </w:t>
+      </w:r>
+      <w:bookmarkStart w:id="0" w:name="_GoBack"/>
+      <w:bookmarkEnd w:id="0"/>
     </w:p>
     <w:p>
       <w:pPr>
@@ -686,40 +696,8 @@
           <w:rFonts w:ascii="Times New Roman" w:hAnsi="Times New Roman" w:cs="Times New Roman"/>
           <w:sz w:val="24"/>
         </w:rPr>
-        <w:t xml:space="preserve">What </w:t>
-      </w:r>
-      <w:proofErr w:type="spellStart"/>
-      <w:r>
-        <w:rPr>
-          <w:rFonts w:ascii="Times New Roman" w:hAnsi="Times New Roman" w:cs="Times New Roman"/>
-          <w:sz w:val="24"/>
-        </w:rPr>
-        <w:t>PriKV</w:t>
-      </w:r>
-      <w:proofErr w:type="spellEnd"/>
-      <w:r>
-        <w:rPr>
-          <w:rFonts w:ascii="Times New Roman" w:hAnsi="Times New Roman" w:cs="Times New Roman"/>
-          <w:sz w:val="24"/>
-        </w:rPr>
-        <w:t xml:space="preserve"> does and why is it separate from </w:t>
-      </w:r>
-      <w:r>
-        <w:rPr>
-          <w:rFonts w:ascii="Times New Roman" w:hAnsi="Times New Roman" w:cs="Times New Roman"/>
-          <w:sz w:val="24"/>
-        </w:rPr>
-        <w:t xml:space="preserve">other </w:t>
-      </w:r>
-      <w:proofErr w:type="spellStart"/>
-      <w:r>
-        <w:rPr>
-          <w:rFonts w:ascii="Times New Roman" w:hAnsi="Times New Roman" w:cs="Times New Roman"/>
-          <w:sz w:val="24"/>
-        </w:rPr>
-        <w:t>algos</w:t>
-      </w:r>
-      <w:proofErr w:type="spellEnd"/>
+        <w:t>False data injection attack</w:t>
+      </w:r>
     </w:p>
     <w:p>
       <w:pPr>
@@ -739,7 +717,14 @@
           <w:rFonts w:ascii="Times New Roman" w:hAnsi="Times New Roman" w:cs="Times New Roman"/>
           <w:sz w:val="24"/>
         </w:rPr>
-        <w:t>In recent times, key-value NoSQL databases increased in popularity in the startup and enterprise space.</w:t>
+        <w:t>Attack on integrity</w:t>
+      </w:r>
+      <w:r>
+        <w:rPr>
+          <w:rFonts w:ascii="Times New Roman" w:hAnsi="Times New Roman" w:cs="Times New Roman"/>
+          <w:sz w:val="24"/>
+        </w:rPr>
+        <w:t>; Integrity violation</w:t>
       </w:r>
     </w:p>
     <w:p>
@@ -760,28 +745,7 @@
           <w:rFonts w:ascii="Times New Roman" w:hAnsi="Times New Roman" w:cs="Times New Roman"/>
           <w:sz w:val="24"/>
         </w:rPr>
-        <w:t>2 sentences on how everything was old in microcomputer world</w:t>
-      </w:r>
-      <w:r>
-        <w:rPr>
-          <w:rFonts w:ascii="Times New Roman" w:hAnsi="Times New Roman" w:cs="Times New Roman"/>
-          <w:sz w:val="24"/>
-        </w:rPr>
-        <w:t xml:space="preserve"> and then distributed systems came along. </w:t>
-      </w:r>
-      <w:r>
-        <w:rPr>
-          <w:rFonts w:ascii="Times New Roman" w:hAnsi="Times New Roman" w:cs="Times New Roman"/>
-          <w:sz w:val="24"/>
-        </w:rPr>
-        <w:t>It was console then applications</w:t>
-      </w:r>
-      <w:r>
-        <w:rPr>
-          <w:rFonts w:ascii="Times New Roman" w:hAnsi="Times New Roman" w:cs="Times New Roman"/>
-          <w:sz w:val="24"/>
-        </w:rPr>
-        <w:t xml:space="preserve"> with basic GUI. </w:t>
+        <w:t>Examples: Puerto Rico, disaster events</w:t>
       </w:r>
     </w:p>
     <w:p>
@@ -802,14 +766,56 @@
           <w:rFonts w:ascii="Times New Roman" w:hAnsi="Times New Roman" w:cs="Times New Roman"/>
           <w:sz w:val="24"/>
         </w:rPr>
-        <w:t xml:space="preserve"> </w:t>
-      </w:r>
-      <w:r>
-        <w:rPr>
-          <w:rFonts w:ascii="Times New Roman" w:hAnsi="Times New Roman" w:cs="Times New Roman"/>
-          <w:sz w:val="24"/>
-        </w:rPr>
-        <w:t xml:space="preserve">Now the world is web. </w:t>
+        <w:t xml:space="preserve">Defense includes </w:t>
+      </w:r>
+      <w:r>
+        <w:rPr>
+          <w:rFonts w:ascii="Times New Roman" w:hAnsi="Times New Roman" w:cs="Times New Roman"/>
+          <w:sz w:val="24"/>
+        </w:rPr>
+        <w:t xml:space="preserve">protection </w:t>
+      </w:r>
+      <w:r>
+        <w:rPr>
+          <w:rFonts w:ascii="Times New Roman" w:hAnsi="Times New Roman" w:cs="Times New Roman"/>
+          <w:sz w:val="24"/>
+        </w:rPr>
+        <w:t xml:space="preserve">of </w:t>
+      </w:r>
+      <w:r>
+        <w:rPr>
+          <w:rFonts w:ascii="Times New Roman" w:hAnsi="Times New Roman" w:cs="Times New Roman"/>
+          <w:sz w:val="24"/>
+        </w:rPr>
+        <w:t xml:space="preserve">state estimation or </w:t>
+      </w:r>
+      <w:r>
+        <w:rPr>
+          <w:rFonts w:ascii="Times New Roman" w:hAnsi="Times New Roman" w:cs="Times New Roman"/>
+          <w:sz w:val="24"/>
+        </w:rPr>
+        <w:t>raw meter data</w:t>
+      </w:r>
+    </w:p>
+    <w:p>
+      <w:pPr>
+        <w:pStyle w:val="ListParagraph"/>
+        <w:numPr>
+          <w:ilvl w:val="1"/>
+          <w:numId w:val="6"/>
+        </w:numPr>
+        <w:spacing w:after="0" w:line="240" w:lineRule="auto"/>
+        <w:rPr>
+          <w:rFonts w:ascii="Times New Roman" w:hAnsi="Times New Roman" w:cs="Times New Roman"/>
+          <w:sz w:val="24"/>
+        </w:rPr>
+      </w:pPr>
+      <w:r>
+        <w:rPr>
+          <w:rFonts w:ascii="Times New Roman" w:hAnsi="Times New Roman" w:cs="Times New Roman"/>
+          <w:sz w:val="24"/>
+        </w:rPr>
+        <w:t xml:space="preserve">Defense: </w:t>
       </w:r>
     </w:p>
     <w:p>
@@ -830,14 +836,14 @@
           <w:rFonts w:ascii="Times New Roman" w:hAnsi="Times New Roman" w:cs="Times New Roman"/>
           <w:sz w:val="24"/>
         </w:rPr>
-        <w:t>Timing attack</w:t>
-      </w:r>
-      <w:r>
-        <w:rPr>
-          <w:rFonts w:ascii="Times New Roman" w:hAnsi="Times New Roman" w:cs="Times New Roman"/>
-          <w:sz w:val="24"/>
-        </w:rPr>
-        <w:t xml:space="preserve"> (HMI Attack)</w:t>
+        <w:t>Popping HMI</w:t>
+      </w:r>
+      <w:r>
+        <w:rPr>
+          <w:rFonts w:ascii="Times New Roman" w:hAnsi="Times New Roman" w:cs="Times New Roman"/>
+          <w:sz w:val="24"/>
+        </w:rPr>
+        <w:t xml:space="preserve"> attack</w:t>
       </w:r>
     </w:p>
     <w:p>
@@ -858,6 +864,13 @@
           <w:rFonts w:ascii="Times New Roman" w:hAnsi="Times New Roman" w:cs="Times New Roman"/>
           <w:sz w:val="24"/>
         </w:rPr>
+        <w:t xml:space="preserve">Target </w:t>
+      </w:r>
+      <w:r>
+        <w:rPr>
+          <w:rFonts w:ascii="Times New Roman" w:hAnsi="Times New Roman" w:cs="Times New Roman"/>
+          <w:sz w:val="24"/>
+        </w:rPr>
         <w:t>Critical Time Delay</w:t>
       </w:r>
       <w:r>
@@ -867,8 +880,27 @@
         </w:rPr>
         <w:t xml:space="preserve"> &lt;3msec</w:t>
       </w:r>
-      <w:bookmarkStart w:id="0" w:name="_GoBack"/>
-      <w:bookmarkEnd w:id="0"/>
+    </w:p>
+    <w:p>
+      <w:pPr>
+        <w:pStyle w:val="ListParagraph"/>
+        <w:numPr>
+          <w:ilvl w:val="1"/>
+          <w:numId w:val="6"/>
+        </w:numPr>
+        <w:spacing w:after="0" w:line="240" w:lineRule="auto"/>
+        <w:rPr>
+          <w:rFonts w:ascii="Times New Roman" w:hAnsi="Times New Roman" w:cs="Times New Roman"/>
+          <w:sz w:val="24"/>
+        </w:rPr>
+      </w:pPr>
+      <w:r>
+        <w:rPr>
+          <w:rFonts w:ascii="Times New Roman" w:hAnsi="Times New Roman" w:cs="Times New Roman"/>
+          <w:sz w:val="24"/>
+        </w:rPr>
+        <w:t>People can find out information about the network</w:t>
+      </w:r>
     </w:p>
     <w:p>
       <w:pPr>
@@ -8687,7 +8719,7 @@
 </file>
 
 <file path=customXml/itemProps1.xml><?xml version="1.0" encoding="utf-8"?>
-<ds:datastoreItem xmlns:ds="http://schemas.openxmlformats.org/officeDocument/2006/customXml" ds:itemID="{32C7BB38-CD97-46F7-ADA9-7B376BD55CEA}">
+<ds:datastoreItem xmlns:ds="http://schemas.openxmlformats.org/officeDocument/2006/customXml" ds:itemID="{B1734614-6914-4578-AB8E-3ECB14990460}">
   <ds:schemaRefs>
     <ds:schemaRef ds:uri="http://schemas.openxmlformats.org/officeDocument/2006/bibliography"/>
   </ds:schemaRefs>

</xml_diff>

<commit_message>
faulty screenshots and moreeee
</commit_message>
<xml_diff>
--- a/CS-6222/Fall_2018/project/Draft_Content.docx
+++ b/CS-6222/Fall_2018/project/Draft_Content.docx
@@ -941,8 +941,6 @@
         </w:rPr>
         <w:t>Privacy Attack</w:t>
       </w:r>
-      <w:bookmarkStart w:id="0" w:name="_GoBack"/>
-      <w:bookmarkEnd w:id="0"/>
     </w:p>
     <w:p>
       <w:pPr>
@@ -6364,6 +6362,10 @@
     </w:p>
     <w:p>
       <w:pPr>
+        <w:numPr>
+          <w:ilvl w:val="0"/>
+          <w:numId w:val="16"/>
+        </w:numPr>
         <w:spacing w:after="0" w:line="240" w:lineRule="auto"/>
         <w:rPr>
           <w:rFonts w:ascii="Times New Roman" w:hAnsi="Times New Roman" w:cs="Times New Roman"/>
@@ -6371,6 +6373,124 @@
           <w:sz w:val="24"/>
         </w:rPr>
       </w:pPr>
+      <w:r>
+        <w:rPr>
+          <w:rFonts w:ascii="Times New Roman" w:hAnsi="Times New Roman" w:cs="Times New Roman"/>
+          <w:b/>
+          <w:sz w:val="24"/>
+        </w:rPr>
+        <w:t xml:space="preserve">Cao, Y., Chen, Z., Li, S. and Wu, S. (2018). </w:t>
+      </w:r>
+      <w:r>
+        <w:rPr>
+          <w:rFonts w:ascii="Times New Roman" w:hAnsi="Times New Roman" w:cs="Times New Roman"/>
+          <w:b/>
+          <w:i/>
+          <w:iCs/>
+          <w:sz w:val="24"/>
+        </w:rPr>
+        <w:t>Deterministic Browser</w:t>
+      </w:r>
+      <w:r>
+        <w:rPr>
+          <w:rFonts w:ascii="Times New Roman" w:hAnsi="Times New Roman" w:cs="Times New Roman"/>
+          <w:b/>
+          <w:sz w:val="24"/>
+        </w:rPr>
+        <w:t>. [online] Arxiv.org. Available at: https://arxiv.org/abs/1708.06774 [Accessed 28 Nov. 2018].</w:t>
+      </w:r>
+    </w:p>
+    <w:p>
+      <w:pPr>
+        <w:numPr>
+          <w:ilvl w:val="0"/>
+          <w:numId w:val="16"/>
+        </w:numPr>
+        <w:spacing w:after="0" w:line="240" w:lineRule="auto"/>
+        <w:rPr>
+          <w:rFonts w:ascii="Times New Roman" w:hAnsi="Times New Roman" w:cs="Times New Roman"/>
+          <w:b/>
+          <w:sz w:val="24"/>
+        </w:rPr>
+      </w:pPr>
+      <w:r>
+        <w:rPr>
+          <w:rFonts w:ascii="Times New Roman" w:hAnsi="Times New Roman" w:cs="Times New Roman"/>
+          <w:b/>
+          <w:sz w:val="24"/>
+        </w:rPr>
+        <w:t xml:space="preserve">Chen, P., Yang, S., McCann J., et al. (2018). </w:t>
+      </w:r>
+      <w:r>
+        <w:rPr>
+          <w:rFonts w:ascii="Times New Roman" w:hAnsi="Times New Roman" w:cs="Times New Roman"/>
+          <w:b/>
+          <w:i/>
+          <w:iCs/>
+          <w:sz w:val="24"/>
+        </w:rPr>
+        <w:t>Detection of false data injection attacks in smart-grid systems - IEEE Journals &amp; Magazine</w:t>
+      </w:r>
+      <w:r>
+        <w:rPr>
+          <w:rFonts w:ascii="Times New Roman" w:hAnsi="Times New Roman" w:cs="Times New Roman"/>
+          <w:b/>
+          <w:sz w:val="24"/>
+        </w:rPr>
+        <w:t xml:space="preserve">. </w:t>
+      </w:r>
+    </w:p>
+    <w:p>
+      <w:pPr>
+        <w:numPr>
+          <w:ilvl w:val="0"/>
+          <w:numId w:val="16"/>
+        </w:numPr>
+        <w:spacing w:after="0" w:line="240" w:lineRule="auto"/>
+        <w:rPr>
+          <w:rFonts w:ascii="Times New Roman" w:hAnsi="Times New Roman" w:cs="Times New Roman"/>
+          <w:b/>
+          <w:sz w:val="24"/>
+        </w:rPr>
+      </w:pPr>
+      <w:r>
+        <w:rPr>
+          <w:rFonts w:ascii="Times New Roman" w:hAnsi="Times New Roman" w:cs="Times New Roman"/>
+          <w:b/>
+          <w:sz w:val="24"/>
+        </w:rPr>
+        <w:t xml:space="preserve">Liu, Y., Reiter, M. and Ning, P. (2018). </w:t>
+      </w:r>
+      <w:r>
+        <w:rPr>
+          <w:rFonts w:ascii="Times New Roman" w:hAnsi="Times New Roman" w:cs="Times New Roman"/>
+          <w:b/>
+          <w:i/>
+          <w:iCs/>
+          <w:sz w:val="24"/>
+        </w:rPr>
+        <w:t>False data injection attacks against state estimation in electric power grids</w:t>
+      </w:r>
+      <w:r>
+        <w:rPr>
+          <w:rFonts w:ascii="Times New Roman" w:hAnsi="Times New Roman" w:cs="Times New Roman"/>
+          <w:b/>
+          <w:sz w:val="24"/>
+        </w:rPr>
+        <w:t>.</w:t>
+      </w:r>
+    </w:p>
+    <w:p>
+      <w:pPr>
+        <w:spacing w:after="0" w:line="240" w:lineRule="auto"/>
+        <w:rPr>
+          <w:rFonts w:ascii="Times New Roman" w:hAnsi="Times New Roman" w:cs="Times New Roman"/>
+          <w:b/>
+          <w:sz w:val="24"/>
+        </w:rPr>
+      </w:pPr>
+      <w:bookmarkStart w:id="0" w:name="_GoBack"/>
+      <w:bookmarkEnd w:id="0"/>
     </w:p>
     <w:sectPr>
       <w:pgSz w:w="12240" w:h="15840"/>
@@ -7886,6 +8006,146 @@
       <w:pPr>
         <w:ind w:left="6480" w:hanging="180"/>
       </w:pPr>
+    </w:lvl>
+  </w:abstractNum>
+  <w:abstractNum w:abstractNumId="15" w15:restartNumberingAfterBreak="0">
+    <w:nsid w:val="7A4A2B23"/>
+    <w:multiLevelType w:val="hybridMultilevel"/>
+    <w:tmpl w:val="3B663052"/>
+    <w:lvl w:ilvl="0" w:tplc="09E04218">
+      <w:start w:val="1"/>
+      <w:numFmt w:val="bullet"/>
+      <w:lvlText w:val="•"/>
+      <w:lvlJc w:val="left"/>
+      <w:pPr>
+        <w:tabs>
+          <w:tab w:val="num" w:pos="720"/>
+        </w:tabs>
+        <w:ind w:left="720" w:hanging="360"/>
+      </w:pPr>
+      <w:rPr>
+        <w:rFonts w:ascii="Arial" w:hAnsi="Arial" w:hint="default"/>
+      </w:rPr>
+    </w:lvl>
+    <w:lvl w:ilvl="1" w:tplc="15408280" w:tentative="1">
+      <w:start w:val="1"/>
+      <w:numFmt w:val="bullet"/>
+      <w:lvlText w:val="•"/>
+      <w:lvlJc w:val="left"/>
+      <w:pPr>
+        <w:tabs>
+          <w:tab w:val="num" w:pos="1440"/>
+        </w:tabs>
+        <w:ind w:left="1440" w:hanging="360"/>
+      </w:pPr>
+      <w:rPr>
+        <w:rFonts w:ascii="Arial" w:hAnsi="Arial" w:hint="default"/>
+      </w:rPr>
+    </w:lvl>
+    <w:lvl w:ilvl="2" w:tplc="D7EE76C8" w:tentative="1">
+      <w:start w:val="1"/>
+      <w:numFmt w:val="bullet"/>
+      <w:lvlText w:val="•"/>
+      <w:lvlJc w:val="left"/>
+      <w:pPr>
+        <w:tabs>
+          <w:tab w:val="num" w:pos="2160"/>
+        </w:tabs>
+        <w:ind w:left="2160" w:hanging="360"/>
+      </w:pPr>
+      <w:rPr>
+        <w:rFonts w:ascii="Arial" w:hAnsi="Arial" w:hint="default"/>
+      </w:rPr>
+    </w:lvl>
+    <w:lvl w:ilvl="3" w:tplc="6BAE4B2C" w:tentative="1">
+      <w:start w:val="1"/>
+      <w:numFmt w:val="bullet"/>
+      <w:lvlText w:val="•"/>
+      <w:lvlJc w:val="left"/>
+      <w:pPr>
+        <w:tabs>
+          <w:tab w:val="num" w:pos="2880"/>
+        </w:tabs>
+        <w:ind w:left="2880" w:hanging="360"/>
+      </w:pPr>
+      <w:rPr>
+        <w:rFonts w:ascii="Arial" w:hAnsi="Arial" w:hint="default"/>
+      </w:rPr>
+    </w:lvl>
+    <w:lvl w:ilvl="4" w:tplc="32566A60" w:tentative="1">
+      <w:start w:val="1"/>
+      <w:numFmt w:val="bullet"/>
+      <w:lvlText w:val="•"/>
+      <w:lvlJc w:val="left"/>
+      <w:pPr>
+        <w:tabs>
+          <w:tab w:val="num" w:pos="3600"/>
+        </w:tabs>
+        <w:ind w:left="3600" w:hanging="360"/>
+      </w:pPr>
+      <w:rPr>
+        <w:rFonts w:ascii="Arial" w:hAnsi="Arial" w:hint="default"/>
+      </w:rPr>
+    </w:lvl>
+    <w:lvl w:ilvl="5" w:tplc="3CAAAE4A" w:tentative="1">
+      <w:start w:val="1"/>
+      <w:numFmt w:val="bullet"/>
+      <w:lvlText w:val="•"/>
+      <w:lvlJc w:val="left"/>
+      <w:pPr>
+        <w:tabs>
+          <w:tab w:val="num" w:pos="4320"/>
+        </w:tabs>
+        <w:ind w:left="4320" w:hanging="360"/>
+      </w:pPr>
+      <w:rPr>
+        <w:rFonts w:ascii="Arial" w:hAnsi="Arial" w:hint="default"/>
+      </w:rPr>
+    </w:lvl>
+    <w:lvl w:ilvl="6" w:tplc="CEAAE4A4" w:tentative="1">
+      <w:start w:val="1"/>
+      <w:numFmt w:val="bullet"/>
+      <w:lvlText w:val="•"/>
+      <w:lvlJc w:val="left"/>
+      <w:pPr>
+        <w:tabs>
+          <w:tab w:val="num" w:pos="5040"/>
+        </w:tabs>
+        <w:ind w:left="5040" w:hanging="360"/>
+      </w:pPr>
+      <w:rPr>
+        <w:rFonts w:ascii="Arial" w:hAnsi="Arial" w:hint="default"/>
+      </w:rPr>
+    </w:lvl>
+    <w:lvl w:ilvl="7" w:tplc="11D45622" w:tentative="1">
+      <w:start w:val="1"/>
+      <w:numFmt w:val="bullet"/>
+      <w:lvlText w:val="•"/>
+      <w:lvlJc w:val="left"/>
+      <w:pPr>
+        <w:tabs>
+          <w:tab w:val="num" w:pos="5760"/>
+        </w:tabs>
+        <w:ind w:left="5760" w:hanging="360"/>
+      </w:pPr>
+      <w:rPr>
+        <w:rFonts w:ascii="Arial" w:hAnsi="Arial" w:hint="default"/>
+      </w:rPr>
+    </w:lvl>
+    <w:lvl w:ilvl="8" w:tplc="C2944048" w:tentative="1">
+      <w:start w:val="1"/>
+      <w:numFmt w:val="bullet"/>
+      <w:lvlText w:val="•"/>
+      <w:lvlJc w:val="left"/>
+      <w:pPr>
+        <w:tabs>
+          <w:tab w:val="num" w:pos="6480"/>
+        </w:tabs>
+        <w:ind w:left="6480" w:hanging="360"/>
+      </w:pPr>
+      <w:rPr>
+        <w:rFonts w:ascii="Arial" w:hAnsi="Arial" w:hint="default"/>
+      </w:rPr>
     </w:lvl>
   </w:abstractNum>
   <w:num w:numId="1">
@@ -7932,6 +8192,9 @@
   </w:num>
   <w:num w:numId="15">
     <w:abstractNumId w:val="14"/>
+  </w:num>
+  <w:num w:numId="16">
+    <w:abstractNumId w:val="15"/>
   </w:num>
 </w:numbering>
 </file>
@@ -8337,7 +8600,6 @@
   <w:style w:type="character" w:default="1" w:styleId="DefaultParagraphFont">
     <w:name w:val="Default Paragraph Font"/>
     <w:uiPriority w:val="1"/>
-    <w:semiHidden/>
     <w:unhideWhenUsed/>
   </w:style>
   <w:style w:type="table" w:default="1" w:styleId="TableNormal">
@@ -8719,7 +8981,7 @@
 </file>
 
 <file path=customXml/itemProps1.xml><?xml version="1.0" encoding="utf-8"?>
-<ds:datastoreItem xmlns:ds="http://schemas.openxmlformats.org/officeDocument/2006/customXml" ds:itemID="{DA78D2B2-A3C3-417E-A522-6CCCAABB6B41}">
+<ds:datastoreItem xmlns:ds="http://schemas.openxmlformats.org/officeDocument/2006/customXml" ds:itemID="{2CEB0A53-B945-4A2E-97E0-EFF3D4671262}">
   <ds:schemaRefs>
     <ds:schemaRef ds:uri="http://schemas.openxmlformats.org/officeDocument/2006/bibliography"/>
   </ds:schemaRefs>

</xml_diff>

<commit_message>
formatting and got first part
</commit_message>
<xml_diff>
--- a/CS-6222/Fall_2018/project/Draft_Content.docx
+++ b/CS-6222/Fall_2018/project/Draft_Content.docx
@@ -16,7 +16,21 @@
           <w:rFonts w:ascii="Times New Roman" w:hAnsi="Times New Roman" w:cs="Times New Roman"/>
           <w:sz w:val="24"/>
         </w:rPr>
-        <w:t>Smart City Security –</w:t>
+        <w:t xml:space="preserve">Smart </w:t>
+      </w:r>
+      <w:r>
+        <w:rPr>
+          <w:rFonts w:ascii="Times New Roman" w:hAnsi="Times New Roman" w:cs="Times New Roman"/>
+          <w:sz w:val="24"/>
+        </w:rPr>
+        <w:t xml:space="preserve">Grid </w:t>
+      </w:r>
+      <w:r>
+        <w:rPr>
+          <w:rFonts w:ascii="Times New Roman" w:hAnsi="Times New Roman" w:cs="Times New Roman"/>
+          <w:sz w:val="24"/>
+        </w:rPr>
+        <w:t>Security –</w:t>
       </w:r>
       <w:r>
         <w:rPr>
@@ -4226,193 +4240,6 @@
         <w:rPr>
           <w:rFonts w:ascii="Times New Roman" w:hAnsi="Times New Roman" w:cs="Times New Roman"/>
           <w:sz w:val="24"/>
-          <w:szCs w:val="24"/>
-        </w:rPr>
-      </w:pPr>
-    </w:p>
-    <w:p>
-      <w:pPr>
-        <w:spacing w:after="0" w:line="240" w:lineRule="auto"/>
-        <w:rPr>
-          <w:rFonts w:ascii="Times New Roman" w:hAnsi="Times New Roman" w:cs="Times New Roman"/>
-          <w:sz w:val="24"/>
-          <w:szCs w:val="24"/>
-        </w:rPr>
-      </w:pPr>
-    </w:p>
-    <w:p>
-      <w:pPr>
-        <w:spacing w:after="0" w:line="240" w:lineRule="auto"/>
-        <w:rPr>
-          <w:rFonts w:ascii="Times New Roman" w:hAnsi="Times New Roman" w:cs="Times New Roman"/>
-          <w:sz w:val="24"/>
-          <w:szCs w:val="24"/>
-        </w:rPr>
-      </w:pPr>
-    </w:p>
-    <w:p>
-      <w:pPr>
-        <w:spacing w:after="0" w:line="240" w:lineRule="auto"/>
-        <w:rPr>
-          <w:rFonts w:ascii="Times New Roman" w:hAnsi="Times New Roman" w:cs="Times New Roman"/>
-          <w:sz w:val="24"/>
-          <w:szCs w:val="24"/>
-        </w:rPr>
-      </w:pPr>
-    </w:p>
-    <w:p>
-      <w:pPr>
-        <w:spacing w:after="0" w:line="240" w:lineRule="auto"/>
-        <w:rPr>
-          <w:rFonts w:ascii="Times New Roman" w:hAnsi="Times New Roman" w:cs="Times New Roman"/>
-          <w:b/>
-          <w:sz w:val="24"/>
-        </w:rPr>
-      </w:pPr>
-    </w:p>
-    <w:p>
-      <w:pPr>
-        <w:spacing w:after="0" w:line="240" w:lineRule="auto"/>
-        <w:rPr>
-          <w:rFonts w:ascii="Times New Roman" w:hAnsi="Times New Roman" w:cs="Times New Roman"/>
-          <w:sz w:val="24"/>
-        </w:rPr>
-      </w:pPr>
-    </w:p>
-    <w:p>
-      <w:pPr>
-        <w:spacing w:after="0" w:line="240" w:lineRule="auto"/>
-        <w:rPr>
-          <w:rFonts w:ascii="Times New Roman" w:hAnsi="Times New Roman" w:cs="Times New Roman"/>
-          <w:sz w:val="24"/>
-        </w:rPr>
-      </w:pPr>
-    </w:p>
-    <w:p>
-      <w:pPr>
-        <w:spacing w:after="0" w:line="240" w:lineRule="auto"/>
-        <w:rPr>
-          <w:rFonts w:ascii="Times New Roman" w:hAnsi="Times New Roman" w:cs="Times New Roman"/>
-          <w:sz w:val="24"/>
-        </w:rPr>
-      </w:pPr>
-    </w:p>
-    <w:p>
-      <w:pPr>
-        <w:spacing w:after="0" w:line="240" w:lineRule="auto"/>
-        <w:rPr>
-          <w:rFonts w:ascii="Times New Roman" w:hAnsi="Times New Roman" w:cs="Times New Roman"/>
-          <w:sz w:val="24"/>
-        </w:rPr>
-      </w:pPr>
-    </w:p>
-    <w:p>
-      <w:pPr>
-        <w:spacing w:after="0" w:line="240" w:lineRule="auto"/>
-        <w:rPr>
-          <w:rFonts w:ascii="Times New Roman" w:hAnsi="Times New Roman" w:cs="Times New Roman"/>
-          <w:sz w:val="24"/>
-        </w:rPr>
-      </w:pPr>
-    </w:p>
-    <w:p>
-      <w:pPr>
-        <w:spacing w:after="0" w:line="240" w:lineRule="auto"/>
-        <w:rPr>
-          <w:rFonts w:ascii="Times New Roman" w:hAnsi="Times New Roman" w:cs="Times New Roman"/>
-          <w:sz w:val="24"/>
-        </w:rPr>
-      </w:pPr>
-    </w:p>
-    <w:p>
-      <w:pPr>
-        <w:spacing w:after="0" w:line="240" w:lineRule="auto"/>
-        <w:rPr>
-          <w:rFonts w:ascii="Times New Roman" w:hAnsi="Times New Roman" w:cs="Times New Roman"/>
-          <w:sz w:val="24"/>
-        </w:rPr>
-      </w:pPr>
-    </w:p>
-    <w:p>
-      <w:pPr>
-        <w:spacing w:after="0" w:line="240" w:lineRule="auto"/>
-        <w:rPr>
-          <w:rFonts w:ascii="Times New Roman" w:hAnsi="Times New Roman" w:cs="Times New Roman"/>
-          <w:sz w:val="24"/>
-        </w:rPr>
-      </w:pPr>
-    </w:p>
-    <w:p>
-      <w:pPr>
-        <w:spacing w:after="0" w:line="240" w:lineRule="auto"/>
-        <w:rPr>
-          <w:rFonts w:ascii="Times New Roman" w:hAnsi="Times New Roman" w:cs="Times New Roman"/>
-          <w:sz w:val="24"/>
-        </w:rPr>
-      </w:pPr>
-    </w:p>
-    <w:p>
-      <w:pPr>
-        <w:spacing w:after="0" w:line="240" w:lineRule="auto"/>
-        <w:rPr>
-          <w:rFonts w:ascii="Times New Roman" w:hAnsi="Times New Roman" w:cs="Times New Roman"/>
-          <w:sz w:val="24"/>
-        </w:rPr>
-      </w:pPr>
-    </w:p>
-    <w:p>
-      <w:pPr>
-        <w:spacing w:after="0" w:line="240" w:lineRule="auto"/>
-        <w:rPr>
-          <w:rFonts w:ascii="Times New Roman" w:hAnsi="Times New Roman" w:cs="Times New Roman"/>
-          <w:sz w:val="24"/>
-        </w:rPr>
-      </w:pPr>
-    </w:p>
-    <w:p>
-      <w:pPr>
-        <w:spacing w:after="0" w:line="240" w:lineRule="auto"/>
-        <w:rPr>
-          <w:rFonts w:ascii="Times New Roman" w:hAnsi="Times New Roman" w:cs="Times New Roman"/>
-          <w:sz w:val="24"/>
-        </w:rPr>
-      </w:pPr>
-      <w:bookmarkStart w:id="0" w:name="_GoBack"/>
-      <w:bookmarkEnd w:id="0"/>
-    </w:p>
-    <w:p>
-      <w:pPr>
-        <w:spacing w:after="0" w:line="240" w:lineRule="auto"/>
-        <w:rPr>
-          <w:rFonts w:ascii="Times New Roman" w:hAnsi="Times New Roman" w:cs="Times New Roman"/>
-          <w:sz w:val="24"/>
-        </w:rPr>
-      </w:pPr>
-    </w:p>
-    <w:p>
-      <w:pPr>
-        <w:spacing w:after="0" w:line="240" w:lineRule="auto"/>
-        <w:rPr>
-          <w:rFonts w:ascii="Times New Roman" w:hAnsi="Times New Roman" w:cs="Times New Roman"/>
-          <w:sz w:val="24"/>
-        </w:rPr>
-      </w:pPr>
-    </w:p>
-    <w:p>
-      <w:pPr>
-        <w:spacing w:after="0" w:line="240" w:lineRule="auto"/>
-        <w:rPr>
-          <w:rFonts w:ascii="Times New Roman" w:hAnsi="Times New Roman" w:cs="Times New Roman"/>
-          <w:sz w:val="24"/>
-        </w:rPr>
-      </w:pPr>
-    </w:p>
-    <w:p>
-      <w:pPr>
-        <w:spacing w:after="0" w:line="240" w:lineRule="auto"/>
-        <w:rPr>
-          <w:rFonts w:ascii="Times New Roman" w:hAnsi="Times New Roman" w:cs="Times New Roman"/>
-          <w:sz w:val="24"/>
         </w:rPr>
       </w:pPr>
     </w:p>
@@ -4710,290 +4537,105 @@
         <w:spacing w:after="0" w:line="240" w:lineRule="auto"/>
         <w:rPr>
           <w:rFonts w:ascii="Times New Roman" w:hAnsi="Times New Roman" w:cs="Times New Roman"/>
-          <w:sz w:val="24"/>
-        </w:rPr>
-      </w:pPr>
-    </w:p>
-    <w:p>
-      <w:pPr>
-        <w:spacing w:after="0" w:line="240" w:lineRule="auto"/>
-        <w:rPr>
-          <w:rFonts w:ascii="Times New Roman" w:hAnsi="Times New Roman" w:cs="Times New Roman"/>
-          <w:sz w:val="24"/>
-        </w:rPr>
-      </w:pPr>
-    </w:p>
-    <w:p>
-      <w:pPr>
-        <w:spacing w:after="0" w:line="240" w:lineRule="auto"/>
-        <w:rPr>
-          <w:rFonts w:ascii="Times New Roman" w:hAnsi="Times New Roman" w:cs="Times New Roman"/>
-          <w:sz w:val="24"/>
-        </w:rPr>
-      </w:pPr>
-    </w:p>
-    <w:p>
-      <w:pPr>
-        <w:spacing w:after="0" w:line="240" w:lineRule="auto"/>
-        <w:rPr>
-          <w:rFonts w:ascii="Times New Roman" w:hAnsi="Times New Roman" w:cs="Times New Roman"/>
-          <w:sz w:val="24"/>
-        </w:rPr>
-      </w:pPr>
-    </w:p>
-    <w:p>
-      <w:pPr>
-        <w:spacing w:after="0" w:line="240" w:lineRule="auto"/>
-        <w:rPr>
-          <w:rFonts w:ascii="Times New Roman" w:hAnsi="Times New Roman" w:cs="Times New Roman"/>
-          <w:sz w:val="24"/>
-        </w:rPr>
-      </w:pPr>
-    </w:p>
-    <w:p>
-      <w:pPr>
-        <w:spacing w:after="0" w:line="240" w:lineRule="auto"/>
-        <w:rPr>
-          <w:rFonts w:ascii="Times New Roman" w:hAnsi="Times New Roman" w:cs="Times New Roman"/>
-          <w:sz w:val="24"/>
-        </w:rPr>
-      </w:pPr>
-    </w:p>
-    <w:p>
-      <w:pPr>
-        <w:spacing w:after="0" w:line="240" w:lineRule="auto"/>
-        <w:rPr>
-          <w:rFonts w:ascii="Times New Roman" w:hAnsi="Times New Roman" w:cs="Times New Roman"/>
-          <w:sz w:val="24"/>
-        </w:rPr>
-      </w:pPr>
-    </w:p>
-    <w:p>
-      <w:pPr>
-        <w:spacing w:after="0" w:line="240" w:lineRule="auto"/>
-        <w:rPr>
-          <w:rFonts w:ascii="Times New Roman" w:hAnsi="Times New Roman" w:cs="Times New Roman"/>
-          <w:sz w:val="24"/>
-        </w:rPr>
-      </w:pPr>
-    </w:p>
-    <w:p>
-      <w:pPr>
-        <w:spacing w:after="0" w:line="240" w:lineRule="auto"/>
-        <w:rPr>
-          <w:rFonts w:ascii="Times New Roman" w:hAnsi="Times New Roman" w:cs="Times New Roman"/>
-          <w:sz w:val="24"/>
-        </w:rPr>
-      </w:pPr>
-    </w:p>
-    <w:p>
-      <w:pPr>
-        <w:spacing w:after="0" w:line="240" w:lineRule="auto"/>
-        <w:rPr>
-          <w:rFonts w:ascii="Times New Roman" w:hAnsi="Times New Roman" w:cs="Times New Roman"/>
-          <w:sz w:val="24"/>
-        </w:rPr>
-      </w:pPr>
-    </w:p>
-    <w:p>
-      <w:pPr>
-        <w:spacing w:after="0" w:line="240" w:lineRule="auto"/>
-        <w:rPr>
-          <w:rFonts w:ascii="Times New Roman" w:hAnsi="Times New Roman" w:cs="Times New Roman"/>
-          <w:sz w:val="24"/>
-        </w:rPr>
-      </w:pPr>
-    </w:p>
-    <w:p>
-      <w:pPr>
-        <w:spacing w:after="0" w:line="240" w:lineRule="auto"/>
-        <w:rPr>
-          <w:rFonts w:ascii="Times New Roman" w:hAnsi="Times New Roman" w:cs="Times New Roman"/>
-          <w:sz w:val="24"/>
-        </w:rPr>
-      </w:pPr>
-    </w:p>
-    <w:p>
-      <w:pPr>
-        <w:spacing w:after="0" w:line="240" w:lineRule="auto"/>
-        <w:rPr>
-          <w:rFonts w:ascii="Times New Roman" w:hAnsi="Times New Roman" w:cs="Times New Roman"/>
-          <w:sz w:val="24"/>
-        </w:rPr>
-      </w:pPr>
-    </w:p>
-    <w:p>
-      <w:pPr>
-        <w:spacing w:after="0" w:line="240" w:lineRule="auto"/>
-        <w:rPr>
-          <w:rFonts w:ascii="Times New Roman" w:hAnsi="Times New Roman" w:cs="Times New Roman"/>
-          <w:sz w:val="24"/>
-        </w:rPr>
-      </w:pPr>
-    </w:p>
-    <w:p>
-      <w:pPr>
-        <w:spacing w:after="0" w:line="240" w:lineRule="auto"/>
-        <w:rPr>
-          <w:rFonts w:ascii="Times New Roman" w:hAnsi="Times New Roman" w:cs="Times New Roman"/>
-          <w:sz w:val="24"/>
-        </w:rPr>
-      </w:pPr>
-    </w:p>
-    <w:p>
-      <w:pPr>
-        <w:spacing w:after="0" w:line="240" w:lineRule="auto"/>
-        <w:rPr>
-          <w:rFonts w:ascii="Times New Roman" w:hAnsi="Times New Roman" w:cs="Times New Roman"/>
-          <w:sz w:val="24"/>
-        </w:rPr>
-      </w:pPr>
-    </w:p>
-    <w:p>
-      <w:pPr>
-        <w:spacing w:after="0" w:line="240" w:lineRule="auto"/>
-        <w:rPr>
-          <w:rFonts w:ascii="Times New Roman" w:hAnsi="Times New Roman" w:cs="Times New Roman"/>
-          <w:sz w:val="24"/>
-        </w:rPr>
-      </w:pPr>
-    </w:p>
-    <w:p>
-      <w:pPr>
-        <w:spacing w:after="0" w:line="240" w:lineRule="auto"/>
-        <w:rPr>
-          <w:rFonts w:ascii="Times New Roman" w:hAnsi="Times New Roman" w:cs="Times New Roman"/>
-          <w:sz w:val="24"/>
-        </w:rPr>
-      </w:pPr>
-    </w:p>
-    <w:p>
-      <w:pPr>
-        <w:spacing w:after="0" w:line="240" w:lineRule="auto"/>
-        <w:rPr>
-          <w:rFonts w:ascii="Times New Roman" w:hAnsi="Times New Roman" w:cs="Times New Roman"/>
-          <w:sz w:val="24"/>
-        </w:rPr>
-      </w:pPr>
-    </w:p>
-    <w:p>
-      <w:pPr>
-        <w:spacing w:after="0" w:line="240" w:lineRule="auto"/>
-        <w:rPr>
-          <w:rFonts w:ascii="Times New Roman" w:hAnsi="Times New Roman" w:cs="Times New Roman"/>
-          <w:sz w:val="24"/>
-        </w:rPr>
-      </w:pPr>
-    </w:p>
-    <w:p>
-      <w:pPr>
-        <w:spacing w:after="0" w:line="240" w:lineRule="auto"/>
-        <w:rPr>
-          <w:rFonts w:ascii="Times New Roman" w:hAnsi="Times New Roman" w:cs="Times New Roman"/>
-          <w:sz w:val="24"/>
-        </w:rPr>
-      </w:pPr>
-    </w:p>
-    <w:p>
-      <w:pPr>
-        <w:spacing w:after="0" w:line="240" w:lineRule="auto"/>
-        <w:rPr>
-          <w:rFonts w:ascii="Times New Roman" w:hAnsi="Times New Roman" w:cs="Times New Roman"/>
-          <w:sz w:val="24"/>
-        </w:rPr>
-      </w:pPr>
-    </w:p>
-    <w:p>
-      <w:pPr>
-        <w:spacing w:after="0" w:line="240" w:lineRule="auto"/>
-        <w:rPr>
-          <w:rFonts w:ascii="Times New Roman" w:hAnsi="Times New Roman" w:cs="Times New Roman"/>
-          <w:sz w:val="24"/>
-        </w:rPr>
-      </w:pPr>
-    </w:p>
-    <w:p>
-      <w:pPr>
-        <w:spacing w:after="0" w:line="240" w:lineRule="auto"/>
-        <w:rPr>
-          <w:rFonts w:ascii="Times New Roman" w:hAnsi="Times New Roman" w:cs="Times New Roman"/>
-          <w:sz w:val="24"/>
-        </w:rPr>
-      </w:pPr>
-    </w:p>
-    <w:p>
-      <w:pPr>
-        <w:spacing w:after="0" w:line="240" w:lineRule="auto"/>
-        <w:rPr>
-          <w:rFonts w:ascii="Times New Roman" w:hAnsi="Times New Roman" w:cs="Times New Roman"/>
-          <w:sz w:val="24"/>
-        </w:rPr>
-      </w:pPr>
-    </w:p>
-    <w:p>
-      <w:pPr>
-        <w:spacing w:after="0" w:line="240" w:lineRule="auto"/>
-        <w:rPr>
-          <w:rFonts w:ascii="Times New Roman" w:hAnsi="Times New Roman" w:cs="Times New Roman"/>
-          <w:sz w:val="24"/>
-        </w:rPr>
-      </w:pPr>
-    </w:p>
-    <w:p>
-      <w:pPr>
-        <w:spacing w:after="0" w:line="240" w:lineRule="auto"/>
-        <w:rPr>
-          <w:rFonts w:ascii="Times New Roman" w:hAnsi="Times New Roman" w:cs="Times New Roman"/>
-          <w:sz w:val="24"/>
-        </w:rPr>
-      </w:pPr>
-    </w:p>
-    <w:p>
-      <w:pPr>
-        <w:spacing w:after="0" w:line="240" w:lineRule="auto"/>
-        <w:rPr>
-          <w:rFonts w:ascii="Times New Roman" w:hAnsi="Times New Roman" w:cs="Times New Roman"/>
-          <w:sz w:val="24"/>
-        </w:rPr>
-      </w:pPr>
-    </w:p>
-    <w:p>
-      <w:pPr>
-        <w:spacing w:after="0" w:line="240" w:lineRule="auto"/>
-        <w:rPr>
-          <w:rFonts w:ascii="Times New Roman" w:hAnsi="Times New Roman" w:cs="Times New Roman"/>
-          <w:sz w:val="24"/>
-        </w:rPr>
-      </w:pPr>
-    </w:p>
-    <w:p>
-      <w:pPr>
-        <w:spacing w:after="0" w:line="240" w:lineRule="auto"/>
-        <w:rPr>
-          <w:rFonts w:ascii="Times New Roman" w:hAnsi="Times New Roman" w:cs="Times New Roman"/>
-          <w:sz w:val="24"/>
-        </w:rPr>
-      </w:pPr>
-    </w:p>
-    <w:p>
-      <w:pPr>
-        <w:spacing w:after="0" w:line="240" w:lineRule="auto"/>
-        <w:rPr>
-          <w:rFonts w:ascii="Times New Roman" w:hAnsi="Times New Roman" w:cs="Times New Roman"/>
           <w:b/>
           <w:sz w:val="24"/>
         </w:rPr>
       </w:pPr>
-    </w:p>
-    <w:p>
-      <w:pPr>
-        <w:spacing w:after="0" w:line="240" w:lineRule="auto"/>
+      <w:r>
         <w:rPr>
           <w:rFonts w:ascii="Times New Roman" w:hAnsi="Times New Roman" w:cs="Times New Roman"/>
           <w:b/>
           <w:sz w:val="24"/>
         </w:rPr>
-      </w:pPr>
+        <w:t>Background</w:t>
+      </w:r>
+    </w:p>
+    <w:p>
+      <w:pPr>
+        <w:pStyle w:val="ListParagraph"/>
+        <w:numPr>
+          <w:ilvl w:val="0"/>
+          <w:numId w:val="18"/>
+        </w:numPr>
+        <w:spacing w:after="0" w:line="240" w:lineRule="auto"/>
+        <w:rPr>
+          <w:rFonts w:ascii="Times New Roman" w:hAnsi="Times New Roman" w:cs="Times New Roman"/>
+          <w:sz w:val="24"/>
+        </w:rPr>
+      </w:pPr>
+      <w:r>
+        <w:rPr>
+          <w:rFonts w:ascii="Times New Roman" w:hAnsi="Times New Roman" w:cs="Times New Roman"/>
+          <w:i/>
+          <w:sz w:val="24"/>
+        </w:rPr>
+        <w:t>Realms of the Smart Grid</w:t>
+      </w:r>
+    </w:p>
+    <w:p>
+      <w:pPr>
+        <w:pStyle w:val="ListParagraph"/>
+        <w:numPr>
+          <w:ilvl w:val="1"/>
+          <w:numId w:val="18"/>
+        </w:numPr>
+        <w:spacing w:after="0" w:line="240" w:lineRule="auto"/>
+        <w:rPr>
+          <w:rFonts w:ascii="Times New Roman" w:hAnsi="Times New Roman" w:cs="Times New Roman"/>
+          <w:sz w:val="24"/>
+        </w:rPr>
+      </w:pPr>
+      <w:r>
+        <w:rPr>
+          <w:rFonts w:ascii="Times New Roman" w:hAnsi="Times New Roman" w:cs="Times New Roman"/>
+          <w:sz w:val="24"/>
+        </w:rPr>
+        <w:t xml:space="preserve">Say top-bottom but disclaimer </w:t>
+      </w:r>
+      <w:proofErr w:type="spellStart"/>
+      <w:r>
+        <w:rPr>
+          <w:rFonts w:ascii="Times New Roman" w:hAnsi="Times New Roman" w:cs="Times New Roman"/>
+          <w:sz w:val="24"/>
+        </w:rPr>
+        <w:t>its</w:t>
+      </w:r>
+      <w:proofErr w:type="spellEnd"/>
+      <w:r>
+        <w:rPr>
+          <w:rFonts w:ascii="Times New Roman" w:hAnsi="Times New Roman" w:cs="Times New Roman"/>
+          <w:sz w:val="24"/>
+        </w:rPr>
+        <w:t xml:space="preserve"> not actually.</w:t>
+      </w:r>
+    </w:p>
+    <w:p>
+      <w:pPr>
+        <w:pStyle w:val="ListParagraph"/>
+        <w:numPr>
+          <w:ilvl w:val="1"/>
+          <w:numId w:val="18"/>
+        </w:numPr>
+        <w:spacing w:after="0" w:line="240" w:lineRule="auto"/>
+        <w:rPr>
+          <w:rFonts w:ascii="Times New Roman" w:hAnsi="Times New Roman" w:cs="Times New Roman"/>
+          <w:sz w:val="24"/>
+        </w:rPr>
+      </w:pPr>
+      <w:r>
+        <w:rPr>
+          <w:rFonts w:ascii="Times New Roman" w:hAnsi="Times New Roman" w:cs="Times New Roman"/>
+          <w:sz w:val="24"/>
+        </w:rPr>
+        <w:t>Reference RTU</w:t>
+      </w:r>
+      <w:r>
+        <w:rPr>
+          <w:rFonts w:ascii="Times New Roman" w:hAnsi="Times New Roman" w:cs="Times New Roman"/>
+          <w:sz w:val="24"/>
+        </w:rPr>
+        <w:t xml:space="preserve"> and AMI</w:t>
+      </w:r>
     </w:p>
     <w:p>
       <w:pPr>
@@ -5010,24 +4652,2806 @@
         <w:spacing w:after="0" w:line="240" w:lineRule="auto"/>
         <w:rPr>
           <w:rFonts w:ascii="Times New Roman" w:hAnsi="Times New Roman" w:cs="Times New Roman"/>
+          <w:sz w:val="24"/>
+        </w:rPr>
+      </w:pPr>
+    </w:p>
+    <w:p>
+      <w:pPr>
+        <w:spacing w:after="0" w:line="240" w:lineRule="auto"/>
+        <w:rPr>
+          <w:rFonts w:ascii="Times New Roman" w:hAnsi="Times New Roman" w:cs="Times New Roman"/>
           <w:b/>
           <w:sz w:val="24"/>
         </w:rPr>
       </w:pPr>
-    </w:p>
-    <w:p>
-      <w:pPr>
-        <w:spacing w:after="0" w:line="240" w:lineRule="auto"/>
+      <w:r>
         <w:rPr>
           <w:rFonts w:ascii="Times New Roman" w:hAnsi="Times New Roman" w:cs="Times New Roman"/>
           <w:b/>
           <w:sz w:val="24"/>
         </w:rPr>
-      </w:pPr>
-    </w:p>
-    <w:p>
-      <w:pPr>
-        <w:spacing w:after="0" w:line="240" w:lineRule="auto"/>
+        <w:lastRenderedPageBreak/>
+        <w:t xml:space="preserve">False Data Injection </w:t>
+      </w:r>
+    </w:p>
+    <w:p>
+      <w:pPr>
+        <w:spacing w:after="0" w:line="240" w:lineRule="auto"/>
+        <w:rPr>
+          <w:rFonts w:ascii="Times New Roman" w:hAnsi="Times New Roman" w:cs="Times New Roman"/>
+          <w:b/>
+          <w:sz w:val="24"/>
+        </w:rPr>
+      </w:pPr>
+    </w:p>
+    <w:p>
+      <w:pPr>
+        <w:pStyle w:val="Heading2"/>
+        <w:rPr>
+          <w:sz w:val="24"/>
+        </w:rPr>
+      </w:pPr>
+      <w:r>
+        <w:rPr>
+          <w:sz w:val="24"/>
+        </w:rPr>
+        <w:t>a) Premise</w:t>
+      </w:r>
+      <w:r>
+        <w:rPr>
+          <w:sz w:val="24"/>
+        </w:rPr>
+        <w:t xml:space="preserve"> of Integrity Violations</w:t>
+      </w:r>
+      <w:bookmarkStart w:id="0" w:name="_GoBack"/>
+      <w:bookmarkEnd w:id="0"/>
+    </w:p>
+    <w:p>
+      <w:pPr>
+        <w:spacing w:after="0" w:line="240" w:lineRule="auto"/>
+        <w:rPr>
+          <w:rFonts w:ascii="Times New Roman" w:hAnsi="Times New Roman" w:cs="Times New Roman"/>
+          <w:sz w:val="24"/>
+          <w:szCs w:val="24"/>
+        </w:rPr>
+      </w:pPr>
+      <w:r>
+        <w:rPr>
+          <w:rFonts w:ascii="Times New Roman" w:hAnsi="Times New Roman" w:cs="Times New Roman"/>
+          <w:sz w:val="24"/>
+          <w:szCs w:val="24"/>
+        </w:rPr>
+        <w:t xml:space="preserve">     </w:t>
+      </w:r>
+      <w:r>
+        <w:rPr>
+          <w:rFonts w:ascii="Times New Roman" w:hAnsi="Times New Roman" w:cs="Times New Roman"/>
+          <w:sz w:val="24"/>
+          <w:szCs w:val="24"/>
+        </w:rPr>
+        <w:t>In our first attack,</w:t>
+      </w:r>
+      <w:r>
+        <w:rPr>
+          <w:rFonts w:ascii="Times New Roman" w:hAnsi="Times New Roman" w:cs="Times New Roman"/>
+          <w:sz w:val="24"/>
+          <w:szCs w:val="24"/>
+        </w:rPr>
+        <w:t xml:space="preserve"> </w:t>
+      </w:r>
+      <w:r>
+        <w:rPr>
+          <w:rFonts w:ascii="Times New Roman" w:hAnsi="Times New Roman" w:cs="Times New Roman"/>
+          <w:sz w:val="24"/>
+          <w:szCs w:val="24"/>
+        </w:rPr>
+        <w:t>we look both conceptual research and current impacts</w:t>
+      </w:r>
+      <w:r>
+        <w:rPr>
+          <w:rFonts w:ascii="Times New Roman" w:hAnsi="Times New Roman" w:cs="Times New Roman"/>
+          <w:sz w:val="24"/>
+          <w:szCs w:val="24"/>
+        </w:rPr>
+        <w:t xml:space="preserve"> in violations of integrity</w:t>
+      </w:r>
+      <w:r>
+        <w:rPr>
+          <w:rFonts w:ascii="Times New Roman" w:hAnsi="Times New Roman" w:cs="Times New Roman"/>
+          <w:sz w:val="24"/>
+          <w:szCs w:val="24"/>
+        </w:rPr>
+        <w:t>.</w:t>
+      </w:r>
+      <w:r>
+        <w:rPr>
+          <w:rFonts w:ascii="Times New Roman" w:hAnsi="Times New Roman" w:cs="Times New Roman"/>
+          <w:sz w:val="24"/>
+          <w:szCs w:val="24"/>
+        </w:rPr>
+        <w:t xml:space="preserve"> </w:t>
+      </w:r>
+      <w:r>
+        <w:rPr>
+          <w:rFonts w:ascii="Times New Roman" w:hAnsi="Times New Roman" w:cs="Times New Roman"/>
+          <w:sz w:val="24"/>
+          <w:szCs w:val="24"/>
+        </w:rPr>
+        <w:t>Integrity is defined as the manipulation of data</w:t>
+      </w:r>
+      <w:r>
+        <w:rPr>
+          <w:rFonts w:ascii="Times New Roman" w:hAnsi="Times New Roman" w:cs="Times New Roman"/>
+          <w:sz w:val="24"/>
+          <w:szCs w:val="24"/>
+        </w:rPr>
+        <w:t xml:space="preserve"> either by </w:t>
+      </w:r>
+      <w:r>
+        <w:rPr>
+          <w:rFonts w:ascii="Times New Roman" w:hAnsi="Times New Roman" w:cs="Times New Roman"/>
+          <w:sz w:val="24"/>
+          <w:szCs w:val="24"/>
+        </w:rPr>
+        <w:t xml:space="preserve">a malicious adversary or </w:t>
+      </w:r>
+      <w:r>
+        <w:rPr>
+          <w:rFonts w:ascii="Times New Roman" w:hAnsi="Times New Roman" w:cs="Times New Roman"/>
+          <w:sz w:val="24"/>
+          <w:szCs w:val="24"/>
+        </w:rPr>
+        <w:t xml:space="preserve">an error-producing source that </w:t>
+      </w:r>
+      <w:r>
+        <w:rPr>
+          <w:rFonts w:ascii="Times New Roman" w:hAnsi="Times New Roman" w:cs="Times New Roman"/>
+          <w:sz w:val="24"/>
+          <w:szCs w:val="24"/>
+        </w:rPr>
+        <w:t xml:space="preserve">compromises </w:t>
+      </w:r>
+      <w:r>
+        <w:rPr>
+          <w:rFonts w:ascii="Times New Roman" w:hAnsi="Times New Roman" w:cs="Times New Roman"/>
+          <w:sz w:val="24"/>
+          <w:szCs w:val="24"/>
+        </w:rPr>
+        <w:t>the authenticity of information</w:t>
+      </w:r>
+      <w:r>
+        <w:rPr>
+          <w:rFonts w:ascii="Times New Roman" w:hAnsi="Times New Roman" w:cs="Times New Roman"/>
+          <w:sz w:val="24"/>
+          <w:szCs w:val="24"/>
+        </w:rPr>
+        <w:t xml:space="preserve"> that can be gained from the data.</w:t>
+      </w:r>
+      <w:r>
+        <w:rPr>
+          <w:rFonts w:ascii="Times New Roman" w:hAnsi="Times New Roman" w:cs="Times New Roman"/>
+          <w:sz w:val="24"/>
+          <w:szCs w:val="24"/>
+        </w:rPr>
+        <w:t xml:space="preserve"> In networks protocol design, some protocols use checksums or error correction codes in order to prevent</w:t>
+      </w:r>
+      <w:r>
+        <w:rPr>
+          <w:rFonts w:ascii="Times New Roman" w:hAnsi="Times New Roman" w:cs="Times New Roman"/>
+          <w:sz w:val="24"/>
+          <w:szCs w:val="24"/>
+        </w:rPr>
+        <w:t xml:space="preserve"> or fix integrity violations</w:t>
+      </w:r>
+      <w:r>
+        <w:rPr>
+          <w:rFonts w:ascii="Times New Roman" w:hAnsi="Times New Roman" w:cs="Times New Roman"/>
+          <w:sz w:val="24"/>
+          <w:szCs w:val="24"/>
+        </w:rPr>
+        <w:t xml:space="preserve">. </w:t>
+      </w:r>
+      <w:r>
+        <w:rPr>
+          <w:rFonts w:ascii="Times New Roman" w:hAnsi="Times New Roman" w:cs="Times New Roman"/>
+          <w:sz w:val="24"/>
+          <w:szCs w:val="24"/>
+        </w:rPr>
+        <w:t>Unfortunately,</w:t>
+      </w:r>
+      <w:r>
+        <w:rPr>
+          <w:rFonts w:ascii="Times New Roman" w:hAnsi="Times New Roman" w:cs="Times New Roman"/>
+          <w:sz w:val="24"/>
+          <w:szCs w:val="24"/>
+        </w:rPr>
+        <w:t xml:space="preserve"> only one power substation protocol, DNP3, </w:t>
+      </w:r>
+      <w:r>
+        <w:rPr>
+          <w:rFonts w:ascii="Times New Roman" w:hAnsi="Times New Roman" w:cs="Times New Roman"/>
+          <w:sz w:val="24"/>
+          <w:szCs w:val="24"/>
+        </w:rPr>
+        <w:t>gives any kind of integrity checking with checksums</w:t>
+      </w:r>
+      <w:r>
+        <w:rPr>
+          <w:rFonts w:ascii="Times New Roman" w:hAnsi="Times New Roman" w:cs="Times New Roman"/>
+          <w:sz w:val="24"/>
+          <w:szCs w:val="24"/>
+        </w:rPr>
+        <w:t xml:space="preserve"> [DNP3 Primer]</w:t>
+      </w:r>
+      <w:r>
+        <w:rPr>
+          <w:rFonts w:ascii="Times New Roman" w:hAnsi="Times New Roman" w:cs="Times New Roman"/>
+          <w:sz w:val="24"/>
+          <w:szCs w:val="24"/>
+        </w:rPr>
+        <w:t>, but DNP3</w:t>
+      </w:r>
+      <w:r>
+        <w:rPr>
+          <w:rFonts w:ascii="Times New Roman" w:hAnsi="Times New Roman" w:cs="Times New Roman"/>
+          <w:sz w:val="24"/>
+          <w:szCs w:val="24"/>
+        </w:rPr>
+        <w:t xml:space="preserve"> is</w:t>
+      </w:r>
+      <w:r>
+        <w:rPr>
+          <w:rFonts w:ascii="Times New Roman" w:hAnsi="Times New Roman" w:cs="Times New Roman"/>
+          <w:sz w:val="24"/>
+          <w:szCs w:val="24"/>
+        </w:rPr>
+        <w:t xml:space="preserve"> not as widespread </w:t>
+      </w:r>
+      <w:r>
+        <w:rPr>
+          <w:rFonts w:ascii="Times New Roman" w:hAnsi="Times New Roman" w:cs="Times New Roman"/>
+          <w:sz w:val="24"/>
+          <w:szCs w:val="24"/>
+        </w:rPr>
+        <w:t>as other,</w:t>
+      </w:r>
+      <w:r>
+        <w:rPr>
+          <w:rFonts w:ascii="Times New Roman" w:hAnsi="Times New Roman" w:cs="Times New Roman"/>
+          <w:sz w:val="24"/>
+          <w:szCs w:val="24"/>
+        </w:rPr>
+        <w:t xml:space="preserve"> more</w:t>
+      </w:r>
+      <w:r>
+        <w:rPr>
+          <w:rFonts w:ascii="Times New Roman" w:hAnsi="Times New Roman" w:cs="Times New Roman"/>
+          <w:sz w:val="24"/>
+          <w:szCs w:val="24"/>
+        </w:rPr>
+        <w:t xml:space="preserve"> insecure protocols like BACnet or Modbus</w:t>
+      </w:r>
+      <w:r>
+        <w:rPr>
+          <w:rFonts w:ascii="Times New Roman" w:hAnsi="Times New Roman" w:cs="Times New Roman"/>
+          <w:sz w:val="24"/>
+          <w:szCs w:val="24"/>
+        </w:rPr>
+        <w:t>. Today, most power substation setups utilize these</w:t>
+      </w:r>
+      <w:r>
+        <w:rPr>
+          <w:rFonts w:ascii="Times New Roman" w:hAnsi="Times New Roman" w:cs="Times New Roman"/>
+          <w:sz w:val="24"/>
+          <w:szCs w:val="24"/>
+        </w:rPr>
+        <w:t xml:space="preserve"> insecure protocols </w:t>
+      </w:r>
+      <w:r>
+        <w:rPr>
+          <w:rFonts w:ascii="Times New Roman" w:hAnsi="Times New Roman" w:cs="Times New Roman"/>
+          <w:sz w:val="24"/>
+          <w:szCs w:val="24"/>
+        </w:rPr>
+        <w:t xml:space="preserve">as minimal as possible and </w:t>
+      </w:r>
+      <w:r>
+        <w:rPr>
+          <w:rFonts w:ascii="Times New Roman" w:hAnsi="Times New Roman" w:cs="Times New Roman"/>
+          <w:sz w:val="24"/>
+          <w:szCs w:val="24"/>
+        </w:rPr>
+        <w:t xml:space="preserve">only in </w:t>
+      </w:r>
+      <w:r>
+        <w:rPr>
+          <w:rFonts w:ascii="Times New Roman" w:hAnsi="Times New Roman" w:cs="Times New Roman"/>
+          <w:sz w:val="24"/>
+          <w:szCs w:val="24"/>
+        </w:rPr>
+        <w:t xml:space="preserve">machine-to-machine </w:t>
+      </w:r>
+      <w:r>
+        <w:rPr>
+          <w:rFonts w:ascii="Times New Roman" w:hAnsi="Times New Roman" w:cs="Times New Roman"/>
+          <w:sz w:val="24"/>
+          <w:szCs w:val="24"/>
+        </w:rPr>
+        <w:t>networks</w:t>
+      </w:r>
+      <w:r>
+        <w:rPr>
+          <w:rFonts w:ascii="Times New Roman" w:hAnsi="Times New Roman" w:cs="Times New Roman"/>
+          <w:sz w:val="24"/>
+          <w:szCs w:val="24"/>
+        </w:rPr>
+        <w:t>.</w:t>
+      </w:r>
+      <w:r>
+        <w:rPr>
+          <w:rFonts w:ascii="Times New Roman" w:hAnsi="Times New Roman" w:cs="Times New Roman"/>
+          <w:sz w:val="24"/>
+          <w:szCs w:val="24"/>
+        </w:rPr>
+        <w:t xml:space="preserve"> </w:t>
+      </w:r>
+    </w:p>
+    <w:p>
+      <w:pPr>
+        <w:spacing w:after="0" w:line="240" w:lineRule="auto"/>
+        <w:rPr>
+          <w:rFonts w:ascii="Times New Roman" w:hAnsi="Times New Roman" w:cs="Times New Roman"/>
+          <w:sz w:val="24"/>
+          <w:szCs w:val="24"/>
+        </w:rPr>
+      </w:pPr>
+      <w:r>
+        <w:rPr>
+          <w:rFonts w:ascii="Times New Roman" w:hAnsi="Times New Roman" w:cs="Times New Roman"/>
+          <w:sz w:val="24"/>
+          <w:szCs w:val="24"/>
+        </w:rPr>
+        <w:t xml:space="preserve">     However, the Smart Grid</w:t>
+      </w:r>
+      <w:r>
+        <w:rPr>
+          <w:rFonts w:ascii="Times New Roman" w:hAnsi="Times New Roman" w:cs="Times New Roman"/>
+          <w:sz w:val="24"/>
+          <w:szCs w:val="24"/>
+        </w:rPr>
+        <w:t xml:space="preserve"> aims to ubiquitous </w:t>
+      </w:r>
+      <w:r>
+        <w:rPr>
+          <w:rFonts w:ascii="Times New Roman" w:hAnsi="Times New Roman" w:cs="Times New Roman"/>
+          <w:sz w:val="24"/>
+          <w:szCs w:val="24"/>
+        </w:rPr>
+        <w:t xml:space="preserve">and secure </w:t>
+      </w:r>
+      <w:r>
+        <w:rPr>
+          <w:rFonts w:ascii="Times New Roman" w:hAnsi="Times New Roman" w:cs="Times New Roman"/>
+          <w:sz w:val="24"/>
+          <w:szCs w:val="24"/>
+        </w:rPr>
+        <w:t xml:space="preserve">across </w:t>
+      </w:r>
+      <w:r>
+        <w:rPr>
+          <w:rFonts w:ascii="Times New Roman" w:hAnsi="Times New Roman" w:cs="Times New Roman"/>
+          <w:sz w:val="24"/>
+          <w:szCs w:val="24"/>
+        </w:rPr>
+        <w:t>its realms</w:t>
+      </w:r>
+      <w:r>
+        <w:rPr>
+          <w:rFonts w:ascii="Times New Roman" w:hAnsi="Times New Roman" w:cs="Times New Roman"/>
+          <w:sz w:val="24"/>
+          <w:szCs w:val="24"/>
+        </w:rPr>
+        <w:t>. Therefore,</w:t>
+      </w:r>
+      <w:r>
+        <w:rPr>
+          <w:rFonts w:ascii="Times New Roman" w:hAnsi="Times New Roman" w:cs="Times New Roman"/>
+          <w:sz w:val="24"/>
+          <w:szCs w:val="24"/>
+        </w:rPr>
+        <w:t xml:space="preserve"> new problems arise while implementing </w:t>
+      </w:r>
+      <w:r>
+        <w:rPr>
+          <w:rFonts w:ascii="Times New Roman" w:hAnsi="Times New Roman" w:cs="Times New Roman"/>
+          <w:sz w:val="24"/>
+          <w:szCs w:val="24"/>
+        </w:rPr>
+        <w:t>past-day solutions.</w:t>
+      </w:r>
+      <w:r>
+        <w:rPr>
+          <w:rFonts w:ascii="Times New Roman" w:hAnsi="Times New Roman" w:cs="Times New Roman"/>
+          <w:sz w:val="24"/>
+          <w:szCs w:val="24"/>
+        </w:rPr>
+        <w:t xml:space="preserve"> </w:t>
+      </w:r>
+      <w:r>
+        <w:rPr>
+          <w:rFonts w:ascii="Times New Roman" w:hAnsi="Times New Roman" w:cs="Times New Roman"/>
+          <w:sz w:val="24"/>
+          <w:szCs w:val="24"/>
+        </w:rPr>
+        <w:t xml:space="preserve">An adversary might not have </w:t>
+      </w:r>
+      <w:r>
+        <w:rPr>
+          <w:rFonts w:ascii="Times New Roman" w:hAnsi="Times New Roman" w:cs="Times New Roman"/>
+          <w:sz w:val="24"/>
+          <w:szCs w:val="24"/>
+        </w:rPr>
+        <w:t xml:space="preserve">access to all parts of the Smart Grid, he or she can attack either at the top at the power generation </w:t>
+      </w:r>
+      <w:r>
+        <w:rPr>
+          <w:rFonts w:ascii="Times New Roman" w:hAnsi="Times New Roman" w:cs="Times New Roman"/>
+          <w:sz w:val="24"/>
+          <w:szCs w:val="24"/>
+        </w:rPr>
+        <w:t>realm or at the bottom at the distribution, end user, or service provider.</w:t>
+      </w:r>
+      <w:r>
+        <w:rPr>
+          <w:rFonts w:ascii="Times New Roman" w:hAnsi="Times New Roman" w:cs="Times New Roman"/>
+          <w:sz w:val="24"/>
+          <w:szCs w:val="24"/>
+        </w:rPr>
+        <w:t xml:space="preserve"> </w:t>
+      </w:r>
+      <w:r>
+        <w:rPr>
+          <w:rFonts w:ascii="Times New Roman" w:hAnsi="Times New Roman" w:cs="Times New Roman"/>
+          <w:sz w:val="24"/>
+          <w:szCs w:val="24"/>
+        </w:rPr>
+        <w:t xml:space="preserve">Therefore, making use of either the top or bottom </w:t>
+      </w:r>
+      <w:r>
+        <w:rPr>
+          <w:rFonts w:ascii="Times New Roman" w:hAnsi="Times New Roman" w:cs="Times New Roman"/>
+          <w:sz w:val="24"/>
+          <w:szCs w:val="24"/>
+        </w:rPr>
+        <w:t xml:space="preserve">might </w:t>
+      </w:r>
+      <w:r>
+        <w:rPr>
+          <w:rFonts w:ascii="Times New Roman" w:hAnsi="Times New Roman" w:cs="Times New Roman"/>
+          <w:sz w:val="24"/>
+          <w:szCs w:val="24"/>
+        </w:rPr>
+        <w:t>compromise the other.</w:t>
+      </w:r>
+      <w:r>
+        <w:rPr>
+          <w:rFonts w:ascii="Times New Roman" w:hAnsi="Times New Roman" w:cs="Times New Roman"/>
+          <w:sz w:val="24"/>
+          <w:szCs w:val="24"/>
+        </w:rPr>
+        <w:t xml:space="preserve"> By injecting integrity</w:t>
+      </w:r>
+      <w:r>
+        <w:rPr>
+          <w:rFonts w:ascii="Times New Roman" w:hAnsi="Times New Roman" w:cs="Times New Roman"/>
+          <w:sz w:val="24"/>
+          <w:szCs w:val="24"/>
+        </w:rPr>
+        <w:t xml:space="preserve"> </w:t>
+      </w:r>
+      <w:r>
+        <w:rPr>
+          <w:rFonts w:ascii="Times New Roman" w:hAnsi="Times New Roman" w:cs="Times New Roman"/>
+          <w:sz w:val="24"/>
+          <w:szCs w:val="24"/>
+        </w:rPr>
+        <w:t>violations</w:t>
+      </w:r>
+      <w:r>
+        <w:rPr>
+          <w:rFonts w:ascii="Times New Roman" w:hAnsi="Times New Roman" w:cs="Times New Roman"/>
+          <w:sz w:val="24"/>
+          <w:szCs w:val="24"/>
+        </w:rPr>
+        <w:t xml:space="preserve">, the adversary can </w:t>
+      </w:r>
+      <w:r>
+        <w:rPr>
+          <w:rFonts w:ascii="Times New Roman" w:hAnsi="Times New Roman" w:cs="Times New Roman"/>
+          <w:sz w:val="24"/>
+          <w:szCs w:val="24"/>
+        </w:rPr>
+        <w:t>push incorrect data that will affect operations</w:t>
+      </w:r>
+      <w:r>
+        <w:rPr>
+          <w:rFonts w:ascii="Times New Roman" w:hAnsi="Times New Roman" w:cs="Times New Roman"/>
+          <w:sz w:val="24"/>
+          <w:szCs w:val="24"/>
+        </w:rPr>
+        <w:t xml:space="preserve"> </w:t>
+      </w:r>
+      <w:r>
+        <w:rPr>
+          <w:rFonts w:ascii="Times New Roman" w:hAnsi="Times New Roman" w:cs="Times New Roman"/>
+          <w:sz w:val="24"/>
+          <w:szCs w:val="24"/>
+        </w:rPr>
+        <w:t xml:space="preserve">and lead to issues in power delivery service. </w:t>
+      </w:r>
+    </w:p>
+    <w:p>
+      <w:pPr>
+        <w:spacing w:after="0" w:line="240" w:lineRule="auto"/>
+        <w:rPr>
+          <w:rFonts w:ascii="Times New Roman" w:hAnsi="Times New Roman" w:cs="Times New Roman"/>
+          <w:sz w:val="24"/>
+          <w:szCs w:val="24"/>
+        </w:rPr>
+      </w:pPr>
+    </w:p>
+    <w:p>
+      <w:pPr>
+        <w:pStyle w:val="Heading2"/>
+        <w:rPr>
+          <w:sz w:val="24"/>
+        </w:rPr>
+      </w:pPr>
+      <w:r>
+        <w:rPr>
+          <w:sz w:val="24"/>
+        </w:rPr>
+        <w:t xml:space="preserve">b) </w:t>
+      </w:r>
+      <w:r>
+        <w:rPr>
+          <w:sz w:val="24"/>
+        </w:rPr>
+        <w:t xml:space="preserve">Integrity </w:t>
+      </w:r>
+      <w:r>
+        <w:rPr>
+          <w:sz w:val="24"/>
+        </w:rPr>
+        <w:t xml:space="preserve">violation via </w:t>
+      </w:r>
+      <w:r>
+        <w:rPr>
+          <w:sz w:val="24"/>
+        </w:rPr>
+        <w:t>calculations</w:t>
+      </w:r>
+    </w:p>
+    <w:p>
+      <w:pPr>
+        <w:spacing w:after="0" w:line="240" w:lineRule="auto"/>
+        <w:rPr>
+          <w:rFonts w:ascii="Times New Roman" w:hAnsi="Times New Roman" w:cs="Times New Roman"/>
+          <w:sz w:val="24"/>
+          <w:szCs w:val="24"/>
+        </w:rPr>
+      </w:pPr>
+      <w:r>
+        <w:rPr>
+          <w:rFonts w:ascii="Times New Roman" w:hAnsi="Times New Roman" w:cs="Times New Roman"/>
+          <w:sz w:val="24"/>
+        </w:rPr>
+        <w:t xml:space="preserve">     </w:t>
+      </w:r>
+      <w:r>
+        <w:rPr>
+          <w:rFonts w:ascii="Times New Roman" w:hAnsi="Times New Roman" w:cs="Times New Roman"/>
+          <w:sz w:val="24"/>
+          <w:szCs w:val="24"/>
+        </w:rPr>
+        <w:t xml:space="preserve">With respect to integrity violations, </w:t>
+      </w:r>
+      <w:proofErr w:type="spellStart"/>
+      <w:r>
+        <w:rPr>
+          <w:rFonts w:ascii="Times New Roman" w:hAnsi="Times New Roman" w:cs="Times New Roman"/>
+          <w:sz w:val="24"/>
+          <w:szCs w:val="24"/>
+        </w:rPr>
+        <w:t>Mrabet</w:t>
+      </w:r>
+      <w:proofErr w:type="spellEnd"/>
+      <w:r>
+        <w:rPr>
+          <w:rFonts w:ascii="Times New Roman" w:hAnsi="Times New Roman" w:cs="Times New Roman"/>
+          <w:sz w:val="24"/>
+          <w:szCs w:val="24"/>
+        </w:rPr>
+        <w:t xml:space="preserve"> et al.</w:t>
+      </w:r>
+      <w:r>
+        <w:rPr>
+          <w:rFonts w:ascii="Times New Roman" w:hAnsi="Times New Roman" w:cs="Times New Roman"/>
+          <w:sz w:val="24"/>
+          <w:szCs w:val="24"/>
+        </w:rPr>
+        <w:t xml:space="preserve"> [</w:t>
+      </w:r>
+      <w:proofErr w:type="spellStart"/>
+      <w:r>
+        <w:rPr>
+          <w:rFonts w:ascii="Times New Roman" w:hAnsi="Times New Roman" w:cs="Times New Roman"/>
+          <w:sz w:val="24"/>
+          <w:szCs w:val="24"/>
+        </w:rPr>
+        <w:t>Mrabet</w:t>
+      </w:r>
+      <w:proofErr w:type="spellEnd"/>
+      <w:r>
+        <w:rPr>
+          <w:rFonts w:ascii="Times New Roman" w:hAnsi="Times New Roman" w:cs="Times New Roman"/>
+          <w:sz w:val="24"/>
+          <w:szCs w:val="24"/>
+        </w:rPr>
+        <w:t>]</w:t>
+      </w:r>
+      <w:r>
+        <w:rPr>
+          <w:rFonts w:ascii="Times New Roman" w:hAnsi="Times New Roman" w:cs="Times New Roman"/>
+          <w:sz w:val="24"/>
+          <w:szCs w:val="24"/>
+        </w:rPr>
+        <w:t xml:space="preserve"> describe the </w:t>
+      </w:r>
+      <w:r>
+        <w:rPr>
+          <w:rFonts w:ascii="Times New Roman" w:hAnsi="Times New Roman" w:cs="Times New Roman"/>
+          <w:i/>
+          <w:sz w:val="24"/>
+          <w:szCs w:val="24"/>
+        </w:rPr>
+        <w:t>false data injection attack</w:t>
+      </w:r>
+      <w:r>
+        <w:rPr>
+          <w:rFonts w:ascii="Times New Roman" w:hAnsi="Times New Roman" w:cs="Times New Roman"/>
+          <w:sz w:val="24"/>
+          <w:szCs w:val="24"/>
+        </w:rPr>
+        <w:t>.</w:t>
+      </w:r>
+      <w:r>
+        <w:rPr>
+          <w:rFonts w:ascii="Times New Roman" w:hAnsi="Times New Roman" w:cs="Times New Roman"/>
+          <w:sz w:val="24"/>
+          <w:szCs w:val="24"/>
+        </w:rPr>
+        <w:t xml:space="preserve"> </w:t>
+      </w:r>
+      <w:r>
+        <w:rPr>
+          <w:rFonts w:ascii="Times New Roman" w:hAnsi="Times New Roman" w:cs="Times New Roman"/>
+          <w:sz w:val="24"/>
+          <w:szCs w:val="24"/>
+        </w:rPr>
+        <w:t xml:space="preserve">In the scope of the Smart Grid, </w:t>
+      </w:r>
+      <w:r>
+        <w:rPr>
+          <w:rFonts w:ascii="Times New Roman" w:hAnsi="Times New Roman" w:cs="Times New Roman"/>
+          <w:sz w:val="24"/>
+          <w:szCs w:val="24"/>
+        </w:rPr>
+        <w:t xml:space="preserve">false data injection is typically implemented </w:t>
+      </w:r>
+      <w:r>
+        <w:rPr>
+          <w:rFonts w:ascii="Times New Roman" w:hAnsi="Times New Roman" w:cs="Times New Roman"/>
+          <w:sz w:val="24"/>
+          <w:szCs w:val="24"/>
+        </w:rPr>
+        <w:t xml:space="preserve">at the bottom </w:t>
+      </w:r>
+      <w:r>
+        <w:rPr>
+          <w:rFonts w:ascii="Times New Roman" w:hAnsi="Times New Roman" w:cs="Times New Roman"/>
+          <w:sz w:val="24"/>
+          <w:szCs w:val="24"/>
+        </w:rPr>
+        <w:t>realms of power distribution, end user networks, and the service provider.</w:t>
+      </w:r>
+      <w:r>
+        <w:rPr>
+          <w:rFonts w:ascii="Times New Roman" w:hAnsi="Times New Roman" w:cs="Times New Roman"/>
+          <w:sz w:val="24"/>
+          <w:szCs w:val="24"/>
+        </w:rPr>
+        <w:t xml:space="preserve"> </w:t>
+      </w:r>
+      <w:r>
+        <w:rPr>
+          <w:rFonts w:ascii="Times New Roman" w:hAnsi="Times New Roman" w:cs="Times New Roman"/>
+          <w:sz w:val="24"/>
+          <w:szCs w:val="24"/>
+        </w:rPr>
+        <w:t>By influencing the calculations</w:t>
+      </w:r>
+      <w:r>
+        <w:rPr>
+          <w:rFonts w:ascii="Times New Roman" w:hAnsi="Times New Roman" w:cs="Times New Roman"/>
+          <w:sz w:val="24"/>
+          <w:szCs w:val="24"/>
+        </w:rPr>
+        <w:t xml:space="preserve"> </w:t>
+      </w:r>
+      <w:r>
+        <w:rPr>
+          <w:rFonts w:ascii="Times New Roman" w:hAnsi="Times New Roman" w:cs="Times New Roman"/>
+          <w:sz w:val="24"/>
+          <w:szCs w:val="24"/>
+        </w:rPr>
+        <w:t xml:space="preserve">on the metrics </w:t>
+      </w:r>
+      <w:r>
+        <w:rPr>
+          <w:rFonts w:ascii="Times New Roman" w:hAnsi="Times New Roman" w:cs="Times New Roman"/>
+          <w:sz w:val="24"/>
+          <w:szCs w:val="24"/>
+        </w:rPr>
+        <w:t xml:space="preserve">of power consumption, </w:t>
+      </w:r>
+      <w:r>
+        <w:rPr>
+          <w:rFonts w:ascii="Times New Roman" w:hAnsi="Times New Roman" w:cs="Times New Roman"/>
+          <w:sz w:val="24"/>
+          <w:szCs w:val="24"/>
+        </w:rPr>
+        <w:t>an adversary violates the integrity of the data</w:t>
+      </w:r>
+      <w:r>
+        <w:rPr>
+          <w:rFonts w:ascii="Times New Roman" w:hAnsi="Times New Roman" w:cs="Times New Roman"/>
+          <w:sz w:val="24"/>
+          <w:szCs w:val="24"/>
+        </w:rPr>
+        <w:t xml:space="preserve"> and ensures a false result once the metrics reach to the </w:t>
+      </w:r>
+      <w:r>
+        <w:rPr>
+          <w:rFonts w:ascii="Times New Roman" w:hAnsi="Times New Roman" w:cs="Times New Roman"/>
+          <w:sz w:val="24"/>
+          <w:szCs w:val="24"/>
+        </w:rPr>
+        <w:t>SCADA core</w:t>
+      </w:r>
+      <w:r>
+        <w:rPr>
+          <w:rFonts w:ascii="Times New Roman" w:hAnsi="Times New Roman" w:cs="Times New Roman"/>
+          <w:sz w:val="24"/>
+          <w:szCs w:val="24"/>
+        </w:rPr>
+        <w:t xml:space="preserve">. </w:t>
+      </w:r>
+      <w:r>
+        <w:rPr>
+          <w:rFonts w:ascii="Times New Roman" w:hAnsi="Times New Roman" w:cs="Times New Roman"/>
+          <w:sz w:val="24"/>
+          <w:szCs w:val="24"/>
+        </w:rPr>
+        <w:t xml:space="preserve">Specifically, </w:t>
+      </w:r>
+      <w:r>
+        <w:rPr>
+          <w:rFonts w:ascii="Times New Roman" w:hAnsi="Times New Roman" w:cs="Times New Roman"/>
+          <w:sz w:val="24"/>
+          <w:szCs w:val="24"/>
+        </w:rPr>
+        <w:t>Liu</w:t>
+      </w:r>
+      <w:r>
+        <w:rPr>
+          <w:rFonts w:ascii="Times New Roman" w:hAnsi="Times New Roman" w:cs="Times New Roman"/>
+          <w:sz w:val="24"/>
+          <w:szCs w:val="24"/>
+        </w:rPr>
+        <w:t xml:space="preserve"> et al.</w:t>
+      </w:r>
+      <w:r>
+        <w:rPr>
+          <w:rFonts w:ascii="Times New Roman" w:hAnsi="Times New Roman" w:cs="Times New Roman"/>
+          <w:sz w:val="24"/>
+          <w:szCs w:val="24"/>
+        </w:rPr>
+        <w:t xml:space="preserve"> [Liu et al</w:t>
+      </w:r>
+      <w:r>
+        <w:rPr>
+          <w:rFonts w:ascii="Times New Roman" w:hAnsi="Times New Roman" w:cs="Times New Roman"/>
+          <w:sz w:val="24"/>
+          <w:szCs w:val="24"/>
+        </w:rPr>
+        <w:t>.]</w:t>
+      </w:r>
+      <w:r>
+        <w:rPr>
+          <w:rFonts w:ascii="Times New Roman" w:hAnsi="Times New Roman" w:cs="Times New Roman"/>
+          <w:sz w:val="24"/>
+          <w:szCs w:val="24"/>
+        </w:rPr>
+        <w:t xml:space="preserve"> give</w:t>
+      </w:r>
+      <w:r>
+        <w:rPr>
+          <w:rFonts w:ascii="Times New Roman" w:hAnsi="Times New Roman" w:cs="Times New Roman"/>
+          <w:sz w:val="24"/>
+          <w:szCs w:val="24"/>
+        </w:rPr>
+        <w:t xml:space="preserve"> the calculation of </w:t>
+      </w:r>
+      <w:r>
+        <w:rPr>
+          <w:rFonts w:ascii="Times New Roman" w:hAnsi="Times New Roman" w:cs="Times New Roman"/>
+          <w:sz w:val="24"/>
+          <w:szCs w:val="24"/>
+        </w:rPr>
+        <w:t>s</w:t>
+      </w:r>
+      <w:r>
+        <w:rPr>
+          <w:rFonts w:ascii="Times New Roman" w:hAnsi="Times New Roman" w:cs="Times New Roman"/>
+          <w:sz w:val="24"/>
+          <w:szCs w:val="24"/>
+        </w:rPr>
+        <w:t xml:space="preserve">tate </w:t>
+      </w:r>
+      <w:r>
+        <w:rPr>
+          <w:rFonts w:ascii="Times New Roman" w:hAnsi="Times New Roman" w:cs="Times New Roman"/>
+          <w:sz w:val="24"/>
+          <w:szCs w:val="24"/>
+        </w:rPr>
+        <w:t>e</w:t>
+      </w:r>
+      <w:r>
+        <w:rPr>
+          <w:rFonts w:ascii="Times New Roman" w:hAnsi="Times New Roman" w:cs="Times New Roman"/>
+          <w:sz w:val="24"/>
+          <w:szCs w:val="24"/>
+        </w:rPr>
+        <w:t>stimation</w:t>
+      </w:r>
+      <w:r>
+        <w:rPr>
+          <w:rFonts w:ascii="Times New Roman" w:hAnsi="Times New Roman" w:cs="Times New Roman"/>
+          <w:sz w:val="24"/>
+          <w:szCs w:val="24"/>
+        </w:rPr>
+        <w:t xml:space="preserve"> as describe by</w:t>
+      </w:r>
+    </w:p>
+    <w:p>
+      <w:pPr>
+        <w:spacing w:after="0" w:line="240" w:lineRule="auto"/>
+        <w:rPr>
+          <w:rFonts w:ascii="Times New Roman" w:hAnsi="Times New Roman" w:cs="Times New Roman"/>
+          <w:sz w:val="24"/>
+          <w:szCs w:val="24"/>
+        </w:rPr>
+      </w:pPr>
+    </w:p>
+    <w:p>
+      <w:pPr>
+        <w:spacing w:after="0" w:line="240" w:lineRule="auto"/>
+        <w:rPr>
+          <w:rFonts w:ascii="Times New Roman" w:hAnsi="Times New Roman" w:cs="Times New Roman"/>
+          <w:sz w:val="24"/>
+          <w:szCs w:val="24"/>
+        </w:rPr>
+      </w:pPr>
+      <m:oMathPara>
+        <m:oMath>
+          <m:r>
+            <w:rPr>
+              <w:rFonts w:ascii="Cambria Math" w:hAnsi="Cambria Math" w:cs="Times New Roman"/>
+              <w:sz w:val="24"/>
+              <w:szCs w:val="24"/>
+            </w:rPr>
+            <m:t>A=π</m:t>
+          </m:r>
+          <m:sSup>
+            <m:sSupPr>
+              <m:ctrlPr>
+                <w:rPr>
+                  <w:rFonts w:ascii="Cambria Math" w:hAnsi="Cambria Math" w:cs="Times New Roman"/>
+                  <w:sz w:val="24"/>
+                  <w:szCs w:val="24"/>
+                </w:rPr>
+              </m:ctrlPr>
+            </m:sSupPr>
+            <m:e>
+              <m:r>
+                <w:rPr>
+                  <w:rFonts w:ascii="Cambria Math" w:hAnsi="Cambria Math" w:cs="Times New Roman"/>
+                  <w:sz w:val="24"/>
+                  <w:szCs w:val="24"/>
+                </w:rPr>
+                <m:t>r</m:t>
+              </m:r>
+            </m:e>
+            <m:sup>
+              <m:r>
+                <w:rPr>
+                  <w:rFonts w:ascii="Cambria Math" w:hAnsi="Cambria Math" w:cs="Times New Roman"/>
+                  <w:sz w:val="24"/>
+                  <w:szCs w:val="24"/>
+                </w:rPr>
+                <m:t>2</m:t>
+              </m:r>
+            </m:sup>
+          </m:sSup>
+        </m:oMath>
+      </m:oMathPara>
+    </w:p>
+    <w:p>
+      <w:pPr>
+        <w:spacing w:after="0" w:line="240" w:lineRule="auto"/>
+        <w:rPr>
+          <w:rFonts w:ascii="Times New Roman" w:hAnsi="Times New Roman" w:cs="Times New Roman"/>
+          <w:sz w:val="24"/>
+          <w:szCs w:val="24"/>
+        </w:rPr>
+      </w:pPr>
+    </w:p>
+    <w:p>
+      <w:pPr>
+        <w:spacing w:after="0" w:line="240" w:lineRule="auto"/>
+        <w:rPr>
+          <w:rFonts w:ascii="Times New Roman" w:hAnsi="Times New Roman" w:cs="Times New Roman"/>
+          <w:sz w:val="24"/>
+          <w:szCs w:val="24"/>
+        </w:rPr>
+      </w:pPr>
+      <w:r>
+        <w:rPr>
+          <w:rFonts w:ascii="Times New Roman" w:hAnsi="Times New Roman" w:cs="Times New Roman"/>
+          <w:sz w:val="24"/>
+          <w:szCs w:val="24"/>
+        </w:rPr>
+        <w:t xml:space="preserve">     </w:t>
+      </w:r>
+      <w:r>
+        <w:rPr>
+          <w:rFonts w:ascii="Times New Roman" w:hAnsi="Times New Roman" w:cs="Times New Roman"/>
+          <w:sz w:val="24"/>
+          <w:szCs w:val="24"/>
+        </w:rPr>
+        <w:t>By impacting values in z</w:t>
+      </w:r>
+      <w:r>
+        <w:rPr>
+          <w:rFonts w:ascii="Times New Roman" w:hAnsi="Times New Roman" w:cs="Times New Roman"/>
+          <w:sz w:val="24"/>
+          <w:szCs w:val="24"/>
+        </w:rPr>
+        <w:t xml:space="preserve"> to find an attack vector</w:t>
+      </w:r>
+      <w:r>
+        <w:rPr>
+          <w:rFonts w:ascii="Times New Roman" w:hAnsi="Times New Roman" w:cs="Times New Roman"/>
+          <w:sz w:val="24"/>
+          <w:szCs w:val="24"/>
+        </w:rPr>
+        <w:t>, the estimation function H can be altered</w:t>
+      </w:r>
+      <w:r>
+        <w:rPr>
+          <w:rFonts w:ascii="Times New Roman" w:hAnsi="Times New Roman" w:cs="Times New Roman"/>
+          <w:sz w:val="24"/>
+          <w:szCs w:val="24"/>
+        </w:rPr>
+        <w:t xml:space="preserve"> and produce a false result of the estimate.</w:t>
+      </w:r>
+      <w:r>
+        <w:rPr>
+          <w:rFonts w:ascii="Times New Roman" w:hAnsi="Times New Roman" w:cs="Times New Roman"/>
+          <w:sz w:val="24"/>
+          <w:szCs w:val="24"/>
+        </w:rPr>
+        <w:t xml:space="preserve"> Liu et al. also debunk previously stated beliefs that</w:t>
+      </w:r>
+      <w:r>
+        <w:rPr>
+          <w:rFonts w:ascii="Times New Roman" w:hAnsi="Times New Roman" w:cs="Times New Roman"/>
+          <w:sz w:val="24"/>
+          <w:szCs w:val="24"/>
+        </w:rPr>
+        <w:t xml:space="preserve"> an attacker would need a substantial</w:t>
+      </w:r>
+      <w:r>
+        <w:rPr>
+          <w:rFonts w:ascii="Times New Roman" w:hAnsi="Times New Roman" w:cs="Times New Roman"/>
+          <w:sz w:val="24"/>
+          <w:szCs w:val="24"/>
+        </w:rPr>
+        <w:t xml:space="preserve"> probability to find an attack vector to compromise the network.</w:t>
+      </w:r>
+      <w:r>
+        <w:rPr>
+          <w:rFonts w:ascii="Times New Roman" w:hAnsi="Times New Roman" w:cs="Times New Roman"/>
+          <w:sz w:val="24"/>
+          <w:szCs w:val="24"/>
+        </w:rPr>
+        <w:t xml:space="preserve"> In the experimental evaluation,</w:t>
+      </w:r>
+      <w:r>
+        <w:rPr>
+          <w:rFonts w:ascii="Times New Roman" w:hAnsi="Times New Roman" w:cs="Times New Roman"/>
+          <w:sz w:val="24"/>
+          <w:szCs w:val="24"/>
+        </w:rPr>
+        <w:t xml:space="preserve"> the attacker only needs a 20 percent chance</w:t>
+      </w:r>
+      <w:r>
+        <w:rPr>
+          <w:rFonts w:ascii="Times New Roman" w:hAnsi="Times New Roman" w:cs="Times New Roman"/>
+          <w:sz w:val="24"/>
+          <w:szCs w:val="24"/>
+        </w:rPr>
+        <w:t xml:space="preserve"> of random false data injections before the</w:t>
+      </w:r>
+      <w:r>
+        <w:rPr>
+          <w:rFonts w:ascii="Times New Roman" w:hAnsi="Times New Roman" w:cs="Times New Roman"/>
+          <w:sz w:val="24"/>
+          <w:szCs w:val="24"/>
+        </w:rPr>
+        <w:t xml:space="preserve"> attack vector is found.</w:t>
+      </w:r>
+      <w:r>
+        <w:rPr>
+          <w:rFonts w:ascii="Times New Roman" w:hAnsi="Times New Roman" w:cs="Times New Roman"/>
+          <w:sz w:val="24"/>
+          <w:szCs w:val="24"/>
+        </w:rPr>
+        <w:t xml:space="preserve"> </w:t>
+      </w:r>
+      <w:r>
+        <w:rPr>
+          <w:rFonts w:ascii="Times New Roman" w:hAnsi="Times New Roman" w:cs="Times New Roman"/>
+          <w:sz w:val="24"/>
+          <w:szCs w:val="24"/>
+        </w:rPr>
+        <w:t>A sample setup of this attack</w:t>
+      </w:r>
+      <w:r>
+        <w:rPr>
+          <w:rFonts w:ascii="Times New Roman" w:hAnsi="Times New Roman" w:cs="Times New Roman"/>
+          <w:sz w:val="24"/>
+          <w:szCs w:val="24"/>
+        </w:rPr>
+        <w:t xml:space="preserve"> can be modeled by an</w:t>
+      </w:r>
+      <w:r>
+        <w:rPr>
+          <w:rFonts w:ascii="Times New Roman" w:hAnsi="Times New Roman" w:cs="Times New Roman"/>
+          <w:sz w:val="24"/>
+          <w:szCs w:val="24"/>
+        </w:rPr>
+        <w:t xml:space="preserve"> attacker ha</w:t>
+      </w:r>
+      <w:r>
+        <w:rPr>
+          <w:rFonts w:ascii="Times New Roman" w:hAnsi="Times New Roman" w:cs="Times New Roman"/>
+          <w:sz w:val="24"/>
+          <w:szCs w:val="24"/>
+        </w:rPr>
+        <w:t>ving</w:t>
+      </w:r>
+      <w:r>
+        <w:rPr>
+          <w:rFonts w:ascii="Times New Roman" w:hAnsi="Times New Roman" w:cs="Times New Roman"/>
+          <w:sz w:val="24"/>
+          <w:szCs w:val="24"/>
+        </w:rPr>
+        <w:t xml:space="preserve"> access to </w:t>
+      </w:r>
+      <w:r>
+        <w:rPr>
+          <w:rFonts w:ascii="Times New Roman" w:hAnsi="Times New Roman" w:cs="Times New Roman"/>
+          <w:sz w:val="24"/>
+          <w:szCs w:val="24"/>
+        </w:rPr>
+        <w:t>a variety of RTUs</w:t>
+      </w:r>
+      <w:r>
+        <w:rPr>
+          <w:rFonts w:ascii="Times New Roman" w:hAnsi="Times New Roman" w:cs="Times New Roman"/>
+          <w:sz w:val="24"/>
+          <w:szCs w:val="24"/>
+        </w:rPr>
+        <w:t xml:space="preserve"> or parts </w:t>
+      </w:r>
+      <w:r>
+        <w:rPr>
+          <w:rFonts w:ascii="Times New Roman" w:hAnsi="Times New Roman" w:cs="Times New Roman"/>
+          <w:sz w:val="24"/>
+          <w:szCs w:val="24"/>
+        </w:rPr>
+        <w:t>of the AMI</w:t>
+      </w:r>
+      <w:r>
+        <w:rPr>
+          <w:rFonts w:ascii="Times New Roman" w:hAnsi="Times New Roman" w:cs="Times New Roman"/>
+          <w:sz w:val="24"/>
+          <w:szCs w:val="24"/>
+        </w:rPr>
+        <w:t xml:space="preserve"> such as a smart meter</w:t>
+      </w:r>
+      <w:r>
+        <w:rPr>
+          <w:rFonts w:ascii="Times New Roman" w:hAnsi="Times New Roman" w:cs="Times New Roman"/>
+          <w:sz w:val="24"/>
+          <w:szCs w:val="24"/>
+        </w:rPr>
+        <w:t xml:space="preserve"> for a house</w:t>
+      </w:r>
+      <w:r>
+        <w:rPr>
+          <w:rFonts w:ascii="Times New Roman" w:hAnsi="Times New Roman" w:cs="Times New Roman"/>
+          <w:sz w:val="24"/>
+          <w:szCs w:val="24"/>
+        </w:rPr>
+        <w:t>.</w:t>
+      </w:r>
+      <w:r>
+        <w:rPr>
+          <w:rFonts w:ascii="Times New Roman" w:hAnsi="Times New Roman" w:cs="Times New Roman"/>
+          <w:sz w:val="24"/>
+          <w:szCs w:val="24"/>
+        </w:rPr>
+        <w:t xml:space="preserve"> The formation of the </w:t>
+      </w:r>
+      <w:r>
+        <w:rPr>
+          <w:rFonts w:ascii="Times New Roman" w:hAnsi="Times New Roman" w:cs="Times New Roman"/>
+          <w:sz w:val="24"/>
+          <w:szCs w:val="24"/>
+        </w:rPr>
+        <w:t>s</w:t>
+      </w:r>
+      <w:r>
+        <w:rPr>
+          <w:rFonts w:ascii="Times New Roman" w:hAnsi="Times New Roman" w:cs="Times New Roman"/>
+          <w:sz w:val="24"/>
+          <w:szCs w:val="24"/>
+        </w:rPr>
+        <w:t xml:space="preserve">tate </w:t>
+      </w:r>
+      <w:r>
+        <w:rPr>
+          <w:rFonts w:ascii="Times New Roman" w:hAnsi="Times New Roman" w:cs="Times New Roman"/>
+          <w:sz w:val="24"/>
+          <w:szCs w:val="24"/>
+        </w:rPr>
+        <w:t>e</w:t>
+      </w:r>
+      <w:r>
+        <w:rPr>
+          <w:rFonts w:ascii="Times New Roman" w:hAnsi="Times New Roman" w:cs="Times New Roman"/>
+          <w:sz w:val="24"/>
+          <w:szCs w:val="24"/>
+        </w:rPr>
+        <w:t xml:space="preserve">stimation for Smart Grids is primarily used </w:t>
+      </w:r>
+      <w:r>
+        <w:rPr>
+          <w:rFonts w:ascii="Times New Roman" w:hAnsi="Times New Roman" w:cs="Times New Roman"/>
+          <w:sz w:val="24"/>
+          <w:szCs w:val="24"/>
+        </w:rPr>
+        <w:t>as the basis for modeling an Intrusion</w:t>
+      </w:r>
+      <w:r>
+        <w:rPr>
+          <w:rFonts w:ascii="Times New Roman" w:hAnsi="Times New Roman" w:cs="Times New Roman"/>
+          <w:sz w:val="24"/>
+          <w:szCs w:val="24"/>
+        </w:rPr>
+        <w:t>-</w:t>
+      </w:r>
+      <w:r>
+        <w:rPr>
+          <w:rFonts w:ascii="Times New Roman" w:hAnsi="Times New Roman" w:cs="Times New Roman"/>
+          <w:sz w:val="24"/>
+          <w:szCs w:val="24"/>
+        </w:rPr>
+        <w:t>Based Detection System</w:t>
+      </w:r>
+      <w:r>
+        <w:rPr>
+          <w:rFonts w:ascii="Times New Roman" w:hAnsi="Times New Roman" w:cs="Times New Roman"/>
+          <w:sz w:val="24"/>
+          <w:szCs w:val="24"/>
+        </w:rPr>
+        <w:t xml:space="preserve"> (IDS)</w:t>
+      </w:r>
+      <w:r>
+        <w:rPr>
+          <w:rFonts w:ascii="Times New Roman" w:hAnsi="Times New Roman" w:cs="Times New Roman"/>
+          <w:sz w:val="24"/>
+          <w:szCs w:val="24"/>
+        </w:rPr>
+        <w:t>.</w:t>
+      </w:r>
+      <w:r>
+        <w:rPr>
+          <w:rFonts w:ascii="Times New Roman" w:hAnsi="Times New Roman" w:cs="Times New Roman"/>
+          <w:sz w:val="24"/>
+          <w:szCs w:val="24"/>
+        </w:rPr>
+        <w:t xml:space="preserve"> </w:t>
+      </w:r>
+    </w:p>
+    <w:p>
+      <w:pPr>
+        <w:spacing w:after="0" w:line="240" w:lineRule="auto"/>
+        <w:rPr>
+          <w:rFonts w:ascii="Times New Roman" w:hAnsi="Times New Roman" w:cs="Times New Roman"/>
+          <w:sz w:val="24"/>
+          <w:szCs w:val="24"/>
+        </w:rPr>
+      </w:pPr>
+    </w:p>
+    <w:p>
+      <w:pPr>
+        <w:pStyle w:val="Heading2"/>
+      </w:pPr>
+      <w:r>
+        <w:t>c</w:t>
+      </w:r>
+      <w:r>
+        <w:t xml:space="preserve">) </w:t>
+      </w:r>
+      <w:r>
+        <w:t xml:space="preserve">Integrity violation via </w:t>
+      </w:r>
+      <w:r>
+        <w:t>hardware</w:t>
+      </w:r>
+    </w:p>
+    <w:p/>
+    <w:p>
+      <w:pPr>
+        <w:rPr>
+          <w:rFonts w:ascii="Times New Roman" w:hAnsi="Times New Roman" w:cs="Times New Roman"/>
+          <w:sz w:val="24"/>
+          <w:szCs w:val="24"/>
+        </w:rPr>
+      </w:pPr>
+      <w:r>
+        <w:rPr>
+          <w:rFonts w:ascii="Times New Roman" w:hAnsi="Times New Roman" w:cs="Times New Roman"/>
+          <w:sz w:val="24"/>
+        </w:rPr>
+        <w:t xml:space="preserve">   </w:t>
+      </w:r>
+      <w:r>
+        <w:rPr>
+          <w:rFonts w:ascii="Times New Roman" w:hAnsi="Times New Roman" w:cs="Times New Roman"/>
+          <w:sz w:val="24"/>
+          <w:szCs w:val="24"/>
+        </w:rPr>
+        <w:t xml:space="preserve">  </w:t>
+      </w:r>
+      <w:r>
+        <w:rPr>
+          <w:rFonts w:ascii="Times New Roman" w:hAnsi="Times New Roman" w:cs="Times New Roman"/>
+          <w:sz w:val="24"/>
+          <w:szCs w:val="24"/>
+        </w:rPr>
+        <w:t>Along with the manipulation of data</w:t>
+      </w:r>
+      <w:r>
+        <w:rPr>
+          <w:rFonts w:ascii="Times New Roman" w:hAnsi="Times New Roman" w:cs="Times New Roman"/>
+          <w:sz w:val="24"/>
+          <w:szCs w:val="24"/>
+        </w:rPr>
+        <w:t xml:space="preserve"> via software inferred calculation, a</w:t>
+      </w:r>
+      <w:r>
+        <w:rPr>
+          <w:rFonts w:ascii="Times New Roman" w:hAnsi="Times New Roman" w:cs="Times New Roman"/>
+          <w:sz w:val="24"/>
+          <w:szCs w:val="24"/>
+        </w:rPr>
+        <w:t xml:space="preserve">n integrity violation </w:t>
+      </w:r>
+      <w:r>
+        <w:rPr>
+          <w:rFonts w:ascii="Times New Roman" w:hAnsi="Times New Roman" w:cs="Times New Roman"/>
+          <w:sz w:val="24"/>
+          <w:szCs w:val="24"/>
+        </w:rPr>
+        <w:t>with easy accessibility to the attacker</w:t>
+      </w:r>
+      <w:r>
+        <w:rPr>
+          <w:rFonts w:ascii="Times New Roman" w:hAnsi="Times New Roman" w:cs="Times New Roman"/>
+          <w:sz w:val="24"/>
+          <w:szCs w:val="24"/>
+        </w:rPr>
+        <w:t xml:space="preserve"> is found in the smart meter devices themselves as a part of the Smart Grid.</w:t>
+      </w:r>
+      <w:r>
+        <w:rPr>
+          <w:rFonts w:ascii="Times New Roman" w:hAnsi="Times New Roman" w:cs="Times New Roman"/>
+          <w:sz w:val="24"/>
+          <w:szCs w:val="24"/>
+        </w:rPr>
+        <w:t xml:space="preserve"> </w:t>
+      </w:r>
+      <w:r>
+        <w:rPr>
+          <w:rFonts w:ascii="Times New Roman" w:hAnsi="Times New Roman" w:cs="Times New Roman"/>
+          <w:sz w:val="24"/>
+          <w:szCs w:val="24"/>
+        </w:rPr>
+        <w:t>A</w:t>
+      </w:r>
+      <w:r>
+        <w:rPr>
+          <w:rFonts w:ascii="Times New Roman" w:hAnsi="Times New Roman" w:cs="Times New Roman"/>
+          <w:sz w:val="24"/>
+          <w:szCs w:val="24"/>
+        </w:rPr>
+        <w:t>n article written by</w:t>
+      </w:r>
+      <w:r>
+        <w:rPr>
+          <w:rFonts w:ascii="Times New Roman" w:hAnsi="Times New Roman" w:cs="Times New Roman"/>
+          <w:sz w:val="24"/>
+          <w:szCs w:val="24"/>
+        </w:rPr>
+        <w:t xml:space="preserve"> reporter Brian Krebs</w:t>
+      </w:r>
+      <w:r>
+        <w:rPr>
+          <w:rFonts w:ascii="Times New Roman" w:hAnsi="Times New Roman" w:cs="Times New Roman"/>
+          <w:sz w:val="24"/>
+          <w:szCs w:val="24"/>
+        </w:rPr>
+        <w:t xml:space="preserve"> </w:t>
+      </w:r>
+      <w:r>
+        <w:rPr>
+          <w:rFonts w:ascii="Times New Roman" w:hAnsi="Times New Roman" w:cs="Times New Roman"/>
+          <w:sz w:val="24"/>
+          <w:szCs w:val="24"/>
+        </w:rPr>
+        <w:t>informs of widespread hacking of smart meter devices in Puerto Rico [Krebs]</w:t>
+      </w:r>
+      <w:r>
+        <w:rPr>
+          <w:rFonts w:ascii="Times New Roman" w:hAnsi="Times New Roman" w:cs="Times New Roman"/>
+          <w:sz w:val="24"/>
+          <w:szCs w:val="24"/>
+        </w:rPr>
+        <w:t xml:space="preserve">. </w:t>
+      </w:r>
+      <w:r>
+        <w:rPr>
+          <w:rFonts w:ascii="Times New Roman" w:hAnsi="Times New Roman" w:cs="Times New Roman"/>
+          <w:sz w:val="24"/>
+          <w:szCs w:val="24"/>
+        </w:rPr>
+        <w:t xml:space="preserve">Puerto Rico is among one of many locations around the world </w:t>
+      </w:r>
+      <w:r>
+        <w:rPr>
+          <w:rFonts w:ascii="Times New Roman" w:hAnsi="Times New Roman" w:cs="Times New Roman"/>
+          <w:sz w:val="24"/>
+          <w:szCs w:val="24"/>
+        </w:rPr>
+        <w:t xml:space="preserve">that have implemented smart meter infrastructure </w:t>
+      </w:r>
+      <w:r>
+        <w:rPr>
+          <w:rFonts w:ascii="Times New Roman" w:hAnsi="Times New Roman" w:cs="Times New Roman"/>
+          <w:sz w:val="24"/>
+          <w:szCs w:val="24"/>
+        </w:rPr>
+        <w:t>due to natural disaster</w:t>
+      </w:r>
+      <w:r>
+        <w:rPr>
+          <w:rFonts w:ascii="Times New Roman" w:hAnsi="Times New Roman" w:cs="Times New Roman"/>
+          <w:sz w:val="24"/>
+          <w:szCs w:val="24"/>
+        </w:rPr>
+        <w:t xml:space="preserve">s destroying </w:t>
+      </w:r>
+      <w:r>
+        <w:rPr>
+          <w:rFonts w:ascii="Times New Roman" w:hAnsi="Times New Roman" w:cs="Times New Roman"/>
+          <w:sz w:val="24"/>
+          <w:szCs w:val="24"/>
+        </w:rPr>
+        <w:lastRenderedPageBreak/>
+        <w:t>the infrastructure</w:t>
+      </w:r>
+      <w:r>
+        <w:rPr>
+          <w:rFonts w:ascii="Times New Roman" w:hAnsi="Times New Roman" w:cs="Times New Roman"/>
+          <w:sz w:val="24"/>
+          <w:szCs w:val="24"/>
+        </w:rPr>
+        <w:t>.</w:t>
+      </w:r>
+      <w:r>
+        <w:rPr>
+          <w:rFonts w:ascii="Times New Roman" w:hAnsi="Times New Roman" w:cs="Times New Roman"/>
+          <w:sz w:val="24"/>
+          <w:szCs w:val="24"/>
+        </w:rPr>
+        <w:t xml:space="preserve"> </w:t>
+      </w:r>
+      <w:r>
+        <w:rPr>
+          <w:rFonts w:ascii="Times New Roman" w:hAnsi="Times New Roman" w:cs="Times New Roman"/>
+          <w:sz w:val="24"/>
+          <w:szCs w:val="24"/>
+        </w:rPr>
+        <w:t xml:space="preserve">In Puerto Rico, </w:t>
+      </w:r>
+      <w:r>
+        <w:rPr>
+          <w:rFonts w:ascii="Times New Roman" w:hAnsi="Times New Roman" w:cs="Times New Roman"/>
+          <w:sz w:val="24"/>
+          <w:szCs w:val="24"/>
+        </w:rPr>
+        <w:t xml:space="preserve">some citizens have </w:t>
+      </w:r>
+      <w:r>
+        <w:rPr>
+          <w:rFonts w:ascii="Times New Roman" w:hAnsi="Times New Roman" w:cs="Times New Roman"/>
+          <w:sz w:val="24"/>
+          <w:szCs w:val="24"/>
+        </w:rPr>
+        <w:t>modified their smart meters</w:t>
+      </w:r>
+      <w:r>
+        <w:rPr>
+          <w:rFonts w:ascii="Times New Roman" w:hAnsi="Times New Roman" w:cs="Times New Roman"/>
+          <w:sz w:val="24"/>
+          <w:szCs w:val="24"/>
+        </w:rPr>
+        <w:t xml:space="preserve"> to cut off</w:t>
+      </w:r>
+      <w:r>
+        <w:rPr>
+          <w:rFonts w:ascii="Times New Roman" w:hAnsi="Times New Roman" w:cs="Times New Roman"/>
+          <w:sz w:val="24"/>
+          <w:szCs w:val="24"/>
+        </w:rPr>
+        <w:t xml:space="preserve"> metrics being sent back to the public power utility, PREPA.</w:t>
+      </w:r>
+      <w:r>
+        <w:rPr>
+          <w:rFonts w:ascii="Times New Roman" w:hAnsi="Times New Roman" w:cs="Times New Roman"/>
+          <w:sz w:val="24"/>
+          <w:szCs w:val="24"/>
+        </w:rPr>
+        <w:t xml:space="preserve"> </w:t>
+      </w:r>
+      <w:r>
+        <w:rPr>
+          <w:rFonts w:ascii="Times New Roman" w:hAnsi="Times New Roman" w:cs="Times New Roman"/>
+          <w:sz w:val="24"/>
+          <w:szCs w:val="24"/>
+        </w:rPr>
+        <w:t>As a result,</w:t>
+      </w:r>
+      <w:r>
+        <w:rPr>
+          <w:rFonts w:ascii="Times New Roman" w:hAnsi="Times New Roman" w:cs="Times New Roman"/>
+          <w:sz w:val="24"/>
+          <w:szCs w:val="24"/>
+        </w:rPr>
+        <w:t xml:space="preserve"> the FBI claims</w:t>
+      </w:r>
+      <w:r>
+        <w:rPr>
+          <w:rFonts w:ascii="Times New Roman" w:hAnsi="Times New Roman" w:cs="Times New Roman"/>
+          <w:sz w:val="24"/>
+          <w:szCs w:val="24"/>
+        </w:rPr>
+        <w:t xml:space="preserve"> </w:t>
+      </w:r>
+      <w:r>
+        <w:rPr>
+          <w:rFonts w:ascii="Times New Roman" w:hAnsi="Times New Roman" w:cs="Times New Roman"/>
+          <w:sz w:val="24"/>
+          <w:szCs w:val="24"/>
+        </w:rPr>
+        <w:t>400 million US dollars will be lost in the long term</w:t>
+      </w:r>
+      <w:r>
+        <w:rPr>
+          <w:rFonts w:ascii="Times New Roman" w:hAnsi="Times New Roman" w:cs="Times New Roman"/>
+          <w:sz w:val="24"/>
+          <w:szCs w:val="24"/>
+        </w:rPr>
+        <w:t>.</w:t>
+      </w:r>
+    </w:p>
+    <w:p>
+      <w:pPr>
+        <w:rPr>
+          <w:rFonts w:ascii="Times New Roman" w:hAnsi="Times New Roman" w:cs="Times New Roman"/>
+          <w:sz w:val="24"/>
+          <w:szCs w:val="24"/>
+        </w:rPr>
+      </w:pPr>
+      <w:r>
+        <w:rPr>
+          <w:rFonts w:ascii="Times New Roman" w:hAnsi="Times New Roman" w:cs="Times New Roman"/>
+          <w:sz w:val="24"/>
+          <w:szCs w:val="24"/>
+        </w:rPr>
+        <w:t xml:space="preserve">     </w:t>
+      </w:r>
+      <w:r>
+        <w:rPr>
+          <w:rFonts w:ascii="Times New Roman" w:hAnsi="Times New Roman" w:cs="Times New Roman"/>
+          <w:sz w:val="24"/>
+          <w:szCs w:val="24"/>
+        </w:rPr>
+        <w:t>Halim et al.</w:t>
+      </w:r>
+      <w:r>
+        <w:rPr>
+          <w:rFonts w:ascii="Times New Roman" w:hAnsi="Times New Roman" w:cs="Times New Roman"/>
+          <w:sz w:val="24"/>
+          <w:szCs w:val="24"/>
+        </w:rPr>
+        <w:t xml:space="preserve"> </w:t>
+      </w:r>
+      <w:r>
+        <w:rPr>
+          <w:rFonts w:ascii="Times New Roman" w:hAnsi="Times New Roman" w:cs="Times New Roman"/>
+          <w:sz w:val="24"/>
+          <w:szCs w:val="24"/>
+        </w:rPr>
+        <w:t>[Halim]</w:t>
+      </w:r>
+      <w:r>
+        <w:rPr>
+          <w:rFonts w:ascii="Times New Roman" w:hAnsi="Times New Roman" w:cs="Times New Roman"/>
+          <w:sz w:val="24"/>
+          <w:szCs w:val="24"/>
+        </w:rPr>
+        <w:t xml:space="preserve"> give a review of various hardware hacks that can implemented on </w:t>
+      </w:r>
+      <w:r>
+        <w:rPr>
+          <w:rFonts w:ascii="Times New Roman" w:hAnsi="Times New Roman" w:cs="Times New Roman"/>
+          <w:sz w:val="24"/>
+          <w:szCs w:val="24"/>
+        </w:rPr>
+        <w:t>smart meters [Halim].</w:t>
+      </w:r>
+      <w:r>
+        <w:rPr>
+          <w:rFonts w:ascii="Times New Roman" w:hAnsi="Times New Roman" w:cs="Times New Roman"/>
+          <w:sz w:val="24"/>
+          <w:szCs w:val="24"/>
+        </w:rPr>
+        <w:t xml:space="preserve"> Smart meter infrastructure</w:t>
+      </w:r>
+      <w:r>
+        <w:rPr>
+          <w:rFonts w:ascii="Times New Roman" w:hAnsi="Times New Roman" w:cs="Times New Roman"/>
+          <w:sz w:val="24"/>
+          <w:szCs w:val="24"/>
+        </w:rPr>
+        <w:t>, just like the rest of Smart Grid components, are still early in their development and</w:t>
+      </w:r>
+      <w:r>
+        <w:rPr>
+          <w:rFonts w:ascii="Times New Roman" w:hAnsi="Times New Roman" w:cs="Times New Roman"/>
+          <w:sz w:val="24"/>
+          <w:szCs w:val="24"/>
+        </w:rPr>
+        <w:t xml:space="preserve"> deployment, but still</w:t>
+      </w:r>
+      <w:r>
+        <w:rPr>
+          <w:rFonts w:ascii="Times New Roman" w:hAnsi="Times New Roman" w:cs="Times New Roman"/>
+          <w:sz w:val="24"/>
+          <w:szCs w:val="24"/>
+        </w:rPr>
+        <w:t xml:space="preserve"> ship with </w:t>
+      </w:r>
+      <w:r>
+        <w:rPr>
+          <w:rFonts w:ascii="Times New Roman" w:hAnsi="Times New Roman" w:cs="Times New Roman"/>
+          <w:sz w:val="24"/>
+          <w:szCs w:val="24"/>
+        </w:rPr>
+        <w:t xml:space="preserve">hardware </w:t>
+      </w:r>
+      <w:r>
+        <w:rPr>
+          <w:rFonts w:ascii="Times New Roman" w:hAnsi="Times New Roman" w:cs="Times New Roman"/>
+          <w:sz w:val="24"/>
+          <w:szCs w:val="24"/>
+        </w:rPr>
+        <w:t>vulnerabilities</w:t>
+      </w:r>
+      <w:r>
+        <w:rPr>
+          <w:rFonts w:ascii="Times New Roman" w:hAnsi="Times New Roman" w:cs="Times New Roman"/>
+          <w:sz w:val="24"/>
+          <w:szCs w:val="24"/>
+        </w:rPr>
+        <w:t xml:space="preserve">. </w:t>
+      </w:r>
+      <w:r>
+        <w:rPr>
+          <w:rFonts w:ascii="Times New Roman" w:hAnsi="Times New Roman" w:cs="Times New Roman"/>
+          <w:sz w:val="24"/>
+          <w:szCs w:val="24"/>
+        </w:rPr>
+        <w:t xml:space="preserve">First off, </w:t>
+      </w:r>
+      <w:r>
+        <w:rPr>
+          <w:rFonts w:ascii="Times New Roman" w:hAnsi="Times New Roman" w:cs="Times New Roman"/>
+          <w:sz w:val="24"/>
+          <w:szCs w:val="24"/>
+        </w:rPr>
+        <w:t xml:space="preserve">smart meters come without any </w:t>
+      </w:r>
+      <w:r>
+        <w:rPr>
+          <w:rFonts w:ascii="Times New Roman" w:hAnsi="Times New Roman" w:cs="Times New Roman"/>
+          <w:sz w:val="24"/>
+          <w:szCs w:val="24"/>
+        </w:rPr>
+        <w:t>encrypted or obfuscation of memory locations</w:t>
+      </w:r>
+      <w:r>
+        <w:rPr>
+          <w:rFonts w:ascii="Times New Roman" w:hAnsi="Times New Roman" w:cs="Times New Roman"/>
+          <w:sz w:val="24"/>
+          <w:szCs w:val="24"/>
+        </w:rPr>
+        <w:t xml:space="preserve">. Therefore, it is easy to </w:t>
+      </w:r>
+      <w:r>
+        <w:rPr>
+          <w:rFonts w:ascii="Times New Roman" w:hAnsi="Times New Roman" w:cs="Times New Roman"/>
+          <w:sz w:val="24"/>
+          <w:szCs w:val="24"/>
+        </w:rPr>
+        <w:t>get memory readouts via the pins connecting the devices</w:t>
+      </w:r>
+      <w:r>
+        <w:rPr>
+          <w:rFonts w:ascii="Times New Roman" w:hAnsi="Times New Roman" w:cs="Times New Roman"/>
+          <w:sz w:val="24"/>
+          <w:szCs w:val="24"/>
+        </w:rPr>
+        <w:t xml:space="preserve"> and inject data</w:t>
+      </w:r>
+      <w:r>
+        <w:rPr>
+          <w:rFonts w:ascii="Times New Roman" w:hAnsi="Times New Roman" w:cs="Times New Roman"/>
+          <w:sz w:val="24"/>
+          <w:szCs w:val="24"/>
+        </w:rPr>
+        <w:t xml:space="preserve"> to cause integrity violations. </w:t>
+      </w:r>
+      <w:r>
+        <w:rPr>
+          <w:rFonts w:ascii="Times New Roman" w:hAnsi="Times New Roman" w:cs="Times New Roman"/>
+          <w:sz w:val="24"/>
+          <w:szCs w:val="24"/>
+        </w:rPr>
+        <w:t>Another method is simply</w:t>
+      </w:r>
+      <w:r>
+        <w:rPr>
+          <w:rFonts w:ascii="Times New Roman" w:hAnsi="Times New Roman" w:cs="Times New Roman"/>
+          <w:sz w:val="24"/>
+          <w:szCs w:val="24"/>
+        </w:rPr>
+        <w:t xml:space="preserve"> unplugging the meter’s </w:t>
+      </w:r>
+      <w:r>
+        <w:rPr>
+          <w:rFonts w:ascii="Times New Roman" w:hAnsi="Times New Roman" w:cs="Times New Roman"/>
+          <w:sz w:val="24"/>
+          <w:szCs w:val="24"/>
+        </w:rPr>
+        <w:t>metric connection</w:t>
+      </w:r>
+      <w:r>
+        <w:rPr>
+          <w:rFonts w:ascii="Times New Roman" w:hAnsi="Times New Roman" w:cs="Times New Roman"/>
+          <w:sz w:val="24"/>
+          <w:szCs w:val="24"/>
+        </w:rPr>
+        <w:t xml:space="preserve"> or placing a strong magnet on the meter</w:t>
+      </w:r>
+      <w:r>
+        <w:rPr>
+          <w:rFonts w:ascii="Times New Roman" w:hAnsi="Times New Roman" w:cs="Times New Roman"/>
+          <w:sz w:val="24"/>
+          <w:szCs w:val="24"/>
+        </w:rPr>
+        <w:t>—</w:t>
+      </w:r>
+      <w:r>
+        <w:rPr>
+          <w:rFonts w:ascii="Times New Roman" w:hAnsi="Times New Roman" w:cs="Times New Roman"/>
+          <w:sz w:val="24"/>
+          <w:szCs w:val="24"/>
+        </w:rPr>
+        <w:t>the</w:t>
+      </w:r>
+      <w:r>
+        <w:rPr>
+          <w:rFonts w:ascii="Times New Roman" w:hAnsi="Times New Roman" w:cs="Times New Roman"/>
+          <w:sz w:val="24"/>
+          <w:szCs w:val="24"/>
+        </w:rPr>
+        <w:t xml:space="preserve"> technique used in Puerto Rico.</w:t>
+      </w:r>
+      <w:r>
+        <w:rPr>
+          <w:rFonts w:ascii="Times New Roman" w:hAnsi="Times New Roman" w:cs="Times New Roman"/>
+          <w:sz w:val="24"/>
+          <w:szCs w:val="24"/>
+        </w:rPr>
+        <w:t xml:space="preserve"> No data at all still means </w:t>
+      </w:r>
+      <w:r>
+        <w:rPr>
+          <w:rFonts w:ascii="Times New Roman" w:hAnsi="Times New Roman" w:cs="Times New Roman"/>
+          <w:sz w:val="24"/>
+          <w:szCs w:val="24"/>
+        </w:rPr>
+        <w:t>disruptions of power consumption</w:t>
+      </w:r>
+      <w:r>
+        <w:rPr>
+          <w:rFonts w:ascii="Times New Roman" w:hAnsi="Times New Roman" w:cs="Times New Roman"/>
+          <w:sz w:val="24"/>
+          <w:szCs w:val="24"/>
+        </w:rPr>
+        <w:t xml:space="preserve">. </w:t>
+      </w:r>
+      <w:r>
+        <w:rPr>
+          <w:rFonts w:ascii="Times New Roman" w:hAnsi="Times New Roman" w:cs="Times New Roman"/>
+          <w:sz w:val="24"/>
+          <w:szCs w:val="24"/>
+        </w:rPr>
+        <w:t>Whole communities</w:t>
+      </w:r>
+      <w:r>
+        <w:rPr>
+          <w:rFonts w:ascii="Times New Roman" w:hAnsi="Times New Roman" w:cs="Times New Roman"/>
+          <w:sz w:val="24"/>
+          <w:szCs w:val="24"/>
+        </w:rPr>
+        <w:t xml:space="preserve"> within the end user realm </w:t>
+      </w:r>
+      <w:r>
+        <w:rPr>
+          <w:rFonts w:ascii="Times New Roman" w:hAnsi="Times New Roman" w:cs="Times New Roman"/>
+          <w:sz w:val="24"/>
+          <w:szCs w:val="24"/>
+        </w:rPr>
+        <w:t xml:space="preserve">could use </w:t>
+      </w:r>
+      <w:r>
+        <w:rPr>
+          <w:rFonts w:ascii="Times New Roman" w:hAnsi="Times New Roman" w:cs="Times New Roman"/>
+          <w:sz w:val="24"/>
+          <w:szCs w:val="24"/>
+        </w:rPr>
+        <w:t>these techniques</w:t>
+      </w:r>
+      <w:r>
+        <w:rPr>
+          <w:rFonts w:ascii="Times New Roman" w:hAnsi="Times New Roman" w:cs="Times New Roman"/>
+          <w:sz w:val="24"/>
+          <w:szCs w:val="24"/>
+        </w:rPr>
+        <w:t xml:space="preserve"> which are highly incentivized</w:t>
+      </w:r>
+      <w:r>
+        <w:rPr>
+          <w:rFonts w:ascii="Times New Roman" w:hAnsi="Times New Roman" w:cs="Times New Roman"/>
+          <w:sz w:val="24"/>
+          <w:szCs w:val="24"/>
+        </w:rPr>
+        <w:t xml:space="preserve"> by the financial gain and </w:t>
+      </w:r>
+      <w:r>
+        <w:rPr>
+          <w:rFonts w:ascii="Times New Roman" w:hAnsi="Times New Roman" w:cs="Times New Roman"/>
+          <w:sz w:val="24"/>
+          <w:szCs w:val="24"/>
+        </w:rPr>
+        <w:t>highly accessible</w:t>
+      </w:r>
+      <w:r>
+        <w:rPr>
+          <w:rFonts w:ascii="Times New Roman" w:hAnsi="Times New Roman" w:cs="Times New Roman"/>
+          <w:sz w:val="24"/>
+          <w:szCs w:val="24"/>
+        </w:rPr>
+        <w:t xml:space="preserve"> due to rise of </w:t>
+      </w:r>
+      <w:r>
+        <w:rPr>
+          <w:rFonts w:ascii="Times New Roman" w:hAnsi="Times New Roman" w:cs="Times New Roman"/>
+          <w:sz w:val="24"/>
+          <w:szCs w:val="24"/>
+        </w:rPr>
+        <w:t xml:space="preserve">a </w:t>
+      </w:r>
+      <w:r>
+        <w:rPr>
+          <w:rFonts w:ascii="Times New Roman" w:hAnsi="Times New Roman" w:cs="Times New Roman"/>
+          <w:sz w:val="24"/>
+          <w:szCs w:val="24"/>
+        </w:rPr>
+        <w:t>technology-savvy</w:t>
+      </w:r>
+      <w:r>
+        <w:rPr>
+          <w:rFonts w:ascii="Times New Roman" w:hAnsi="Times New Roman" w:cs="Times New Roman"/>
+          <w:sz w:val="24"/>
+          <w:szCs w:val="24"/>
+        </w:rPr>
+        <w:t xml:space="preserve"> generation.</w:t>
+      </w:r>
+      <w:r>
+        <w:rPr>
+          <w:rFonts w:ascii="Times New Roman" w:hAnsi="Times New Roman" w:cs="Times New Roman"/>
+          <w:sz w:val="24"/>
+          <w:szCs w:val="24"/>
+        </w:rPr>
+        <w:t xml:space="preserve"> </w:t>
+      </w:r>
+    </w:p>
+    <w:p>
+      <w:pPr>
+        <w:pStyle w:val="Heading2"/>
+        <w:rPr>
+          <w:sz w:val="24"/>
+        </w:rPr>
+      </w:pPr>
+      <w:r>
+        <w:rPr>
+          <w:sz w:val="24"/>
+        </w:rPr>
+        <w:t xml:space="preserve">c) </w:t>
+      </w:r>
+      <w:r>
+        <w:rPr>
+          <w:sz w:val="24"/>
+        </w:rPr>
+        <w:t>Preventing false data injections</w:t>
+      </w:r>
+    </w:p>
+    <w:p>
+      <w:pPr>
+        <w:rPr>
+          <w:rFonts w:ascii="Times New Roman" w:hAnsi="Times New Roman" w:cs="Times New Roman"/>
+          <w:sz w:val="24"/>
+        </w:rPr>
+      </w:pPr>
+      <w:r>
+        <w:rPr>
+          <w:rFonts w:ascii="Times New Roman" w:hAnsi="Times New Roman" w:cs="Times New Roman"/>
+          <w:sz w:val="24"/>
+        </w:rPr>
+        <w:t xml:space="preserve">     </w:t>
+      </w:r>
+      <w:r>
+        <w:rPr>
+          <w:rFonts w:ascii="Times New Roman" w:hAnsi="Times New Roman" w:cs="Times New Roman"/>
+          <w:sz w:val="24"/>
+        </w:rPr>
+        <w:t>By the Smart Grid’s own interconnectedness</w:t>
+      </w:r>
+      <w:r>
+        <w:rPr>
+          <w:rFonts w:ascii="Times New Roman" w:hAnsi="Times New Roman" w:cs="Times New Roman"/>
+          <w:sz w:val="24"/>
+        </w:rPr>
+        <w:t xml:space="preserve">, </w:t>
+      </w:r>
+      <w:r>
+        <w:rPr>
+          <w:rFonts w:ascii="Times New Roman" w:hAnsi="Times New Roman" w:cs="Times New Roman"/>
+          <w:sz w:val="24"/>
+        </w:rPr>
+        <w:t>false data injection can cause widespread disruption in the network.</w:t>
+      </w:r>
+      <w:r>
+        <w:rPr>
+          <w:rFonts w:ascii="Times New Roman" w:hAnsi="Times New Roman" w:cs="Times New Roman"/>
+          <w:sz w:val="24"/>
+        </w:rPr>
+        <w:t xml:space="preserve"> </w:t>
+      </w:r>
+      <w:r>
+        <w:rPr>
+          <w:rFonts w:ascii="Times New Roman" w:hAnsi="Times New Roman" w:cs="Times New Roman"/>
+          <w:sz w:val="24"/>
+        </w:rPr>
+        <w:t xml:space="preserve">As mentioned before, </w:t>
+      </w:r>
+      <w:r>
+        <w:rPr>
+          <w:rFonts w:ascii="Times New Roman" w:hAnsi="Times New Roman" w:cs="Times New Roman"/>
+          <w:sz w:val="24"/>
+        </w:rPr>
+        <w:t xml:space="preserve">the calculation for </w:t>
+      </w:r>
+      <w:r>
+        <w:rPr>
+          <w:rFonts w:ascii="Times New Roman" w:hAnsi="Times New Roman" w:cs="Times New Roman"/>
+          <w:sz w:val="24"/>
+        </w:rPr>
+        <w:t>s</w:t>
+      </w:r>
+      <w:r>
+        <w:rPr>
+          <w:rFonts w:ascii="Times New Roman" w:hAnsi="Times New Roman" w:cs="Times New Roman"/>
+          <w:sz w:val="24"/>
+        </w:rPr>
+        <w:t xml:space="preserve">tate </w:t>
+      </w:r>
+      <w:r>
+        <w:rPr>
+          <w:rFonts w:ascii="Times New Roman" w:hAnsi="Times New Roman" w:cs="Times New Roman"/>
+          <w:sz w:val="24"/>
+        </w:rPr>
+        <w:t>e</w:t>
+      </w:r>
+      <w:r>
+        <w:rPr>
+          <w:rFonts w:ascii="Times New Roman" w:hAnsi="Times New Roman" w:cs="Times New Roman"/>
+          <w:sz w:val="24"/>
+        </w:rPr>
+        <w:t>stimation is typically used for modeling an IDS</w:t>
+      </w:r>
+      <w:r>
+        <w:rPr>
+          <w:rFonts w:ascii="Times New Roman" w:hAnsi="Times New Roman" w:cs="Times New Roman"/>
+          <w:sz w:val="24"/>
+        </w:rPr>
+        <w:t>. The solution proposed by current research</w:t>
+      </w:r>
+      <w:r>
+        <w:rPr>
+          <w:rFonts w:ascii="Times New Roman" w:hAnsi="Times New Roman" w:cs="Times New Roman"/>
+          <w:sz w:val="24"/>
+        </w:rPr>
+        <w:t xml:space="preserve"> involves various algorithms </w:t>
+      </w:r>
+      <w:r>
+        <w:rPr>
+          <w:rFonts w:ascii="Times New Roman" w:hAnsi="Times New Roman" w:cs="Times New Roman"/>
+          <w:sz w:val="24"/>
+        </w:rPr>
+        <w:t xml:space="preserve">that try to decrease the number of false positives while maintaining </w:t>
+      </w:r>
+      <w:r>
+        <w:rPr>
+          <w:rFonts w:ascii="Times New Roman" w:hAnsi="Times New Roman" w:cs="Times New Roman"/>
+          <w:sz w:val="24"/>
+        </w:rPr>
+        <w:t>true</w:t>
+      </w:r>
+      <w:r>
+        <w:rPr>
+          <w:rFonts w:ascii="Times New Roman" w:hAnsi="Times New Roman" w:cs="Times New Roman"/>
+          <w:sz w:val="24"/>
+        </w:rPr>
+        <w:t xml:space="preserve"> negative</w:t>
+      </w:r>
+      <w:r>
+        <w:rPr>
+          <w:rFonts w:ascii="Times New Roman" w:hAnsi="Times New Roman" w:cs="Times New Roman"/>
+          <w:sz w:val="24"/>
+        </w:rPr>
+        <w:t xml:space="preserve"> </w:t>
+      </w:r>
+      <w:r>
+        <w:rPr>
+          <w:rFonts w:ascii="Times New Roman" w:hAnsi="Times New Roman" w:cs="Times New Roman"/>
+          <w:sz w:val="24"/>
+        </w:rPr>
+        <w:t>accuracy.</w:t>
+      </w:r>
+      <w:r>
+        <w:rPr>
+          <w:rFonts w:ascii="Times New Roman" w:hAnsi="Times New Roman" w:cs="Times New Roman"/>
+          <w:sz w:val="24"/>
+        </w:rPr>
+        <w:t xml:space="preserve"> </w:t>
+      </w:r>
+      <w:r>
+        <w:rPr>
+          <w:rFonts w:ascii="Times New Roman" w:hAnsi="Times New Roman" w:cs="Times New Roman"/>
+          <w:sz w:val="24"/>
+        </w:rPr>
+        <w:t xml:space="preserve">Chen et </w:t>
+      </w:r>
+      <w:r>
+        <w:rPr>
+          <w:rFonts w:ascii="Times New Roman" w:hAnsi="Times New Roman" w:cs="Times New Roman"/>
+          <w:sz w:val="24"/>
+        </w:rPr>
+        <w:t>al. [Chen et al.]</w:t>
+      </w:r>
+      <w:r>
+        <w:rPr>
+          <w:rFonts w:ascii="Times New Roman" w:hAnsi="Times New Roman" w:cs="Times New Roman"/>
+          <w:sz w:val="24"/>
+        </w:rPr>
+        <w:t xml:space="preserve"> </w:t>
+      </w:r>
+      <w:r>
+        <w:rPr>
+          <w:rFonts w:ascii="Times New Roman" w:hAnsi="Times New Roman" w:cs="Times New Roman"/>
+          <w:sz w:val="24"/>
+        </w:rPr>
+        <w:t>tries a machine learning approach</w:t>
+      </w:r>
+      <w:r>
+        <w:rPr>
+          <w:rFonts w:ascii="Times New Roman" w:hAnsi="Times New Roman" w:cs="Times New Roman"/>
+          <w:sz w:val="24"/>
+        </w:rPr>
+        <w:t xml:space="preserve"> </w:t>
+      </w:r>
+      <w:r>
+        <w:rPr>
+          <w:rFonts w:ascii="Times New Roman" w:hAnsi="Times New Roman" w:cs="Times New Roman"/>
+          <w:sz w:val="24"/>
+        </w:rPr>
+        <w:t>that differs in the traditional statistical-based IDS</w:t>
+      </w:r>
+      <w:r>
+        <w:rPr>
+          <w:rFonts w:ascii="Times New Roman" w:hAnsi="Times New Roman" w:cs="Times New Roman"/>
+          <w:sz w:val="24"/>
+        </w:rPr>
+        <w:t>. The authors formulate a consistent-inconsistent</w:t>
+      </w:r>
+      <w:r>
+        <w:rPr>
+          <w:rFonts w:ascii="Times New Roman" w:hAnsi="Times New Roman" w:cs="Times New Roman"/>
+          <w:sz w:val="24"/>
+        </w:rPr>
+        <w:t xml:space="preserve"> region</w:t>
+      </w:r>
+      <w:r>
+        <w:rPr>
+          <w:rFonts w:ascii="Times New Roman" w:hAnsi="Times New Roman" w:cs="Times New Roman"/>
+          <w:sz w:val="24"/>
+        </w:rPr>
+        <w:t xml:space="preserve"> to measure how</w:t>
+      </w:r>
+      <w:r>
+        <w:rPr>
+          <w:rFonts w:ascii="Times New Roman" w:hAnsi="Times New Roman" w:cs="Times New Roman"/>
+          <w:sz w:val="24"/>
+        </w:rPr>
+        <w:t xml:space="preserve"> much of a grid is</w:t>
+      </w:r>
+      <w:r>
+        <w:rPr>
+          <w:rFonts w:ascii="Times New Roman" w:hAnsi="Times New Roman" w:cs="Times New Roman"/>
+          <w:sz w:val="24"/>
+        </w:rPr>
+        <w:t xml:space="preserve"> reliable</w:t>
+      </w:r>
+      <w:r>
+        <w:rPr>
+          <w:rFonts w:ascii="Times New Roman" w:hAnsi="Times New Roman" w:cs="Times New Roman"/>
+          <w:sz w:val="24"/>
+        </w:rPr>
+        <w:t xml:space="preserve"> or not.</w:t>
+      </w:r>
+      <w:r>
+        <w:rPr>
+          <w:rFonts w:ascii="Times New Roman" w:hAnsi="Times New Roman" w:cs="Times New Roman"/>
+          <w:sz w:val="24"/>
+        </w:rPr>
+        <w:t xml:space="preserve"> Then, each state and its neighbor in a set</w:t>
+      </w:r>
+      <w:r>
+        <w:rPr>
+          <w:rFonts w:ascii="Times New Roman" w:hAnsi="Times New Roman" w:cs="Times New Roman"/>
+          <w:sz w:val="24"/>
+        </w:rPr>
+        <w:t xml:space="preserve"> is compared by trust-based voting to see if their state estimation</w:t>
+      </w:r>
+      <w:r>
+        <w:rPr>
+          <w:rFonts w:ascii="Times New Roman" w:hAnsi="Times New Roman" w:cs="Times New Roman"/>
+          <w:sz w:val="24"/>
+        </w:rPr>
+        <w:t>s</w:t>
+      </w:r>
+      <w:r>
+        <w:rPr>
+          <w:rFonts w:ascii="Times New Roman" w:hAnsi="Times New Roman" w:cs="Times New Roman"/>
+          <w:sz w:val="24"/>
+        </w:rPr>
+        <w:t xml:space="preserve"> are reliable.</w:t>
+      </w:r>
+      <w:r>
+        <w:rPr>
+          <w:rFonts w:ascii="Times New Roman" w:hAnsi="Times New Roman" w:cs="Times New Roman"/>
+          <w:sz w:val="24"/>
+        </w:rPr>
+        <w:t xml:space="preserve"> </w:t>
+      </w:r>
+      <w:r>
+        <w:rPr>
+          <w:rFonts w:ascii="Times New Roman" w:hAnsi="Times New Roman" w:cs="Times New Roman"/>
+          <w:sz w:val="24"/>
+        </w:rPr>
+        <w:t>Finally, elements are targeted as “Good”, “Abnormal”, and “Unknown”</w:t>
+      </w:r>
+      <w:r>
+        <w:rPr>
+          <w:rFonts w:ascii="Times New Roman" w:hAnsi="Times New Roman" w:cs="Times New Roman"/>
+          <w:sz w:val="24"/>
+        </w:rPr>
+        <w:t xml:space="preserve"> if they fall into the consistency region or not.</w:t>
+      </w:r>
+      <w:r>
+        <w:rPr>
+          <w:rFonts w:ascii="Times New Roman" w:hAnsi="Times New Roman" w:cs="Times New Roman"/>
+          <w:sz w:val="24"/>
+        </w:rPr>
+        <w:t xml:space="preserve"> </w:t>
+      </w:r>
+    </w:p>
+    <w:p>
+      <w:pPr>
+        <w:rPr>
+          <w:rFonts w:ascii="Times New Roman" w:hAnsi="Times New Roman" w:cs="Times New Roman"/>
+          <w:sz w:val="24"/>
+        </w:rPr>
+      </w:pPr>
+      <w:r>
+        <w:rPr>
+          <w:rFonts w:ascii="Times New Roman" w:hAnsi="Times New Roman" w:cs="Times New Roman"/>
+          <w:sz w:val="24"/>
+        </w:rPr>
+        <w:t xml:space="preserve">     </w:t>
+      </w:r>
+      <w:r>
+        <w:rPr>
+          <w:rFonts w:ascii="Times New Roman" w:hAnsi="Times New Roman" w:cs="Times New Roman"/>
+          <w:sz w:val="24"/>
+        </w:rPr>
+        <w:t>In experimental</w:t>
+      </w:r>
+      <w:r>
+        <w:rPr>
+          <w:rFonts w:ascii="Times New Roman" w:hAnsi="Times New Roman" w:cs="Times New Roman"/>
+          <w:sz w:val="24"/>
+        </w:rPr>
+        <w:t xml:space="preserve"> evalu</w:t>
+      </w:r>
+      <w:r>
+        <w:rPr>
+          <w:rFonts w:ascii="Times New Roman" w:hAnsi="Times New Roman" w:cs="Times New Roman"/>
+          <w:sz w:val="24"/>
+        </w:rPr>
+        <w:t>a</w:t>
+      </w:r>
+      <w:r>
+        <w:rPr>
+          <w:rFonts w:ascii="Times New Roman" w:hAnsi="Times New Roman" w:cs="Times New Roman"/>
+          <w:sz w:val="24"/>
+        </w:rPr>
+        <w:t>tion,</w:t>
+      </w:r>
+      <w:r>
+        <w:rPr>
+          <w:rFonts w:ascii="Times New Roman" w:hAnsi="Times New Roman" w:cs="Times New Roman"/>
+          <w:sz w:val="24"/>
+        </w:rPr>
+        <w:t xml:space="preserve"> this method proved</w:t>
+      </w:r>
+      <w:r>
+        <w:rPr>
+          <w:rFonts w:ascii="Times New Roman" w:hAnsi="Times New Roman" w:cs="Times New Roman"/>
+          <w:sz w:val="24"/>
+        </w:rPr>
+        <w:t xml:space="preserve"> to produce false-positive rates two-thirds lower than the next best algorithm.</w:t>
+      </w:r>
+      <w:r>
+        <w:rPr>
+          <w:rFonts w:ascii="Times New Roman" w:hAnsi="Times New Roman" w:cs="Times New Roman"/>
+          <w:sz w:val="24"/>
+        </w:rPr>
+        <w:t xml:space="preserve"> </w:t>
+      </w:r>
+      <w:r>
+        <w:rPr>
+          <w:rFonts w:ascii="Times New Roman" w:hAnsi="Times New Roman" w:cs="Times New Roman"/>
+          <w:sz w:val="24"/>
+        </w:rPr>
+        <w:t xml:space="preserve">It also provides configurable regions </w:t>
+      </w:r>
+      <w:r>
+        <w:rPr>
+          <w:rFonts w:ascii="Times New Roman" w:hAnsi="Times New Roman" w:cs="Times New Roman"/>
+          <w:sz w:val="24"/>
+        </w:rPr>
+        <w:t>to</w:t>
+      </w:r>
+      <w:r>
+        <w:rPr>
+          <w:rFonts w:ascii="Times New Roman" w:hAnsi="Times New Roman" w:cs="Times New Roman"/>
+          <w:sz w:val="24"/>
+        </w:rPr>
+        <w:t xml:space="preserve"> let end users decide on</w:t>
+      </w:r>
+      <w:r>
+        <w:rPr>
+          <w:rFonts w:ascii="Times New Roman" w:hAnsi="Times New Roman" w:cs="Times New Roman"/>
+          <w:sz w:val="24"/>
+        </w:rPr>
+        <w:softHyphen/>
+      </w:r>
+      <w:r>
+        <w:rPr>
+          <w:rFonts w:ascii="Times New Roman" w:hAnsi="Times New Roman" w:cs="Times New Roman"/>
+          <w:sz w:val="24"/>
+        </w:rPr>
+        <w:t xml:space="preserve"> how reliable they want the </w:t>
+      </w:r>
+      <w:r>
+        <w:rPr>
+          <w:rFonts w:ascii="Times New Roman" w:hAnsi="Times New Roman" w:cs="Times New Roman"/>
+          <w:sz w:val="24"/>
+        </w:rPr>
+        <w:t>algorithm to perform</w:t>
+      </w:r>
+      <w:r>
+        <w:rPr>
+          <w:rFonts w:ascii="Times New Roman" w:hAnsi="Times New Roman" w:cs="Times New Roman"/>
+          <w:sz w:val="24"/>
+        </w:rPr>
+        <w:t xml:space="preserve">. Various improvements can be made by </w:t>
+      </w:r>
+      <w:r>
+        <w:rPr>
+          <w:rFonts w:ascii="Times New Roman" w:hAnsi="Times New Roman" w:cs="Times New Roman"/>
+          <w:sz w:val="24"/>
+        </w:rPr>
+        <w:t>strictly checking the “Unknown” components.</w:t>
+      </w:r>
+      <w:r>
+        <w:rPr>
+          <w:rFonts w:ascii="Times New Roman" w:hAnsi="Times New Roman" w:cs="Times New Roman"/>
+          <w:sz w:val="24"/>
+        </w:rPr>
+        <w:t xml:space="preserve"> According to the solution, “Unknown” components are </w:t>
+      </w:r>
+      <w:r>
+        <w:rPr>
+          <w:rFonts w:ascii="Times New Roman" w:hAnsi="Times New Roman" w:cs="Times New Roman"/>
+          <w:sz w:val="24"/>
+        </w:rPr>
+        <w:t>caused when there is not enough data on state estimation</w:t>
+      </w:r>
+      <w:r>
+        <w:rPr>
+          <w:rFonts w:ascii="Times New Roman" w:hAnsi="Times New Roman" w:cs="Times New Roman"/>
+          <w:sz w:val="24"/>
+        </w:rPr>
+        <w:t>s</w:t>
+      </w:r>
+      <w:r>
+        <w:rPr>
+          <w:rFonts w:ascii="Times New Roman" w:hAnsi="Times New Roman" w:cs="Times New Roman"/>
+          <w:sz w:val="24"/>
+        </w:rPr>
+        <w:t xml:space="preserve"> to</w:t>
+      </w:r>
+      <w:r>
+        <w:rPr>
+          <w:rFonts w:ascii="Times New Roman" w:hAnsi="Times New Roman" w:cs="Times New Roman"/>
+          <w:sz w:val="24"/>
+        </w:rPr>
+        <w:t xml:space="preserve"> say a </w:t>
+      </w:r>
+      <w:r>
+        <w:rPr>
+          <w:rFonts w:ascii="Times New Roman" w:hAnsi="Times New Roman" w:cs="Times New Roman"/>
+          <w:sz w:val="24"/>
+        </w:rPr>
+        <w:t>neighbor</w:t>
+      </w:r>
+      <w:r>
+        <w:rPr>
+          <w:rFonts w:ascii="Times New Roman" w:hAnsi="Times New Roman" w:cs="Times New Roman"/>
+          <w:sz w:val="24"/>
+        </w:rPr>
+        <w:t xml:space="preserve"> </w:t>
+      </w:r>
+      <w:r>
+        <w:rPr>
+          <w:rFonts w:ascii="Times New Roman" w:hAnsi="Times New Roman" w:cs="Times New Roman"/>
+          <w:sz w:val="24"/>
+        </w:rPr>
+        <w:t>is reliable or not.</w:t>
+      </w:r>
+      <w:r>
+        <w:rPr>
+          <w:rFonts w:ascii="Times New Roman" w:hAnsi="Times New Roman" w:cs="Times New Roman"/>
+          <w:sz w:val="24"/>
+        </w:rPr>
+        <w:t xml:space="preserve"> Data-sparse regions</w:t>
+      </w:r>
+      <w:r>
+        <w:rPr>
+          <w:rFonts w:ascii="Times New Roman" w:hAnsi="Times New Roman" w:cs="Times New Roman"/>
+          <w:sz w:val="24"/>
+        </w:rPr>
+        <w:t xml:space="preserve"> in the Smart Grid are plentiful in more rural area</w:t>
+      </w:r>
+      <w:r>
+        <w:rPr>
+          <w:rFonts w:ascii="Times New Roman" w:hAnsi="Times New Roman" w:cs="Times New Roman"/>
+          <w:sz w:val="24"/>
+        </w:rPr>
+        <w:t xml:space="preserve">s </w:t>
+      </w:r>
+      <w:r>
+        <w:rPr>
+          <w:rFonts w:ascii="Times New Roman" w:hAnsi="Times New Roman" w:cs="Times New Roman"/>
+          <w:sz w:val="24"/>
+        </w:rPr>
+        <w:t xml:space="preserve">or places with poor data connection. </w:t>
+      </w:r>
+      <w:r>
+        <w:rPr>
+          <w:rFonts w:ascii="Times New Roman" w:hAnsi="Times New Roman" w:cs="Times New Roman"/>
+          <w:sz w:val="24"/>
+        </w:rPr>
+        <w:t xml:space="preserve">If the solution is to be made for real-time correlation, </w:t>
+      </w:r>
+      <w:r>
+        <w:rPr>
+          <w:rFonts w:ascii="Times New Roman" w:hAnsi="Times New Roman" w:cs="Times New Roman"/>
+          <w:sz w:val="24"/>
+        </w:rPr>
+        <w:t xml:space="preserve">some development in </w:t>
+      </w:r>
+      <w:r>
+        <w:rPr>
+          <w:rFonts w:ascii="Times New Roman" w:hAnsi="Times New Roman" w:cs="Times New Roman"/>
+          <w:sz w:val="24"/>
+        </w:rPr>
+        <w:t>data-sparse areas should be considered</w:t>
+      </w:r>
+      <w:r>
+        <w:rPr>
+          <w:rFonts w:ascii="Times New Roman" w:hAnsi="Times New Roman" w:cs="Times New Roman"/>
+          <w:sz w:val="24"/>
+        </w:rPr>
+        <w:t>, perhaps even utilizing data from</w:t>
+      </w:r>
+      <w:r>
+        <w:rPr>
+          <w:rFonts w:ascii="Times New Roman" w:hAnsi="Times New Roman" w:cs="Times New Roman"/>
+          <w:sz w:val="24"/>
+        </w:rPr>
+        <w:t xml:space="preserve"> the previous statistical-based models</w:t>
+      </w:r>
+      <w:r>
+        <w:rPr>
+          <w:rFonts w:ascii="Times New Roman" w:hAnsi="Times New Roman" w:cs="Times New Roman"/>
+          <w:sz w:val="24"/>
+        </w:rPr>
+        <w:t xml:space="preserve"> if applicable. </w:t>
+      </w:r>
+    </w:p>
+    <w:p>
+      <w:r>
+        <w:rPr>
+          <w:rFonts w:ascii="Times New Roman" w:hAnsi="Times New Roman" w:cs="Times New Roman"/>
+          <w:sz w:val="24"/>
+        </w:rPr>
+        <w:t xml:space="preserve">     </w:t>
+      </w:r>
+      <w:r>
+        <w:rPr>
+          <w:rFonts w:ascii="Times New Roman" w:hAnsi="Times New Roman" w:cs="Times New Roman"/>
+          <w:sz w:val="24"/>
+        </w:rPr>
+        <w:t xml:space="preserve">For the issue of </w:t>
+      </w:r>
+      <w:r>
+        <w:rPr>
+          <w:rFonts w:ascii="Times New Roman" w:hAnsi="Times New Roman" w:cs="Times New Roman"/>
+          <w:sz w:val="24"/>
+        </w:rPr>
+        <w:t xml:space="preserve">hardware violations, </w:t>
+      </w:r>
+      <w:r>
+        <w:rPr>
+          <w:rFonts w:ascii="Times New Roman" w:hAnsi="Times New Roman" w:cs="Times New Roman"/>
+          <w:sz w:val="24"/>
+        </w:rPr>
+        <w:t xml:space="preserve">it is </w:t>
+      </w:r>
+      <w:r>
+        <w:rPr>
+          <w:rFonts w:ascii="Times New Roman" w:hAnsi="Times New Roman" w:cs="Times New Roman"/>
+          <w:sz w:val="24"/>
+        </w:rPr>
+        <w:t xml:space="preserve">representative of the more “security through obscurity” </w:t>
+      </w:r>
+      <w:r>
+        <w:rPr>
+          <w:rFonts w:ascii="Times New Roman" w:hAnsi="Times New Roman" w:cs="Times New Roman"/>
+          <w:sz w:val="24"/>
+        </w:rPr>
+        <w:t xml:space="preserve">problem </w:t>
+      </w:r>
+      <w:r>
+        <w:rPr>
+          <w:rFonts w:ascii="Times New Roman" w:hAnsi="Times New Roman" w:cs="Times New Roman"/>
+          <w:sz w:val="24"/>
+        </w:rPr>
+        <w:t xml:space="preserve">largely present in the current </w:t>
+      </w:r>
+      <w:r>
+        <w:rPr>
+          <w:rFonts w:ascii="Times New Roman" w:hAnsi="Times New Roman" w:cs="Times New Roman"/>
+          <w:sz w:val="24"/>
+        </w:rPr>
+        <w:t>power generation</w:t>
+      </w:r>
+      <w:r>
+        <w:rPr>
+          <w:rFonts w:ascii="Times New Roman" w:hAnsi="Times New Roman" w:cs="Times New Roman"/>
+          <w:sz w:val="24"/>
+        </w:rPr>
+        <w:t xml:space="preserve"> grid</w:t>
+      </w:r>
+      <w:r>
+        <w:rPr>
+          <w:rFonts w:ascii="Times New Roman" w:hAnsi="Times New Roman" w:cs="Times New Roman"/>
+          <w:sz w:val="24"/>
+        </w:rPr>
+        <w:t>.</w:t>
+      </w:r>
+      <w:r>
+        <w:rPr>
+          <w:rFonts w:ascii="Times New Roman" w:hAnsi="Times New Roman" w:cs="Times New Roman"/>
+          <w:sz w:val="24"/>
+        </w:rPr>
+        <w:t xml:space="preserve"> </w:t>
+      </w:r>
+      <w:r>
+        <w:rPr>
+          <w:rFonts w:ascii="Times New Roman" w:hAnsi="Times New Roman" w:cs="Times New Roman"/>
+          <w:sz w:val="24"/>
+        </w:rPr>
+        <w:t>Mandatory requirement for future standard IEC 62056-21 should be implemented across the Smart Grid</w:t>
+      </w:r>
+      <w:r>
+        <w:rPr>
+          <w:rFonts w:ascii="Times New Roman" w:hAnsi="Times New Roman" w:cs="Times New Roman"/>
+          <w:sz w:val="24"/>
+        </w:rPr>
+        <w:t xml:space="preserve"> </w:t>
+      </w:r>
+      <w:r>
+        <w:rPr>
+          <w:rFonts w:ascii="Times New Roman" w:hAnsi="Times New Roman" w:cs="Times New Roman"/>
+          <w:sz w:val="24"/>
+        </w:rPr>
+        <w:t>which includes</w:t>
+      </w:r>
+      <w:r>
+        <w:rPr>
+          <w:rFonts w:ascii="Times New Roman" w:hAnsi="Times New Roman" w:cs="Times New Roman"/>
+          <w:sz w:val="24"/>
+        </w:rPr>
+        <w:t xml:space="preserve"> </w:t>
+      </w:r>
+      <w:r>
+        <w:rPr>
+          <w:rFonts w:ascii="Times New Roman" w:hAnsi="Times New Roman" w:cs="Times New Roman"/>
+          <w:sz w:val="24"/>
+        </w:rPr>
+        <w:t xml:space="preserve">simple </w:t>
+      </w:r>
+      <w:r>
+        <w:rPr>
+          <w:rFonts w:ascii="Times New Roman" w:hAnsi="Times New Roman" w:cs="Times New Roman"/>
+          <w:sz w:val="24"/>
+        </w:rPr>
+        <w:t xml:space="preserve">passwords, </w:t>
+      </w:r>
+      <w:r>
+        <w:rPr>
+          <w:rFonts w:ascii="Times New Roman" w:hAnsi="Times New Roman" w:cs="Times New Roman"/>
+          <w:sz w:val="24"/>
+        </w:rPr>
+        <w:t>encrypted</w:t>
+      </w:r>
+      <w:r>
+        <w:rPr>
+          <w:rFonts w:ascii="Times New Roman" w:hAnsi="Times New Roman" w:cs="Times New Roman"/>
+          <w:sz w:val="24"/>
+        </w:rPr>
+        <w:t xml:space="preserve"> passwords, and handshaking </w:t>
+      </w:r>
+      <w:r>
+        <w:rPr>
+          <w:rFonts w:ascii="Times New Roman" w:hAnsi="Times New Roman" w:cs="Times New Roman"/>
+          <w:sz w:val="24"/>
+        </w:rPr>
+        <w:t>to smart meters</w:t>
+      </w:r>
+      <w:r>
+        <w:rPr>
+          <w:rFonts w:ascii="Times New Roman" w:hAnsi="Times New Roman" w:cs="Times New Roman"/>
+          <w:sz w:val="24"/>
+        </w:rPr>
+        <w:t xml:space="preserve">. </w:t>
+      </w:r>
+      <w:r>
+        <w:rPr>
+          <w:rFonts w:ascii="Times New Roman" w:hAnsi="Times New Roman" w:cs="Times New Roman"/>
+          <w:sz w:val="24"/>
+        </w:rPr>
+        <w:t>Future specifications of the standard should include higher cryptographic protocols</w:t>
+      </w:r>
+      <w:r>
+        <w:rPr>
+          <w:rFonts w:ascii="Times New Roman" w:hAnsi="Times New Roman" w:cs="Times New Roman"/>
+          <w:sz w:val="24"/>
+        </w:rPr>
+        <w:t xml:space="preserve">. </w:t>
+      </w:r>
+      <w:r>
+        <w:rPr>
+          <w:rFonts w:ascii="Times New Roman" w:hAnsi="Times New Roman" w:cs="Times New Roman"/>
+          <w:sz w:val="24"/>
+        </w:rPr>
+        <w:t>The meters themselves should be secured based on a minimal set of requirements</w:t>
+      </w:r>
+      <w:r>
+        <w:rPr>
+          <w:rFonts w:ascii="Times New Roman" w:hAnsi="Times New Roman" w:cs="Times New Roman"/>
+          <w:sz w:val="24"/>
+        </w:rPr>
+        <w:t xml:space="preserve"> to delay tampering o</w:t>
+      </w:r>
+      <w:r>
+        <w:rPr>
+          <w:rFonts w:ascii="Times New Roman" w:hAnsi="Times New Roman" w:cs="Times New Roman"/>
+          <w:sz w:val="24"/>
+        </w:rPr>
+        <w:t>r notifying the end user or power company.</w:t>
+      </w:r>
+      <w:r>
+        <w:rPr>
+          <w:rFonts w:ascii="Times New Roman" w:hAnsi="Times New Roman" w:cs="Times New Roman"/>
+          <w:sz w:val="24"/>
+        </w:rPr>
+        <w:t xml:space="preserve"> </w:t>
+      </w:r>
+    </w:p>
+    <w:p/>
+    <w:p>
+      <w:pPr>
+        <w:rPr>
+          <w:rFonts w:ascii="Times New Roman" w:hAnsi="Times New Roman" w:cs="Times New Roman"/>
+        </w:rPr>
+      </w:pPr>
+    </w:p>
+    <w:p>
+      <w:r>
+        <w:t xml:space="preserve">     </w:t>
+      </w:r>
+      <w:r>
+        <w:t xml:space="preserve">     </w:t>
+      </w:r>
+    </w:p>
+    <w:p>
+      <w:pPr>
+        <w:rPr>
+          <w:rFonts w:ascii="Times New Roman" w:hAnsi="Times New Roman" w:cs="Times New Roman"/>
+          <w:sz w:val="24"/>
+        </w:rPr>
+      </w:pPr>
+    </w:p>
+    <w:p>
+      <w:pPr>
+        <w:rPr>
+          <w:rFonts w:ascii="Times New Roman" w:hAnsi="Times New Roman" w:cs="Times New Roman"/>
+          <w:sz w:val="24"/>
+        </w:rPr>
+      </w:pPr>
+      <w:r>
+        <w:rPr>
+          <w:rFonts w:ascii="Times New Roman" w:hAnsi="Times New Roman" w:cs="Times New Roman"/>
+          <w:sz w:val="24"/>
+        </w:rPr>
+        <w:t xml:space="preserve">     </w:t>
+      </w:r>
+    </w:p>
+    <w:p>
+      <w:pPr>
+        <w:rPr>
+          <w:rFonts w:ascii="Times New Roman" w:hAnsi="Times New Roman" w:cs="Times New Roman"/>
+          <w:sz w:val="24"/>
+        </w:rPr>
+      </w:pPr>
+      <w:r>
+        <w:rPr>
+          <w:rFonts w:ascii="Times New Roman" w:hAnsi="Times New Roman" w:cs="Times New Roman"/>
+          <w:sz w:val="24"/>
+        </w:rPr>
+        <w:t xml:space="preserve">     </w:t>
+      </w:r>
+      <w:r>
+        <w:rPr>
+          <w:rFonts w:ascii="Times New Roman" w:hAnsi="Times New Roman" w:cs="Times New Roman"/>
+          <w:sz w:val="24"/>
+        </w:rPr>
+        <w:t xml:space="preserve"> </w:t>
+      </w:r>
+      <w:r>
+        <w:rPr>
+          <w:rFonts w:ascii="Times New Roman" w:hAnsi="Times New Roman" w:cs="Times New Roman"/>
+          <w:sz w:val="24"/>
+        </w:rPr>
+        <w:t xml:space="preserve"> </w:t>
+      </w:r>
+    </w:p>
+    <w:p>
+      <w:pPr>
+        <w:spacing w:after="0" w:line="240" w:lineRule="auto"/>
+        <w:rPr>
+          <w:rFonts w:ascii="Times New Roman" w:hAnsi="Times New Roman" w:cs="Times New Roman"/>
+          <w:sz w:val="24"/>
+        </w:rPr>
+      </w:pPr>
+    </w:p>
+    <w:p>
+      <w:pPr>
+        <w:spacing w:after="0" w:line="240" w:lineRule="auto"/>
+        <w:rPr>
+          <w:rFonts w:ascii="Times New Roman" w:hAnsi="Times New Roman" w:cs="Times New Roman"/>
+          <w:sz w:val="24"/>
+        </w:rPr>
+      </w:pPr>
+      <w:r>
+        <w:rPr>
+          <w:rFonts w:ascii="Times New Roman" w:hAnsi="Times New Roman" w:cs="Times New Roman"/>
+          <w:sz w:val="24"/>
+        </w:rPr>
+        <w:t xml:space="preserve"> </w:t>
+      </w:r>
+      <w:r>
+        <w:rPr>
+          <w:rFonts w:ascii="Times New Roman" w:hAnsi="Times New Roman" w:cs="Times New Roman"/>
+          <w:sz w:val="24"/>
+        </w:rPr>
+        <w:t xml:space="preserve"> </w:t>
+      </w:r>
+    </w:p>
+    <w:p>
+      <w:pPr>
+        <w:spacing w:after="0" w:line="240" w:lineRule="auto"/>
+        <w:rPr>
+          <w:rFonts w:ascii="Times New Roman" w:hAnsi="Times New Roman" w:cs="Times New Roman"/>
+          <w:sz w:val="24"/>
+        </w:rPr>
+      </w:pPr>
+    </w:p>
+    <w:p>
+      <w:pPr>
+        <w:spacing w:after="0" w:line="240" w:lineRule="auto"/>
+        <w:rPr>
+          <w:rFonts w:ascii="Times New Roman" w:hAnsi="Times New Roman" w:cs="Times New Roman"/>
+          <w:sz w:val="24"/>
+        </w:rPr>
+      </w:pPr>
+    </w:p>
+    <w:p>
+      <w:pPr>
+        <w:spacing w:after="0" w:line="240" w:lineRule="auto"/>
+        <w:rPr>
+          <w:rFonts w:ascii="Times New Roman" w:hAnsi="Times New Roman" w:cs="Times New Roman"/>
+          <w:sz w:val="24"/>
+        </w:rPr>
+      </w:pPr>
+    </w:p>
+    <w:p>
+      <w:pPr>
+        <w:spacing w:after="0" w:line="240" w:lineRule="auto"/>
+        <w:rPr>
+          <w:rFonts w:ascii="Times New Roman" w:hAnsi="Times New Roman" w:cs="Times New Roman"/>
+          <w:sz w:val="24"/>
+        </w:rPr>
+      </w:pPr>
+    </w:p>
+    <w:p>
+      <w:pPr>
+        <w:spacing w:after="0" w:line="240" w:lineRule="auto"/>
+        <w:rPr>
+          <w:rFonts w:ascii="Times New Roman" w:hAnsi="Times New Roman" w:cs="Times New Roman"/>
+          <w:sz w:val="24"/>
+        </w:rPr>
+      </w:pPr>
+    </w:p>
+    <w:p>
+      <w:pPr>
+        <w:spacing w:after="0" w:line="240" w:lineRule="auto"/>
+        <w:rPr>
+          <w:rFonts w:ascii="Times New Roman" w:hAnsi="Times New Roman" w:cs="Times New Roman"/>
+          <w:sz w:val="24"/>
+        </w:rPr>
+      </w:pPr>
+    </w:p>
+    <w:p>
+      <w:pPr>
+        <w:spacing w:after="0" w:line="240" w:lineRule="auto"/>
+        <w:rPr>
+          <w:rFonts w:ascii="Times New Roman" w:hAnsi="Times New Roman" w:cs="Times New Roman"/>
+          <w:sz w:val="24"/>
+        </w:rPr>
+      </w:pPr>
+    </w:p>
+    <w:p>
+      <w:pPr>
+        <w:spacing w:after="0" w:line="240" w:lineRule="auto"/>
+        <w:jc w:val="center"/>
+        <w:rPr>
+          <w:rFonts w:ascii="Times New Roman" w:hAnsi="Times New Roman" w:cs="Times New Roman"/>
+          <w:b/>
+          <w:sz w:val="24"/>
+        </w:rPr>
+      </w:pPr>
+    </w:p>
+    <w:p>
+      <w:pPr>
+        <w:spacing w:after="0" w:line="240" w:lineRule="auto"/>
+        <w:jc w:val="center"/>
         <w:rPr>
           <w:rFonts w:ascii="Times New Roman" w:hAnsi="Times New Roman" w:cs="Times New Roman"/>
           <w:b/>
@@ -5064,14 +7488,12 @@
         <w:spacing w:after="0" w:line="240" w:lineRule="auto"/>
         <w:rPr>
           <w:rFonts w:ascii="Times New Roman" w:hAnsi="Times New Roman" w:cs="Times New Roman"/>
-          <w:b/>
-          <w:sz w:val="24"/>
-        </w:rPr>
-      </w:pPr>
-      <w:r>
-        <w:rPr>
-          <w:rFonts w:ascii="Times New Roman" w:hAnsi="Times New Roman" w:cs="Times New Roman"/>
-          <w:b/>
+          <w:sz w:val="24"/>
+        </w:rPr>
+      </w:pPr>
+      <w:r>
+        <w:rPr>
+          <w:rFonts w:ascii="Times New Roman" w:hAnsi="Times New Roman" w:cs="Times New Roman"/>
           <w:sz w:val="24"/>
         </w:rPr>
         <w:t xml:space="preserve">Cao, Y., Chen, Z., Li, S. and Wu, S. (2018). </w:t>
@@ -5079,7 +7501,6 @@
       <w:r>
         <w:rPr>
           <w:rFonts w:ascii="Times New Roman" w:hAnsi="Times New Roman" w:cs="Times New Roman"/>
-          <w:b/>
           <w:i/>
           <w:iCs/>
           <w:sz w:val="24"/>
@@ -5089,10 +7510,9 @@
       <w:r>
         <w:rPr>
           <w:rFonts w:ascii="Times New Roman" w:hAnsi="Times New Roman" w:cs="Times New Roman"/>
-          <w:b/>
-          <w:sz w:val="24"/>
-        </w:rPr>
-        <w:t>. [online] Arxiv.org. Available at: https://arxiv.org/abs/1708.06774 [Accessed 28 Nov. 2018].</w:t>
+          <w:sz w:val="24"/>
+        </w:rPr>
+        <w:t xml:space="preserve">. Available at: https://arxiv.org/abs/1708.06774 </w:t>
       </w:r>
     </w:p>
     <w:p>
@@ -5104,14 +7524,12 @@
         <w:spacing w:after="0" w:line="240" w:lineRule="auto"/>
         <w:rPr>
           <w:rFonts w:ascii="Times New Roman" w:hAnsi="Times New Roman" w:cs="Times New Roman"/>
-          <w:b/>
-          <w:sz w:val="24"/>
-        </w:rPr>
-      </w:pPr>
-      <w:r>
-        <w:rPr>
-          <w:rFonts w:ascii="Times New Roman" w:hAnsi="Times New Roman" w:cs="Times New Roman"/>
-          <w:b/>
+          <w:sz w:val="24"/>
+        </w:rPr>
+      </w:pPr>
+      <w:r>
+        <w:rPr>
+          <w:rFonts w:ascii="Times New Roman" w:hAnsi="Times New Roman" w:cs="Times New Roman"/>
           <w:sz w:val="24"/>
         </w:rPr>
         <w:t xml:space="preserve">Chen, P., Yang, S., McCann J., et al. (2018). </w:t>
@@ -5119,7 +7537,6 @@
       <w:r>
         <w:rPr>
           <w:rFonts w:ascii="Times New Roman" w:hAnsi="Times New Roman" w:cs="Times New Roman"/>
-          <w:b/>
           <w:i/>
           <w:iCs/>
           <w:sz w:val="24"/>
@@ -5129,7 +7546,6 @@
       <w:r>
         <w:rPr>
           <w:rFonts w:ascii="Times New Roman" w:hAnsi="Times New Roman" w:cs="Times New Roman"/>
-          <w:b/>
           <w:sz w:val="24"/>
         </w:rPr>
         <w:t xml:space="preserve">. </w:t>
@@ -5144,7 +7560,6 @@
         <w:spacing w:after="0" w:line="240" w:lineRule="auto"/>
         <w:rPr>
           <w:rFonts w:ascii="Times New Roman" w:hAnsi="Times New Roman" w:cs="Times New Roman"/>
-          <w:b/>
           <w:i/>
           <w:sz w:val="24"/>
         </w:rPr>
@@ -5152,7 +7567,6 @@
       <w:r>
         <w:rPr>
           <w:rFonts w:ascii="Times New Roman" w:hAnsi="Times New Roman" w:cs="Times New Roman"/>
-          <w:b/>
           <w:sz w:val="24"/>
         </w:rPr>
         <w:t xml:space="preserve">El </w:t>
@@ -5161,7 +7575,6 @@
       <w:r>
         <w:rPr>
           <w:rFonts w:ascii="Times New Roman" w:hAnsi="Times New Roman" w:cs="Times New Roman"/>
-          <w:b/>
           <w:sz w:val="24"/>
         </w:rPr>
         <w:t>Mrabet</w:t>
@@ -5170,7 +7583,6 @@
       <w:r>
         <w:rPr>
           <w:rFonts w:ascii="Times New Roman" w:hAnsi="Times New Roman" w:cs="Times New Roman"/>
-          <w:b/>
           <w:sz w:val="24"/>
         </w:rPr>
         <w:t xml:space="preserve">, Z., </w:t>
@@ -5179,7 +7591,6 @@
       <w:r>
         <w:rPr>
           <w:rFonts w:ascii="Times New Roman" w:hAnsi="Times New Roman" w:cs="Times New Roman"/>
-          <w:b/>
           <w:sz w:val="24"/>
         </w:rPr>
         <w:t>Kaabouch</w:t>
@@ -5188,7 +7599,6 @@
       <w:r>
         <w:rPr>
           <w:rFonts w:ascii="Times New Roman" w:hAnsi="Times New Roman" w:cs="Times New Roman"/>
-          <w:b/>
           <w:sz w:val="24"/>
         </w:rPr>
         <w:t xml:space="preserve">, N., El Ghazi, H., &amp; El Ghazi, H. (2018). </w:t>
@@ -5196,7 +7606,6 @@
       <w:r>
         <w:rPr>
           <w:rFonts w:ascii="Times New Roman" w:hAnsi="Times New Roman" w:cs="Times New Roman"/>
-          <w:b/>
           <w:i/>
           <w:sz w:val="24"/>
         </w:rPr>
@@ -5234,35 +7643,113 @@
         <w:spacing w:after="0" w:line="240" w:lineRule="auto"/>
         <w:rPr>
           <w:rFonts w:ascii="Times New Roman" w:hAnsi="Times New Roman" w:cs="Times New Roman"/>
-          <w:b/>
-          <w:sz w:val="24"/>
-        </w:rPr>
-      </w:pPr>
-      <w:r>
-        <w:rPr>
-          <w:rFonts w:ascii="Times New Roman" w:hAnsi="Times New Roman" w:cs="Times New Roman"/>
-          <w:b/>
-          <w:sz w:val="24"/>
-        </w:rPr>
-        <w:t xml:space="preserve">Liu, Y., Reiter, M. and Ning, P. (2018). </w:t>
-      </w:r>
-      <w:r>
-        <w:rPr>
-          <w:rFonts w:ascii="Times New Roman" w:hAnsi="Times New Roman" w:cs="Times New Roman"/>
-          <w:b/>
           <w:i/>
-          <w:iCs/>
-          <w:sz w:val="24"/>
-        </w:rPr>
-        <w:t>False data injection attacks against state estimation in electric power grids</w:t>
-      </w:r>
-      <w:r>
-        <w:rPr>
-          <w:rFonts w:ascii="Times New Roman" w:hAnsi="Times New Roman" w:cs="Times New Roman"/>
-          <w:b/>
-          <w:sz w:val="24"/>
-        </w:rPr>
-        <w:t>.</w:t>
+          <w:sz w:val="24"/>
+        </w:rPr>
+      </w:pPr>
+      <w:r>
+        <w:rPr>
+          <w:rFonts w:ascii="Times New Roman" w:hAnsi="Times New Roman" w:cs="Times New Roman"/>
+          <w:sz w:val="24"/>
+        </w:rPr>
+        <w:t xml:space="preserve">Halim, F. </w:t>
+      </w:r>
+      <w:proofErr w:type="spellStart"/>
+      <w:r>
+        <w:rPr>
+          <w:rFonts w:ascii="Times New Roman" w:hAnsi="Times New Roman" w:cs="Times New Roman"/>
+          <w:sz w:val="24"/>
+        </w:rPr>
+        <w:t>Yussof</w:t>
+      </w:r>
+      <w:proofErr w:type="spellEnd"/>
+      <w:r>
+        <w:rPr>
+          <w:rFonts w:ascii="Times New Roman" w:hAnsi="Times New Roman" w:cs="Times New Roman"/>
+          <w:sz w:val="24"/>
+        </w:rPr>
+        <w:t xml:space="preserve"> S., and </w:t>
+      </w:r>
+      <w:proofErr w:type="spellStart"/>
+      <w:r>
+        <w:rPr>
+          <w:rFonts w:ascii="Times New Roman" w:hAnsi="Times New Roman" w:cs="Times New Roman"/>
+          <w:sz w:val="24"/>
+        </w:rPr>
+        <w:t>Rusli</w:t>
+      </w:r>
+      <w:proofErr w:type="spellEnd"/>
+      <w:r>
+        <w:rPr>
+          <w:rFonts w:ascii="Times New Roman" w:hAnsi="Times New Roman" w:cs="Times New Roman"/>
+          <w:sz w:val="24"/>
+        </w:rPr>
+        <w:t xml:space="preserve"> E. (2018). </w:t>
+      </w:r>
+      <w:r>
+        <w:rPr>
+          <w:rFonts w:ascii="Times New Roman" w:hAnsi="Times New Roman" w:cs="Times New Roman"/>
+          <w:i/>
+          <w:sz w:val="24"/>
+        </w:rPr>
+        <w:t>Cyber Security Issues in Smart Meter and Their Solutions</w:t>
+      </w:r>
+      <w:r>
+        <w:rPr>
+          <w:rFonts w:ascii="Times New Roman" w:hAnsi="Times New Roman" w:cs="Times New Roman"/>
+          <w:i/>
+          <w:sz w:val="24"/>
+        </w:rPr>
+        <w:t xml:space="preserve">. </w:t>
+      </w:r>
+      <w:r>
+        <w:rPr>
+          <w:rFonts w:ascii="Times New Roman" w:hAnsi="Times New Roman" w:cs="Times New Roman"/>
+          <w:sz w:val="24"/>
+        </w:rPr>
+        <w:t>IJCSNS International Journal of Computer Science and Network Security,</w:t>
+      </w:r>
+      <w:r>
+        <w:rPr>
+          <w:rFonts w:ascii="Times New Roman" w:hAnsi="Times New Roman" w:cs="Times New Roman"/>
+          <w:sz w:val="24"/>
+        </w:rPr>
+        <w:t xml:space="preserve"> Vol</w:t>
+      </w:r>
+      <w:r>
+        <w:rPr>
+          <w:rFonts w:ascii="Times New Roman" w:hAnsi="Times New Roman" w:cs="Times New Roman"/>
+          <w:sz w:val="24"/>
+        </w:rPr>
+        <w:t>.18 No.3,</w:t>
+      </w:r>
+      <w:r>
+        <w:rPr>
+          <w:rFonts w:ascii="Times New Roman" w:hAnsi="Times New Roman" w:cs="Times New Roman"/>
+          <w:sz w:val="24"/>
+        </w:rPr>
+        <w:t xml:space="preserve"> </w:t>
+      </w:r>
+      <w:r>
+        <w:rPr>
+          <w:rFonts w:ascii="Times New Roman" w:hAnsi="Times New Roman" w:cs="Times New Roman"/>
+          <w:sz w:val="24"/>
+        </w:rPr>
+        <w:t>March</w:t>
+      </w:r>
+      <w:r>
+        <w:rPr>
+          <w:rFonts w:ascii="Times New Roman" w:hAnsi="Times New Roman" w:cs="Times New Roman"/>
+          <w:sz w:val="24"/>
+        </w:rPr>
+        <w:t xml:space="preserve"> </w:t>
+      </w:r>
+      <w:r>
+        <w:rPr>
+          <w:rFonts w:ascii="Times New Roman" w:hAnsi="Times New Roman" w:cs="Times New Roman"/>
+          <w:sz w:val="24"/>
+        </w:rPr>
+        <w:t>2018</w:t>
       </w:r>
     </w:p>
     <w:p>
@@ -5274,15 +7761,183 @@
         <w:spacing w:after="0" w:line="240" w:lineRule="auto"/>
         <w:rPr>
           <w:rFonts w:ascii="Times New Roman" w:hAnsi="Times New Roman" w:cs="Times New Roman"/>
-          <w:b/>
+          <w:sz w:val="24"/>
+        </w:rPr>
+      </w:pPr>
+      <w:r>
+        <w:rPr>
+          <w:rFonts w:ascii="Times New Roman" w:hAnsi="Times New Roman" w:cs="Times New Roman"/>
+          <w:sz w:val="24"/>
+        </w:rPr>
+        <w:t xml:space="preserve">Ken Curtis. </w:t>
+      </w:r>
+      <w:r>
+        <w:rPr>
+          <w:rFonts w:ascii="Times New Roman" w:hAnsi="Times New Roman" w:cs="Times New Roman"/>
           <w:i/>
           <w:sz w:val="24"/>
         </w:rPr>
-      </w:pPr>
-      <w:r>
-        <w:rPr>
-          <w:rFonts w:ascii="Times New Roman" w:hAnsi="Times New Roman" w:cs="Times New Roman"/>
-          <w:b/>
+        <w:t>A DNP3 Protocol Primer</w:t>
+      </w:r>
+      <w:r>
+        <w:rPr>
+          <w:rFonts w:ascii="Times New Roman" w:hAnsi="Times New Roman" w:cs="Times New Roman"/>
+          <w:sz w:val="24"/>
+        </w:rPr>
+        <w:t xml:space="preserve">. (2005). </w:t>
+      </w:r>
+      <w:r>
+        <w:rPr>
+          <w:rFonts w:ascii="Times New Roman" w:hAnsi="Times New Roman" w:cs="Times New Roman"/>
+          <w:sz w:val="24"/>
+        </w:rPr>
+        <w:t>DNP3 Primer, Revision A, 20 March 2005</w:t>
+      </w:r>
+    </w:p>
+    <w:p>
+      <w:pPr>
+        <w:numPr>
+          <w:ilvl w:val="0"/>
+          <w:numId w:val="16"/>
+        </w:numPr>
+        <w:spacing w:after="0" w:line="240" w:lineRule="auto"/>
+        <w:rPr>
+          <w:rFonts w:ascii="Times New Roman" w:hAnsi="Times New Roman" w:cs="Times New Roman"/>
+          <w:i/>
+          <w:sz w:val="24"/>
+        </w:rPr>
+      </w:pPr>
+      <w:r>
+        <w:rPr>
+          <w:rFonts w:ascii="Times New Roman" w:hAnsi="Times New Roman" w:cs="Times New Roman"/>
+          <w:sz w:val="24"/>
+        </w:rPr>
+        <w:t xml:space="preserve">Krebs, B. (2017). </w:t>
+      </w:r>
+      <w:r>
+        <w:rPr>
+          <w:rFonts w:ascii="Times New Roman" w:hAnsi="Times New Roman" w:cs="Times New Roman"/>
+          <w:i/>
+          <w:sz w:val="24"/>
+        </w:rPr>
+        <w:t xml:space="preserve">FBI: Smart Meter Hacks Likely to Spread. </w:t>
+      </w:r>
+      <w:r>
+        <w:rPr>
+          <w:rFonts w:ascii="Times New Roman" w:hAnsi="Times New Roman" w:cs="Times New Roman"/>
+          <w:sz w:val="24"/>
+        </w:rPr>
+        <w:t xml:space="preserve">Available at: </w:t>
+      </w:r>
+      <w:r>
+        <w:rPr>
+          <w:rFonts w:ascii="Times New Roman" w:hAnsi="Times New Roman" w:cs="Times New Roman"/>
+          <w:sz w:val="24"/>
+        </w:rPr>
+        <w:t>https://krebsonsecurity.com/2012/04/fbi-smart-meter-hacks-likely-to-spread/comment-page-1/</w:t>
+      </w:r>
+    </w:p>
+    <w:p>
+      <w:pPr>
+        <w:numPr>
+          <w:ilvl w:val="0"/>
+          <w:numId w:val="16"/>
+        </w:numPr>
+        <w:spacing w:after="0" w:line="240" w:lineRule="auto"/>
+        <w:rPr>
+          <w:rFonts w:ascii="Times New Roman" w:hAnsi="Times New Roman" w:cs="Times New Roman"/>
+          <w:sz w:val="24"/>
+        </w:rPr>
+      </w:pPr>
+      <w:r>
+        <w:rPr>
+          <w:rFonts w:ascii="Times New Roman" w:hAnsi="Times New Roman" w:cs="Times New Roman"/>
+          <w:sz w:val="24"/>
+        </w:rPr>
+        <w:t>Liu, Y.,</w:t>
+      </w:r>
+      <w:r>
+        <w:rPr>
+          <w:rFonts w:ascii="Times New Roman" w:hAnsi="Times New Roman" w:cs="Times New Roman"/>
+          <w:sz w:val="24"/>
+        </w:rPr>
+        <w:t xml:space="preserve"> Ning P. and Reiter, M.</w:t>
+      </w:r>
+      <w:r>
+        <w:rPr>
+          <w:rFonts w:ascii="Times New Roman" w:hAnsi="Times New Roman" w:cs="Times New Roman"/>
+          <w:sz w:val="24"/>
+        </w:rPr>
+        <w:t xml:space="preserve"> (201</w:t>
+      </w:r>
+      <w:r>
+        <w:rPr>
+          <w:rFonts w:ascii="Times New Roman" w:hAnsi="Times New Roman" w:cs="Times New Roman"/>
+          <w:sz w:val="24"/>
+        </w:rPr>
+        <w:t>1</w:t>
+      </w:r>
+      <w:r>
+        <w:rPr>
+          <w:rFonts w:ascii="Times New Roman" w:hAnsi="Times New Roman" w:cs="Times New Roman"/>
+          <w:sz w:val="24"/>
+        </w:rPr>
+        <w:t xml:space="preserve">). </w:t>
+      </w:r>
+      <w:r>
+        <w:rPr>
+          <w:rFonts w:ascii="Times New Roman" w:hAnsi="Times New Roman" w:cs="Times New Roman"/>
+          <w:i/>
+          <w:iCs/>
+          <w:sz w:val="24"/>
+        </w:rPr>
+        <w:t>False data injection attacks against state estimation in electric power grids</w:t>
+      </w:r>
+      <w:r>
+        <w:rPr>
+          <w:rFonts w:ascii="Times New Roman" w:hAnsi="Times New Roman" w:cs="Times New Roman"/>
+          <w:sz w:val="24"/>
+        </w:rPr>
+        <w:t>.</w:t>
+      </w:r>
+      <w:r>
+        <w:rPr>
+          <w:rFonts w:ascii="Times New Roman" w:hAnsi="Times New Roman" w:cs="Times New Roman"/>
+          <w:sz w:val="24"/>
+        </w:rPr>
+        <w:t xml:space="preserve"> </w:t>
+      </w:r>
+      <w:r>
+        <w:rPr>
+          <w:rFonts w:ascii="Times New Roman" w:hAnsi="Times New Roman" w:cs="Times New Roman"/>
+          <w:sz w:val="24"/>
+        </w:rPr>
+        <w:t>ACM Transactions on Information and System Security, Vol. 14, No. 1, Article 13, Publication date: May 2011</w:t>
+      </w:r>
+      <w:r>
+        <w:rPr>
+          <w:rFonts w:ascii="Times New Roman" w:hAnsi="Times New Roman" w:cs="Times New Roman"/>
+          <w:sz w:val="24"/>
+        </w:rPr>
+        <w:t>.</w:t>
+      </w:r>
+    </w:p>
+    <w:p>
+      <w:pPr>
+        <w:numPr>
+          <w:ilvl w:val="0"/>
+          <w:numId w:val="16"/>
+        </w:numPr>
+        <w:spacing w:after="0" w:line="240" w:lineRule="auto"/>
+        <w:rPr>
+          <w:rFonts w:ascii="Times New Roman" w:hAnsi="Times New Roman" w:cs="Times New Roman"/>
+          <w:i/>
+          <w:sz w:val="24"/>
+        </w:rPr>
+      </w:pPr>
+      <w:r>
+        <w:rPr>
+          <w:rFonts w:ascii="Times New Roman" w:hAnsi="Times New Roman" w:cs="Times New Roman"/>
           <w:sz w:val="24"/>
         </w:rPr>
         <w:t xml:space="preserve">Wang, W. and </w:t>
@@ -5291,7 +7946,6 @@
       <w:r>
         <w:rPr>
           <w:rFonts w:ascii="Times New Roman" w:hAnsi="Times New Roman" w:cs="Times New Roman"/>
-          <w:b/>
           <w:sz w:val="24"/>
         </w:rPr>
         <w:t>Zhuo</w:t>
@@ -5300,7 +7954,6 @@
       <w:r>
         <w:rPr>
           <w:rFonts w:ascii="Times New Roman" w:hAnsi="Times New Roman" w:cs="Times New Roman"/>
-          <w:b/>
           <w:sz w:val="24"/>
         </w:rPr>
         <w:t xml:space="preserve">, L. (2018). </w:t>
@@ -5308,36 +7961,10 @@
       <w:r>
         <w:rPr>
           <w:rFonts w:ascii="Times New Roman" w:hAnsi="Times New Roman" w:cs="Times New Roman"/>
-          <w:b/>
           <w:i/>
           <w:sz w:val="24"/>
         </w:rPr>
-        <w:t>Cyber Security in the Smart Grid: Survey and Challenges</w:t>
-      </w:r>
-      <w:r>
-        <w:rPr>
-          <w:rFonts w:ascii="Times New Roman" w:hAnsi="Times New Roman" w:cs="Times New Roman"/>
-          <w:b/>
-          <w:i/>
-          <w:sz w:val="24"/>
-        </w:rPr>
-        <w:t xml:space="preserve">. </w:t>
-      </w:r>
-      <w:r>
-        <w:rPr>
-          <w:rFonts w:ascii="Times New Roman" w:hAnsi="Times New Roman" w:cs="Times New Roman"/>
-          <w:i/>
-          <w:sz w:val="24"/>
-        </w:rPr>
-        <w:t>Computer Networks: The International Journal of Computer and Telecommunications Networking</w:t>
-      </w:r>
-      <w:r>
-        <w:rPr>
-          <w:rFonts w:ascii="Times New Roman" w:hAnsi="Times New Roman" w:cs="Times New Roman"/>
-          <w:i/>
-          <w:sz w:val="24"/>
-        </w:rPr>
-        <w:t xml:space="preserve">. </w:t>
+        <w:t xml:space="preserve">Cyber Security in the Smart Grid: Survey and Challenges. Computer Networks: The International Journal of Computer and Telecommunications Networking. </w:t>
       </w:r>
       <w:r>
         <w:rPr>
@@ -5360,21 +7987,7 @@
           <w:rFonts w:ascii="Times New Roman" w:hAnsi="Times New Roman" w:cs="Times New Roman"/>
           <w:sz w:val="24"/>
         </w:rPr>
-        <w:t xml:space="preserve"> 2013</w:t>
-      </w:r>
-      <w:r>
-        <w:rPr>
-          <w:rFonts w:ascii="Times New Roman" w:hAnsi="Times New Roman" w:cs="Times New Roman"/>
-          <w:sz w:val="24"/>
-        </w:rPr>
-        <w:t xml:space="preserve">. </w:t>
-      </w:r>
-      <w:r>
-        <w:rPr>
-          <w:rFonts w:ascii="Times New Roman" w:hAnsi="Times New Roman" w:cs="Times New Roman"/>
-          <w:sz w:val="24"/>
-        </w:rPr>
-        <w:t>Pages 1344-1371</w:t>
+        <w:t xml:space="preserve"> 2013. Pages 1344-1371</w:t>
       </w:r>
     </w:p>
     <w:p>
@@ -5919,6 +8532,95 @@
     </w:lvl>
   </w:abstractNum>
   <w:abstractNum w:abstractNumId="5" w15:restartNumberingAfterBreak="0">
+    <w:nsid w:val="380C5657"/>
+    <w:multiLevelType w:val="hybridMultilevel"/>
+    <w:tmpl w:val="A1B2A904"/>
+    <w:lvl w:ilvl="0" w:tplc="04090019">
+      <w:start w:val="1"/>
+      <w:numFmt w:val="lowerLetter"/>
+      <w:lvlText w:val="%1."/>
+      <w:lvlJc w:val="left"/>
+      <w:pPr>
+        <w:ind w:left="720" w:hanging="360"/>
+      </w:pPr>
+      <w:rPr>
+        <w:rFonts w:hint="default"/>
+      </w:rPr>
+    </w:lvl>
+    <w:lvl w:ilvl="1" w:tplc="04090019">
+      <w:start w:val="1"/>
+      <w:numFmt w:val="lowerLetter"/>
+      <w:lvlText w:val="%2."/>
+      <w:lvlJc w:val="left"/>
+      <w:pPr>
+        <w:ind w:left="1440" w:hanging="360"/>
+      </w:pPr>
+    </w:lvl>
+    <w:lvl w:ilvl="2" w:tplc="0409001B" w:tentative="1">
+      <w:start w:val="1"/>
+      <w:numFmt w:val="lowerRoman"/>
+      <w:lvlText w:val="%3."/>
+      <w:lvlJc w:val="right"/>
+      <w:pPr>
+        <w:ind w:left="2160" w:hanging="180"/>
+      </w:pPr>
+    </w:lvl>
+    <w:lvl w:ilvl="3" w:tplc="0409000F" w:tentative="1">
+      <w:start w:val="1"/>
+      <w:numFmt w:val="decimal"/>
+      <w:lvlText w:val="%4."/>
+      <w:lvlJc w:val="left"/>
+      <w:pPr>
+        <w:ind w:left="2880" w:hanging="360"/>
+      </w:pPr>
+    </w:lvl>
+    <w:lvl w:ilvl="4" w:tplc="04090019" w:tentative="1">
+      <w:start w:val="1"/>
+      <w:numFmt w:val="lowerLetter"/>
+      <w:lvlText w:val="%5."/>
+      <w:lvlJc w:val="left"/>
+      <w:pPr>
+        <w:ind w:left="3600" w:hanging="360"/>
+      </w:pPr>
+    </w:lvl>
+    <w:lvl w:ilvl="5" w:tplc="0409001B" w:tentative="1">
+      <w:start w:val="1"/>
+      <w:numFmt w:val="lowerRoman"/>
+      <w:lvlText w:val="%6."/>
+      <w:lvlJc w:val="right"/>
+      <w:pPr>
+        <w:ind w:left="4320" w:hanging="180"/>
+      </w:pPr>
+    </w:lvl>
+    <w:lvl w:ilvl="6" w:tplc="0409000F" w:tentative="1">
+      <w:start w:val="1"/>
+      <w:numFmt w:val="decimal"/>
+      <w:lvlText w:val="%7."/>
+      <w:lvlJc w:val="left"/>
+      <w:pPr>
+        <w:ind w:left="5040" w:hanging="360"/>
+      </w:pPr>
+    </w:lvl>
+    <w:lvl w:ilvl="7" w:tplc="04090019" w:tentative="1">
+      <w:start w:val="1"/>
+      <w:numFmt w:val="lowerLetter"/>
+      <w:lvlText w:val="%8."/>
+      <w:lvlJc w:val="left"/>
+      <w:pPr>
+        <w:ind w:left="5760" w:hanging="360"/>
+      </w:pPr>
+    </w:lvl>
+    <w:lvl w:ilvl="8" w:tplc="0409001B" w:tentative="1">
+      <w:start w:val="1"/>
+      <w:numFmt w:val="lowerRoman"/>
+      <w:lvlText w:val="%9."/>
+      <w:lvlJc w:val="right"/>
+      <w:pPr>
+        <w:ind w:left="6480" w:hanging="180"/>
+      </w:pPr>
+    </w:lvl>
+  </w:abstractNum>
+  <w:abstractNum w:abstractNumId="6" w15:restartNumberingAfterBreak="0">
     <w:nsid w:val="428C3DAE"/>
     <w:multiLevelType w:val="hybridMultilevel"/>
     <w:tmpl w:val="2ECA7AEE"/>
@@ -6007,7 +8709,7 @@
       </w:pPr>
     </w:lvl>
   </w:abstractNum>
-  <w:abstractNum w:abstractNumId="6" w15:restartNumberingAfterBreak="0">
+  <w:abstractNum w:abstractNumId="7" w15:restartNumberingAfterBreak="0">
     <w:nsid w:val="45EE7F87"/>
     <w:multiLevelType w:val="hybridMultilevel"/>
     <w:tmpl w:val="B17C4F74"/>
@@ -6096,7 +8798,7 @@
       </w:pPr>
     </w:lvl>
   </w:abstractNum>
-  <w:abstractNum w:abstractNumId="7" w15:restartNumberingAfterBreak="0">
+  <w:abstractNum w:abstractNumId="8" w15:restartNumberingAfterBreak="0">
     <w:nsid w:val="46060BE0"/>
     <w:multiLevelType w:val="hybridMultilevel"/>
     <w:tmpl w:val="716A9248"/>
@@ -6209,7 +8911,7 @@
       </w:rPr>
     </w:lvl>
   </w:abstractNum>
-  <w:abstractNum w:abstractNumId="8" w15:restartNumberingAfterBreak="0">
+  <w:abstractNum w:abstractNumId="9" w15:restartNumberingAfterBreak="0">
     <w:nsid w:val="4E444009"/>
     <w:multiLevelType w:val="hybridMultilevel"/>
     <w:tmpl w:val="8A068F00"/>
@@ -6298,7 +9000,7 @@
       </w:pPr>
     </w:lvl>
   </w:abstractNum>
-  <w:abstractNum w:abstractNumId="9" w15:restartNumberingAfterBreak="0">
+  <w:abstractNum w:abstractNumId="10" w15:restartNumberingAfterBreak="0">
     <w:nsid w:val="53D27252"/>
     <w:multiLevelType w:val="hybridMultilevel"/>
     <w:tmpl w:val="BE14998E"/>
@@ -6387,7 +9089,7 @@
       </w:pPr>
     </w:lvl>
   </w:abstractNum>
-  <w:abstractNum w:abstractNumId="10" w15:restartNumberingAfterBreak="0">
+  <w:abstractNum w:abstractNumId="11" w15:restartNumberingAfterBreak="0">
     <w:nsid w:val="560713EB"/>
     <w:multiLevelType w:val="hybridMultilevel"/>
     <w:tmpl w:val="59B2880C"/>
@@ -6499,7 +9201,7 @@
       </w:rPr>
     </w:lvl>
   </w:abstractNum>
-  <w:abstractNum w:abstractNumId="11" w15:restartNumberingAfterBreak="0">
+  <w:abstractNum w:abstractNumId="12" w15:restartNumberingAfterBreak="0">
     <w:nsid w:val="58310614"/>
     <w:multiLevelType w:val="hybridMultilevel"/>
     <w:tmpl w:val="AE2EC4B4"/>
@@ -6612,7 +9314,7 @@
       </w:rPr>
     </w:lvl>
   </w:abstractNum>
-  <w:abstractNum w:abstractNumId="12" w15:restartNumberingAfterBreak="0">
+  <w:abstractNum w:abstractNumId="13" w15:restartNumberingAfterBreak="0">
     <w:nsid w:val="5E7F65AA"/>
     <w:multiLevelType w:val="hybridMultilevel"/>
     <w:tmpl w:val="CF4066CE"/>
@@ -6725,7 +9427,7 @@
       </w:rPr>
     </w:lvl>
   </w:abstractNum>
-  <w:abstractNum w:abstractNumId="13" w15:restartNumberingAfterBreak="0">
+  <w:abstractNum w:abstractNumId="14" w15:restartNumberingAfterBreak="0">
     <w:nsid w:val="621D40D6"/>
     <w:multiLevelType w:val="hybridMultilevel"/>
     <w:tmpl w:val="BE14998E"/>
@@ -6814,7 +9516,7 @@
       </w:pPr>
     </w:lvl>
   </w:abstractNum>
-  <w:abstractNum w:abstractNumId="14" w15:restartNumberingAfterBreak="0">
+  <w:abstractNum w:abstractNumId="15" w15:restartNumberingAfterBreak="0">
     <w:nsid w:val="62440D3F"/>
     <w:multiLevelType w:val="hybridMultilevel"/>
     <w:tmpl w:val="1442AC70"/>
@@ -6903,7 +9605,7 @@
       </w:pPr>
     </w:lvl>
   </w:abstractNum>
-  <w:abstractNum w:abstractNumId="15" w15:restartNumberingAfterBreak="0">
+  <w:abstractNum w:abstractNumId="16" w15:restartNumberingAfterBreak="0">
     <w:nsid w:val="75B443C6"/>
     <w:multiLevelType w:val="hybridMultilevel"/>
     <w:tmpl w:val="DF92606E"/>
@@ -6992,7 +9694,7 @@
       </w:pPr>
     </w:lvl>
   </w:abstractNum>
-  <w:abstractNum w:abstractNumId="16" w15:restartNumberingAfterBreak="0">
+  <w:abstractNum w:abstractNumId="17" w15:restartNumberingAfterBreak="0">
     <w:nsid w:val="7A4A2B23"/>
     <w:multiLevelType w:val="hybridMultilevel"/>
     <w:tmpl w:val="3B663052"/>
@@ -7136,37 +9838,37 @@
     <w:abstractNumId w:val="1"/>
   </w:num>
   <w:num w:numId="2">
+    <w:abstractNumId w:val="12"/>
+  </w:num>
+  <w:num w:numId="3">
+    <w:abstractNumId w:val="8"/>
+  </w:num>
+  <w:num w:numId="4">
+    <w:abstractNumId w:val="13"/>
+  </w:num>
+  <w:num w:numId="5">
     <w:abstractNumId w:val="11"/>
   </w:num>
-  <w:num w:numId="3">
-    <w:abstractNumId w:val="7"/>
-  </w:num>
-  <w:num w:numId="4">
-    <w:abstractNumId w:val="12"/>
-  </w:num>
-  <w:num w:numId="5">
-    <w:abstractNumId w:val="10"/>
-  </w:num>
   <w:num w:numId="6">
-    <w:abstractNumId w:val="13"/>
+    <w:abstractNumId w:val="14"/>
   </w:num>
   <w:num w:numId="7">
-    <w:abstractNumId w:val="5"/>
+    <w:abstractNumId w:val="6"/>
   </w:num>
   <w:num w:numId="8">
-    <w:abstractNumId w:val="8"/>
+    <w:abstractNumId w:val="9"/>
   </w:num>
   <w:num w:numId="9">
     <w:abstractNumId w:val="3"/>
   </w:num>
   <w:num w:numId="10">
-    <w:abstractNumId w:val="6"/>
+    <w:abstractNumId w:val="7"/>
   </w:num>
   <w:num w:numId="11">
     <w:abstractNumId w:val="2"/>
   </w:num>
   <w:num w:numId="12">
-    <w:abstractNumId w:val="14"/>
+    <w:abstractNumId w:val="15"/>
   </w:num>
   <w:num w:numId="13">
     <w:abstractNumId w:val="0"/>
@@ -7175,13 +9877,16 @@
     <w:abstractNumId w:val="4"/>
   </w:num>
   <w:num w:numId="15">
-    <w:abstractNumId w:val="15"/>
+    <w:abstractNumId w:val="16"/>
   </w:num>
   <w:num w:numId="16">
-    <w:abstractNumId w:val="16"/>
+    <w:abstractNumId w:val="17"/>
   </w:num>
   <w:num w:numId="17">
-    <w:abstractNumId w:val="9"/>
+    <w:abstractNumId w:val="10"/>
+  </w:num>
+  <w:num w:numId="18">
+    <w:abstractNumId w:val="5"/>
   </w:num>
 </w:numbering>
 </file>
@@ -7584,6 +10289,28 @@
     <w:name w:val="Normal"/>
     <w:qFormat/>
   </w:style>
+  <w:style w:type="paragraph" w:styleId="Heading2">
+    <w:name w:val="heading 2"/>
+    <w:basedOn w:val="Normal"/>
+    <w:next w:val="Normal"/>
+    <w:link w:val="Heading2Char"/>
+    <w:uiPriority w:val="9"/>
+    <w:unhideWhenUsed/>
+    <w:qFormat/>
+    <w:rsid w:val="00ED1908"/>
+    <w:pPr>
+      <w:keepNext/>
+      <w:keepLines/>
+      <w:spacing w:before="40" w:after="0"/>
+      <w:outlineLvl w:val="1"/>
+    </w:pPr>
+    <w:rPr>
+      <w:rFonts w:asciiTheme="majorHAnsi" w:eastAsiaTheme="majorEastAsia" w:hAnsiTheme="majorHAnsi" w:cstheme="majorBidi"/>
+      <w:color w:val="2F5496" w:themeColor="accent1" w:themeShade="BF"/>
+      <w:sz w:val="26"/>
+      <w:szCs w:val="26"/>
+    </w:rPr>
+  </w:style>
   <w:style w:type="character" w:default="1" w:styleId="DefaultParagraphFont">
     <w:name w:val="Default Paragraph Font"/>
     <w:uiPriority w:val="1"/>
@@ -7669,6 +10396,19 @@
     <w:name w:val="selectable"/>
     <w:basedOn w:val="DefaultParagraphFont"/>
     <w:rsid w:val="000B477D"/>
+  </w:style>
+  <w:style w:type="character" w:customStyle="1" w:styleId="Heading2Char">
+    <w:name w:val="Heading 2 Char"/>
+    <w:basedOn w:val="DefaultParagraphFont"/>
+    <w:link w:val="Heading2"/>
+    <w:uiPriority w:val="9"/>
+    <w:rsid w:val="00ED1908"/>
+    <w:rPr>
+      <w:rFonts w:asciiTheme="majorHAnsi" w:eastAsiaTheme="majorEastAsia" w:hAnsiTheme="majorHAnsi" w:cstheme="majorBidi"/>
+      <w:color w:val="2F5496" w:themeColor="accent1" w:themeShade="BF"/>
+      <w:sz w:val="26"/>
+      <w:szCs w:val="26"/>
+    </w:rPr>
   </w:style>
 </w:styles>
 </file>
@@ -7973,7 +10713,7 @@
 </file>
 
 <file path=customXml/itemProps1.xml><?xml version="1.0" encoding="utf-8"?>
-<ds:datastoreItem xmlns:ds="http://schemas.openxmlformats.org/officeDocument/2006/customXml" ds:itemID="{E82CC583-7DEF-4892-8D7A-17C7B4D0F2B3}">
+<ds:datastoreItem xmlns:ds="http://schemas.openxmlformats.org/officeDocument/2006/customXml" ds:itemID="{F1BFB1F5-CF3D-48BA-A681-D5DDCA940B71}">
   <ds:schemaRefs>
     <ds:schemaRef ds:uri="http://schemas.openxmlformats.org/officeDocument/2006/bibliography"/>
   </ds:schemaRefs>

</xml_diff>